<commit_message>
Linear regression got MAE and RMSE
</commit_message>
<xml_diff>
--- a/Appendix.docx
+++ b/Appendix.docx
@@ -28,7 +28,173 @@
         <w:t>Intermediate results</w:t>
       </w:r>
     </w:p>
-    <w:p/>
+    <w:tbl>
+      <w:tblPr>
+        <w:tblStyle w:val="TableGrid"/>
+        <w:tblW w:w="0" w:type="auto"/>
+        <w:tblLook w:val="04A0" w:firstRow="1" w:lastRow="0" w:firstColumn="1" w:lastColumn="0" w:noHBand="0" w:noVBand="1"/>
+      </w:tblPr>
+      <w:tblGrid>
+        <w:gridCol w:w="2254"/>
+        <w:gridCol w:w="2254"/>
+        <w:gridCol w:w="2254"/>
+        <w:gridCol w:w="2254"/>
+      </w:tblGrid>
+      <w:tr>
+        <w:tc>
+          <w:tcPr>
+            <w:tcW w:w="2254" w:type="dxa"/>
+          </w:tcPr>
+          <w:p>
+            <w:pPr>
+              <w:jc w:val="center"/>
+              <w:rPr>
+                <w:b/>
+                <w:bCs/>
+              </w:rPr>
+            </w:pPr>
+            <w:r>
+              <w:rPr>
+                <w:b/>
+                <w:bCs/>
+              </w:rPr>
+              <w:t>Type</w:t>
+            </w:r>
+          </w:p>
+        </w:tc>
+        <w:tc>
+          <w:tcPr>
+            <w:tcW w:w="2254" w:type="dxa"/>
+          </w:tcPr>
+          <w:p>
+            <w:pPr>
+              <w:jc w:val="center"/>
+              <w:rPr>
+                <w:b/>
+                <w:bCs/>
+              </w:rPr>
+            </w:pPr>
+            <w:r>
+              <w:rPr>
+                <w:b/>
+                <w:bCs/>
+              </w:rPr>
+              <w:t>Hyper-Parameters</w:t>
+            </w:r>
+          </w:p>
+        </w:tc>
+        <w:tc>
+          <w:tcPr>
+            <w:tcW w:w="2254" w:type="dxa"/>
+          </w:tcPr>
+          <w:p>
+            <w:pPr>
+              <w:jc w:val="center"/>
+              <w:rPr>
+                <w:b/>
+                <w:bCs/>
+              </w:rPr>
+            </w:pPr>
+            <w:r>
+              <w:rPr>
+                <w:b/>
+                <w:bCs/>
+              </w:rPr>
+              <w:t>RMSE</w:t>
+            </w:r>
+          </w:p>
+        </w:tc>
+        <w:tc>
+          <w:tcPr>
+            <w:tcW w:w="2254" w:type="dxa"/>
+          </w:tcPr>
+          <w:p>
+            <w:pPr>
+              <w:jc w:val="center"/>
+              <w:rPr>
+                <w:b/>
+                <w:bCs/>
+              </w:rPr>
+            </w:pPr>
+            <w:r>
+              <w:rPr>
+                <w:b/>
+                <w:bCs/>
+              </w:rPr>
+              <w:t>MAE</w:t>
+            </w:r>
+          </w:p>
+        </w:tc>
+      </w:tr>
+      <w:tr>
+        <w:tc>
+          <w:tcPr>
+            <w:tcW w:w="2254" w:type="dxa"/>
+          </w:tcPr>
+          <w:p>
+            <w:r>
+              <w:t>Linear Regression</w:t>
+            </w:r>
+          </w:p>
+        </w:tc>
+        <w:tc>
+          <w:tcPr>
+            <w:tcW w:w="2254" w:type="dxa"/>
+          </w:tcPr>
+          <w:p>
+            <w:r>
+              <w:t>Default</w:t>
+            </w:r>
+          </w:p>
+        </w:tc>
+        <w:tc>
+          <w:tcPr>
+            <w:tcW w:w="2254" w:type="dxa"/>
+          </w:tcPr>
+          <w:p>
+            <w:r>
+              <w:t>4810.33</w:t>
+            </w:r>
+          </w:p>
+        </w:tc>
+        <w:tc>
+          <w:tcPr>
+            <w:tcW w:w="2254" w:type="dxa"/>
+          </w:tcPr>
+          <w:p>
+            <w:r>
+              <w:t>3387.65</w:t>
+            </w:r>
+          </w:p>
+        </w:tc>
+      </w:tr>
+      <w:tr>
+        <w:tc>
+          <w:tcPr>
+            <w:tcW w:w="2254" w:type="dxa"/>
+          </w:tcPr>
+          <w:p/>
+        </w:tc>
+        <w:tc>
+          <w:tcPr>
+            <w:tcW w:w="2254" w:type="dxa"/>
+          </w:tcPr>
+          <w:p/>
+        </w:tc>
+        <w:tc>
+          <w:tcPr>
+            <w:tcW w:w="2254" w:type="dxa"/>
+          </w:tcPr>
+          <w:p/>
+        </w:tc>
+        <w:tc>
+          <w:tcPr>
+            <w:tcW w:w="2254" w:type="dxa"/>
+          </w:tcPr>
+          <w:p/>
+        </w:tc>
+      </w:tr>
+    </w:tbl>
     <w:p>
       <w:pPr>
         <w:pStyle w:val="Heading1"/>
@@ -542,6 +708,25 @@
       <w:szCs w:val="32"/>
     </w:rPr>
   </w:style>
+  <w:style w:type="table" w:styleId="TableGrid">
+    <w:name w:val="Table Grid"/>
+    <w:basedOn w:val="TableNormal"/>
+    <w:uiPriority w:val="39"/>
+    <w:rsid w:val="00805BE0"/>
+    <w:pPr>
+      <w:spacing w:after="0" w:line="240" w:lineRule="auto"/>
+    </w:pPr>
+    <w:tblPr>
+      <w:tblBorders>
+        <w:top w:val="single" w:sz="4" w:space="0" w:color="auto"/>
+        <w:left w:val="single" w:sz="4" w:space="0" w:color="auto"/>
+        <w:bottom w:val="single" w:sz="4" w:space="0" w:color="auto"/>
+        <w:right w:val="single" w:sz="4" w:space="0" w:color="auto"/>
+        <w:insideH w:val="single" w:sz="4" w:space="0" w:color="auto"/>
+        <w:insideV w:val="single" w:sz="4" w:space="0" w:color="auto"/>
+      </w:tblBorders>
+    </w:tblPr>
+  </w:style>
 </w:styles>
 </file>
 

</xml_diff>

<commit_message>
Changed to random forest regression
Also turned number columns into a logical vector
</commit_message>
<xml_diff>
--- a/Appendix.docx
+++ b/Appendix.docx
@@ -29,6 +29,30 @@
       </w:pPr>
       <w:r>
         <w:t>Normalised: the data is shifted so that its mean is zero and rescaled to move its standard deviation to 1. I am excluding the zero/one categorical columns from this, as it doesn’t make sense to include them.</w:t>
+      </w:r>
+    </w:p>
+    <w:p>
+      <w:pPr>
+        <w:pStyle w:val="ListParagraph"/>
+        <w:numPr>
+          <w:ilvl w:val="0"/>
+          <w:numId w:val="1"/>
+        </w:numPr>
+      </w:pPr>
+      <w:r>
+        <w:t>Linear Regression</w:t>
+      </w:r>
+    </w:p>
+    <w:p>
+      <w:pPr>
+        <w:pStyle w:val="ListParagraph"/>
+        <w:numPr>
+          <w:ilvl w:val="0"/>
+          <w:numId w:val="1"/>
+        </w:numPr>
+      </w:pPr>
+      <w:r>
+        <w:t>Random Forest Regression</w:t>
       </w:r>
     </w:p>
     <w:p>
@@ -238,10 +262,7 @@
           </w:tcPr>
           <w:p>
             <w:r>
-              <w:t>Default (columns: model, year, mileage, fuel type, MPG, engine size)</w:t>
-            </w:r>
-            <w:r>
-              <w:t>, Normalised</w:t>
+              <w:t>Default (columns: model, year, mileage, fuel type, MPG, engine size), Normalised</w:t>
             </w:r>
           </w:p>
         </w:tc>

</xml_diff>

<commit_message>
Post running Optimize Linear Regression
</commit_message>
<xml_diff>
--- a/Appendix.docx
+++ b/Appendix.docx
@@ -70,10 +70,10 @@
         <w:tblLook w:val="04A0" w:firstRow="1" w:lastRow="0" w:firstColumn="1" w:lastColumn="0" w:noHBand="0" w:noVBand="1"/>
       </w:tblPr>
       <w:tblGrid>
-        <w:gridCol w:w="2254"/>
-        <w:gridCol w:w="2254"/>
-        <w:gridCol w:w="2254"/>
-        <w:gridCol w:w="2254"/>
+        <w:gridCol w:w="2253"/>
+        <w:gridCol w:w="2257"/>
+        <w:gridCol w:w="2253"/>
+        <w:gridCol w:w="2253"/>
       </w:tblGrid>
       <w:tr>
         <w:tc>
@@ -292,13 +292,304 @@
           <w:tcPr>
             <w:tcW w:w="2254" w:type="dxa"/>
           </w:tcPr>
+          <w:p>
+            <w:r>
+              <w:t>Linear Regression</w:t>
+            </w:r>
+          </w:p>
+        </w:tc>
+        <w:tc>
+          <w:tcPr>
+            <w:tcW w:w="2254" w:type="dxa"/>
+          </w:tcPr>
+          <w:p>
+            <w:pPr>
+              <w:autoSpaceDE w:val="0"/>
+              <w:autoSpaceDN w:val="0"/>
+              <w:adjustRightInd w:val="0"/>
+              <w:rPr>
+                <w:rFonts w:ascii="Courier New" w:hAnsi="Courier New" w:cs="Courier New"/>
+                <w:sz w:val="24"/>
+                <w:szCs w:val="24"/>
+              </w:rPr>
+            </w:pPr>
+            <w:r>
+              <w:rPr>
+                <w:rFonts w:ascii="Courier New" w:hAnsi="Courier New" w:cs="Courier New"/>
+                <w:color w:val="AA04F9"/>
+                <w:sz w:val="20"/>
+                <w:szCs w:val="20"/>
+              </w:rPr>
+              <w:t>'Lambda'</w:t>
+            </w:r>
+            <w:r>
+              <w:rPr>
+                <w:rFonts w:ascii="Courier New" w:hAnsi="Courier New" w:cs="Courier New"/>
+                <w:color w:val="000000"/>
+                <w:sz w:val="20"/>
+                <w:szCs w:val="20"/>
+              </w:rPr>
+              <w:t xml:space="preserve">, 0.0002972, </w:t>
+            </w:r>
+            <w:r>
+              <w:rPr>
+                <w:rFonts w:ascii="Courier New" w:hAnsi="Courier New" w:cs="Courier New"/>
+                <w:color w:val="0E00FF"/>
+                <w:sz w:val="20"/>
+                <w:szCs w:val="20"/>
+              </w:rPr>
+              <w:t>...</w:t>
+            </w:r>
+          </w:p>
+          <w:p>
+            <w:pPr>
+              <w:autoSpaceDE w:val="0"/>
+              <w:autoSpaceDN w:val="0"/>
+              <w:adjustRightInd w:val="0"/>
+              <w:rPr>
+                <w:rFonts w:ascii="Courier New" w:hAnsi="Courier New" w:cs="Courier New"/>
+                <w:sz w:val="24"/>
+                <w:szCs w:val="24"/>
+              </w:rPr>
+            </w:pPr>
+            <w:r>
+              <w:rPr>
+                <w:rFonts w:ascii="Courier New" w:hAnsi="Courier New" w:cs="Courier New"/>
+                <w:color w:val="000000"/>
+                <w:sz w:val="20"/>
+                <w:szCs w:val="20"/>
+              </w:rPr>
+              <w:t xml:space="preserve">    </w:t>
+            </w:r>
+            <w:r>
+              <w:rPr>
+                <w:rFonts w:ascii="Courier New" w:hAnsi="Courier New" w:cs="Courier New"/>
+                <w:color w:val="AA04F9"/>
+                <w:sz w:val="20"/>
+                <w:szCs w:val="20"/>
+              </w:rPr>
+              <w:t>'Learner'</w:t>
+            </w:r>
+            <w:r>
+              <w:rPr>
+                <w:rFonts w:ascii="Courier New" w:hAnsi="Courier New" w:cs="Courier New"/>
+                <w:color w:val="000000"/>
+                <w:sz w:val="20"/>
+                <w:szCs w:val="20"/>
+              </w:rPr>
+              <w:t xml:space="preserve">, </w:t>
+            </w:r>
+            <w:r>
+              <w:rPr>
+                <w:rFonts w:ascii="Courier New" w:hAnsi="Courier New" w:cs="Courier New"/>
+                <w:color w:val="AA04F9"/>
+                <w:sz w:val="20"/>
+                <w:szCs w:val="20"/>
+              </w:rPr>
+              <w:t>'</w:t>
+            </w:r>
+            <w:proofErr w:type="spellStart"/>
+            <w:r>
+              <w:rPr>
+                <w:rFonts w:ascii="Courier New" w:hAnsi="Courier New" w:cs="Courier New"/>
+                <w:color w:val="AA04F9"/>
+                <w:sz w:val="20"/>
+                <w:szCs w:val="20"/>
+              </w:rPr>
+              <w:t>leastsquares</w:t>
+            </w:r>
+            <w:proofErr w:type="spellEnd"/>
+            <w:r>
+              <w:rPr>
+                <w:rFonts w:ascii="Courier New" w:hAnsi="Courier New" w:cs="Courier New"/>
+                <w:color w:val="AA04F9"/>
+                <w:sz w:val="20"/>
+                <w:szCs w:val="20"/>
+              </w:rPr>
+              <w:t>'</w:t>
+            </w:r>
+            <w:r>
+              <w:rPr>
+                <w:rFonts w:ascii="Courier New" w:hAnsi="Courier New" w:cs="Courier New"/>
+                <w:color w:val="000000"/>
+                <w:sz w:val="20"/>
+                <w:szCs w:val="20"/>
+              </w:rPr>
+              <w:t xml:space="preserve">, </w:t>
+            </w:r>
+            <w:r>
+              <w:rPr>
+                <w:rFonts w:ascii="Courier New" w:hAnsi="Courier New" w:cs="Courier New"/>
+                <w:color w:val="AA04F9"/>
+                <w:sz w:val="20"/>
+                <w:szCs w:val="20"/>
+              </w:rPr>
+              <w:t>'Regularization'</w:t>
+            </w:r>
+            <w:r>
+              <w:rPr>
+                <w:rFonts w:ascii="Courier New" w:hAnsi="Courier New" w:cs="Courier New"/>
+                <w:color w:val="000000"/>
+                <w:sz w:val="20"/>
+                <w:szCs w:val="20"/>
+              </w:rPr>
+              <w:t xml:space="preserve">, </w:t>
+            </w:r>
+            <w:r>
+              <w:rPr>
+                <w:rFonts w:ascii="Courier New" w:hAnsi="Courier New" w:cs="Courier New"/>
+                <w:color w:val="AA04F9"/>
+                <w:sz w:val="20"/>
+                <w:szCs w:val="20"/>
+              </w:rPr>
+              <w:t>'ridge'</w:t>
+            </w:r>
+            <w:r>
+              <w:rPr>
+                <w:rFonts w:ascii="Courier New" w:hAnsi="Courier New" w:cs="Courier New"/>
+                <w:color w:val="000000"/>
+                <w:sz w:val="20"/>
+                <w:szCs w:val="20"/>
+              </w:rPr>
+              <w:t xml:space="preserve">, </w:t>
+            </w:r>
+            <w:r>
+              <w:rPr>
+                <w:rFonts w:ascii="Courier New" w:hAnsi="Courier New" w:cs="Courier New"/>
+                <w:color w:val="0E00FF"/>
+                <w:sz w:val="20"/>
+                <w:szCs w:val="20"/>
+              </w:rPr>
+              <w:t>...</w:t>
+            </w:r>
+          </w:p>
+          <w:p>
+            <w:pPr>
+              <w:autoSpaceDE w:val="0"/>
+              <w:autoSpaceDN w:val="0"/>
+              <w:adjustRightInd w:val="0"/>
+              <w:rPr>
+                <w:rFonts w:ascii="Courier New" w:hAnsi="Courier New" w:cs="Courier New"/>
+                <w:sz w:val="24"/>
+                <w:szCs w:val="24"/>
+              </w:rPr>
+            </w:pPr>
+            <w:r>
+              <w:rPr>
+                <w:rFonts w:ascii="Courier New" w:hAnsi="Courier New" w:cs="Courier New"/>
+                <w:color w:val="000000"/>
+                <w:sz w:val="20"/>
+                <w:szCs w:val="20"/>
+              </w:rPr>
+              <w:t xml:space="preserve">    </w:t>
+            </w:r>
+            <w:r>
+              <w:rPr>
+                <w:rFonts w:ascii="Courier New" w:hAnsi="Courier New" w:cs="Courier New"/>
+                <w:color w:val="AA04F9"/>
+                <w:sz w:val="20"/>
+                <w:szCs w:val="20"/>
+              </w:rPr>
+              <w:t>'Solver'</w:t>
+            </w:r>
+            <w:r>
+              <w:rPr>
+                <w:rFonts w:ascii="Courier New" w:hAnsi="Courier New" w:cs="Courier New"/>
+                <w:color w:val="000000"/>
+                <w:sz w:val="20"/>
+                <w:szCs w:val="20"/>
+              </w:rPr>
+              <w:t xml:space="preserve">, </w:t>
+            </w:r>
+            <w:r>
+              <w:rPr>
+                <w:rFonts w:ascii="Courier New" w:hAnsi="Courier New" w:cs="Courier New"/>
+                <w:color w:val="AA04F9"/>
+                <w:sz w:val="20"/>
+                <w:szCs w:val="20"/>
+              </w:rPr>
+              <w:t>'</w:t>
+            </w:r>
+            <w:proofErr w:type="spellStart"/>
+            <w:r>
+              <w:rPr>
+                <w:rFonts w:ascii="Courier New" w:hAnsi="Courier New" w:cs="Courier New"/>
+                <w:color w:val="AA04F9"/>
+                <w:sz w:val="20"/>
+                <w:szCs w:val="20"/>
+              </w:rPr>
+              <w:t>bfgs</w:t>
+            </w:r>
+            <w:proofErr w:type="spellEnd"/>
+            <w:r>
+              <w:rPr>
+                <w:rFonts w:ascii="Courier New" w:hAnsi="Courier New" w:cs="Courier New"/>
+                <w:color w:val="AA04F9"/>
+                <w:sz w:val="20"/>
+                <w:szCs w:val="20"/>
+              </w:rPr>
+              <w:t>'</w:t>
+            </w:r>
+          </w:p>
+          <w:p>
+            <w:r>
+              <w:t>(</w:t>
+            </w:r>
+            <w:proofErr w:type="gramStart"/>
+            <w:r>
+              <w:t>columns</w:t>
+            </w:r>
+            <w:proofErr w:type="gramEnd"/>
+            <w:r>
+              <w:t>: model, year, mileage, fuel type, MPG, engine size), Normalised</w:t>
+            </w:r>
+          </w:p>
+        </w:tc>
+        <w:tc>
+          <w:tcPr>
+            <w:tcW w:w="2254" w:type="dxa"/>
+          </w:tcPr>
+          <w:p>
+            <w:r>
+              <w:t>1799.95</w:t>
+            </w:r>
+          </w:p>
+        </w:tc>
+        <w:tc>
+          <w:tcPr>
+            <w:tcW w:w="2254" w:type="dxa"/>
+          </w:tcPr>
+          <w:p>
+            <w:r>
+              <w:t>1364.07</w:t>
+            </w:r>
+          </w:p>
+        </w:tc>
+      </w:tr>
+      <w:tr>
+        <w:tc>
+          <w:tcPr>
+            <w:tcW w:w="2254" w:type="dxa"/>
+          </w:tcPr>
           <w:p/>
         </w:tc>
         <w:tc>
           <w:tcPr>
             <w:tcW w:w="2254" w:type="dxa"/>
           </w:tcPr>
-          <w:p/>
+          <w:p>
+            <w:pPr>
+              <w:autoSpaceDE w:val="0"/>
+              <w:autoSpaceDN w:val="0"/>
+              <w:adjustRightInd w:val="0"/>
+              <w:rPr>
+                <w:rFonts w:ascii="Courier New" w:hAnsi="Courier New" w:cs="Courier New"/>
+                <w:color w:val="AA04F9"/>
+                <w:sz w:val="20"/>
+                <w:szCs w:val="20"/>
+              </w:rPr>
+            </w:pPr>
+          </w:p>
         </w:tc>
         <w:tc>
           <w:tcPr>
@@ -324,7 +615,15 @@
     </w:p>
     <w:p>
       <w:r>
-        <w:t xml:space="preserve">For the linear regression I am excluding tax and transmission type columns and normalising the data. By normalising the data the residuals then jumped into a proper normal distribution (before they were rather significantly more on the negative side). There are still many residuals to the left, giving the histogram a very slight right skew (in picture </w:t>
+        <w:t xml:space="preserve">For the linear regression I am excluding tax and transmission type columns and normalising the data. By normalising the </w:t>
+      </w:r>
+      <w:proofErr w:type="gramStart"/>
+      <w:r>
+        <w:t>data</w:t>
+      </w:r>
+      <w:proofErr w:type="gramEnd"/>
+      <w:r>
+        <w:t xml:space="preserve"> the residuals then jumped into a proper normal distribution (before they were rather significantly more on the negative side). There are still many residuals to the left, giving the histogram a very slight right skew (in picture </w:t>
       </w:r>
       <w:r>
         <w:t>NormalisedLRResidualPlot</w:t>

</xml_diff>

<commit_message>
Update to poster text and more optimizations to Linear Regression
</commit_message>
<xml_diff>
--- a/Appendix.docx
+++ b/Appendix.docx
@@ -42,6 +42,9 @@
       <w:r>
         <w:t>Linear Regression</w:t>
       </w:r>
+      <w:r>
+        <w:t>: an algorithm which attempts to fit an equation of the form Y = wX + c to data so that its error amount to the true value is minimised as far as possible</w:t>
+      </w:r>
     </w:p>
     <w:p>
       <w:pPr>
@@ -78,7 +81,7 @@
       <w:tr>
         <w:tc>
           <w:tcPr>
-            <w:tcW w:w="2254" w:type="dxa"/>
+            <w:tcW w:w="2253" w:type="dxa"/>
           </w:tcPr>
           <w:p>
             <w:pPr>
@@ -99,7 +102,7 @@
         </w:tc>
         <w:tc>
           <w:tcPr>
-            <w:tcW w:w="2254" w:type="dxa"/>
+            <w:tcW w:w="2257" w:type="dxa"/>
           </w:tcPr>
           <w:p>
             <w:pPr>
@@ -120,7 +123,7 @@
         </w:tc>
         <w:tc>
           <w:tcPr>
-            <w:tcW w:w="2254" w:type="dxa"/>
+            <w:tcW w:w="2253" w:type="dxa"/>
           </w:tcPr>
           <w:p>
             <w:pPr>
@@ -141,7 +144,7 @@
         </w:tc>
         <w:tc>
           <w:tcPr>
-            <w:tcW w:w="2254" w:type="dxa"/>
+            <w:tcW w:w="2253" w:type="dxa"/>
           </w:tcPr>
           <w:p>
             <w:pPr>
@@ -164,7 +167,7 @@
       <w:tr>
         <w:tc>
           <w:tcPr>
-            <w:tcW w:w="2254" w:type="dxa"/>
+            <w:tcW w:w="2253" w:type="dxa"/>
           </w:tcPr>
           <w:p>
             <w:r>
@@ -174,7 +177,7 @@
         </w:tc>
         <w:tc>
           <w:tcPr>
-            <w:tcW w:w="2254" w:type="dxa"/>
+            <w:tcW w:w="2257" w:type="dxa"/>
           </w:tcPr>
           <w:p>
             <w:r>
@@ -184,7 +187,7 @@
         </w:tc>
         <w:tc>
           <w:tcPr>
-            <w:tcW w:w="2254" w:type="dxa"/>
+            <w:tcW w:w="2253" w:type="dxa"/>
           </w:tcPr>
           <w:p>
             <w:r>
@@ -194,7 +197,7 @@
         </w:tc>
         <w:tc>
           <w:tcPr>
-            <w:tcW w:w="2254" w:type="dxa"/>
+            <w:tcW w:w="2253" w:type="dxa"/>
           </w:tcPr>
           <w:p>
             <w:r>
@@ -206,7 +209,7 @@
       <w:tr>
         <w:tc>
           <w:tcPr>
-            <w:tcW w:w="2254" w:type="dxa"/>
+            <w:tcW w:w="2253" w:type="dxa"/>
           </w:tcPr>
           <w:p>
             <w:r>
@@ -216,7 +219,7 @@
         </w:tc>
         <w:tc>
           <w:tcPr>
-            <w:tcW w:w="2254" w:type="dxa"/>
+            <w:tcW w:w="2257" w:type="dxa"/>
           </w:tcPr>
           <w:p>
             <w:r>
@@ -226,7 +229,7 @@
         </w:tc>
         <w:tc>
           <w:tcPr>
-            <w:tcW w:w="2254" w:type="dxa"/>
+            <w:tcW w:w="2253" w:type="dxa"/>
           </w:tcPr>
           <w:p>
             <w:r>
@@ -236,7 +239,7 @@
         </w:tc>
         <w:tc>
           <w:tcPr>
-            <w:tcW w:w="2254" w:type="dxa"/>
+            <w:tcW w:w="2253" w:type="dxa"/>
           </w:tcPr>
           <w:p>
             <w:r>
@@ -248,7 +251,7 @@
       <w:tr>
         <w:tc>
           <w:tcPr>
-            <w:tcW w:w="2254" w:type="dxa"/>
+            <w:tcW w:w="2253" w:type="dxa"/>
           </w:tcPr>
           <w:p>
             <w:r>
@@ -258,7 +261,7 @@
         </w:tc>
         <w:tc>
           <w:tcPr>
-            <w:tcW w:w="2254" w:type="dxa"/>
+            <w:tcW w:w="2257" w:type="dxa"/>
           </w:tcPr>
           <w:p>
             <w:r>
@@ -268,7 +271,7 @@
         </w:tc>
         <w:tc>
           <w:tcPr>
-            <w:tcW w:w="2254" w:type="dxa"/>
+            <w:tcW w:w="2253" w:type="dxa"/>
           </w:tcPr>
           <w:p>
             <w:r>
@@ -278,7 +281,7 @@
         </w:tc>
         <w:tc>
           <w:tcPr>
-            <w:tcW w:w="2254" w:type="dxa"/>
+            <w:tcW w:w="2253" w:type="dxa"/>
           </w:tcPr>
           <w:p>
             <w:r>
@@ -290,7 +293,7 @@
       <w:tr>
         <w:tc>
           <w:tcPr>
-            <w:tcW w:w="2254" w:type="dxa"/>
+            <w:tcW w:w="2253" w:type="dxa"/>
           </w:tcPr>
           <w:p>
             <w:r>
@@ -300,7 +303,7 @@
         </w:tc>
         <w:tc>
           <w:tcPr>
-            <w:tcW w:w="2254" w:type="dxa"/>
+            <w:tcW w:w="2257" w:type="dxa"/>
           </w:tcPr>
           <w:p>
             <w:pPr>
@@ -386,27 +389,7 @@
                 <w:sz w:val="20"/>
                 <w:szCs w:val="20"/>
               </w:rPr>
-              <w:t>'</w:t>
-            </w:r>
-            <w:proofErr w:type="spellStart"/>
-            <w:r>
-              <w:rPr>
-                <w:rFonts w:ascii="Courier New" w:hAnsi="Courier New" w:cs="Courier New"/>
-                <w:color w:val="AA04F9"/>
-                <w:sz w:val="20"/>
-                <w:szCs w:val="20"/>
-              </w:rPr>
-              <w:t>leastsquares</w:t>
-            </w:r>
-            <w:proofErr w:type="spellEnd"/>
-            <w:r>
-              <w:rPr>
-                <w:rFonts w:ascii="Courier New" w:hAnsi="Courier New" w:cs="Courier New"/>
-                <w:color w:val="AA04F9"/>
-                <w:sz w:val="20"/>
-                <w:szCs w:val="20"/>
-              </w:rPr>
-              <w:t>'</w:t>
+              <w:t>'leastsquares'</w:t>
             </w:r>
             <w:r>
               <w:rPr>
@@ -508,46 +491,18 @@
                 <w:sz w:val="20"/>
                 <w:szCs w:val="20"/>
               </w:rPr>
-              <w:t>'</w:t>
-            </w:r>
-            <w:proofErr w:type="spellStart"/>
-            <w:r>
-              <w:rPr>
-                <w:rFonts w:ascii="Courier New" w:hAnsi="Courier New" w:cs="Courier New"/>
-                <w:color w:val="AA04F9"/>
-                <w:sz w:val="20"/>
-                <w:szCs w:val="20"/>
-              </w:rPr>
-              <w:t>bfgs</w:t>
-            </w:r>
-            <w:proofErr w:type="spellEnd"/>
-            <w:r>
-              <w:rPr>
-                <w:rFonts w:ascii="Courier New" w:hAnsi="Courier New" w:cs="Courier New"/>
-                <w:color w:val="AA04F9"/>
-                <w:sz w:val="20"/>
-                <w:szCs w:val="20"/>
-              </w:rPr>
-              <w:t>'</w:t>
-            </w:r>
-          </w:p>
-          <w:p>
-            <w:r>
-              <w:t>(</w:t>
-            </w:r>
-            <w:proofErr w:type="gramStart"/>
-            <w:r>
-              <w:t>columns</w:t>
-            </w:r>
-            <w:proofErr w:type="gramEnd"/>
-            <w:r>
-              <w:t>: model, year, mileage, fuel type, MPG, engine size), Normalised</w:t>
-            </w:r>
-          </w:p>
-        </w:tc>
-        <w:tc>
-          <w:tcPr>
-            <w:tcW w:w="2254" w:type="dxa"/>
+              <w:t>'bfgs'</w:t>
+            </w:r>
+          </w:p>
+          <w:p>
+            <w:r>
+              <w:t>(columns: model, year, mileage, fuel type, MPG, engine size), Normalised</w:t>
+            </w:r>
+          </w:p>
+        </w:tc>
+        <w:tc>
+          <w:tcPr>
+            <w:tcW w:w="2253" w:type="dxa"/>
           </w:tcPr>
           <w:p>
             <w:r>
@@ -557,7 +512,7 @@
         </w:tc>
         <w:tc>
           <w:tcPr>
-            <w:tcW w:w="2254" w:type="dxa"/>
+            <w:tcW w:w="2253" w:type="dxa"/>
           </w:tcPr>
           <w:p>
             <w:r>
@@ -569,13 +524,17 @@
       <w:tr>
         <w:tc>
           <w:tcPr>
-            <w:tcW w:w="2254" w:type="dxa"/>
-          </w:tcPr>
-          <w:p/>
-        </w:tc>
-        <w:tc>
-          <w:tcPr>
-            <w:tcW w:w="2254" w:type="dxa"/>
+            <w:tcW w:w="2253" w:type="dxa"/>
+          </w:tcPr>
+          <w:p>
+            <w:r>
+              <w:t>Linear Regression</w:t>
+            </w:r>
+          </w:p>
+        </w:tc>
+        <w:tc>
+          <w:tcPr>
+            <w:tcW w:w="2257" w:type="dxa"/>
           </w:tcPr>
           <w:p>
             <w:pPr>
@@ -584,24 +543,227 @@
               <w:adjustRightInd w:val="0"/>
               <w:rPr>
                 <w:rFonts w:ascii="Courier New" w:hAnsi="Courier New" w:cs="Courier New"/>
+                <w:sz w:val="24"/>
+                <w:szCs w:val="24"/>
+              </w:rPr>
+            </w:pPr>
+            <w:r>
+              <w:rPr>
+                <w:rFonts w:ascii="Courier New" w:hAnsi="Courier New" w:cs="Courier New"/>
                 <w:color w:val="AA04F9"/>
                 <w:sz w:val="20"/>
                 <w:szCs w:val="20"/>
               </w:rPr>
+              <w:t>'Lambda'</w:t>
+            </w:r>
+            <w:r>
+              <w:rPr>
+                <w:rFonts w:ascii="Courier New" w:hAnsi="Courier New" w:cs="Courier New"/>
+                <w:color w:val="000000"/>
+                <w:sz w:val="20"/>
+                <w:szCs w:val="20"/>
+              </w:rPr>
+              <w:t xml:space="preserve">, 0.0002972, </w:t>
+            </w:r>
+            <w:r>
+              <w:rPr>
+                <w:rFonts w:ascii="Courier New" w:hAnsi="Courier New" w:cs="Courier New"/>
+                <w:color w:val="0E00FF"/>
+                <w:sz w:val="20"/>
+                <w:szCs w:val="20"/>
+              </w:rPr>
+              <w:t>...</w:t>
+            </w:r>
+          </w:p>
+          <w:p>
+            <w:pPr>
+              <w:autoSpaceDE w:val="0"/>
+              <w:autoSpaceDN w:val="0"/>
+              <w:adjustRightInd w:val="0"/>
+              <w:rPr>
+                <w:rFonts w:ascii="Courier New" w:hAnsi="Courier New" w:cs="Courier New"/>
+                <w:sz w:val="24"/>
+                <w:szCs w:val="24"/>
+              </w:rPr>
             </w:pPr>
-          </w:p>
-        </w:tc>
-        <w:tc>
-          <w:tcPr>
-            <w:tcW w:w="2254" w:type="dxa"/>
-          </w:tcPr>
-          <w:p/>
-        </w:tc>
-        <w:tc>
-          <w:tcPr>
-            <w:tcW w:w="2254" w:type="dxa"/>
-          </w:tcPr>
-          <w:p/>
+            <w:r>
+              <w:rPr>
+                <w:rFonts w:ascii="Courier New" w:hAnsi="Courier New" w:cs="Courier New"/>
+                <w:color w:val="000000"/>
+                <w:sz w:val="20"/>
+                <w:szCs w:val="20"/>
+              </w:rPr>
+              <w:t xml:space="preserve">    </w:t>
+            </w:r>
+            <w:r>
+              <w:rPr>
+                <w:rFonts w:ascii="Courier New" w:hAnsi="Courier New" w:cs="Courier New"/>
+                <w:color w:val="AA04F9"/>
+                <w:sz w:val="20"/>
+                <w:szCs w:val="20"/>
+              </w:rPr>
+              <w:t>'Learner'</w:t>
+            </w:r>
+            <w:r>
+              <w:rPr>
+                <w:rFonts w:ascii="Courier New" w:hAnsi="Courier New" w:cs="Courier New"/>
+                <w:color w:val="000000"/>
+                <w:sz w:val="20"/>
+                <w:szCs w:val="20"/>
+              </w:rPr>
+              <w:t xml:space="preserve">, </w:t>
+            </w:r>
+            <w:r>
+              <w:rPr>
+                <w:rFonts w:ascii="Courier New" w:hAnsi="Courier New" w:cs="Courier New"/>
+                <w:color w:val="AA04F9"/>
+                <w:sz w:val="20"/>
+                <w:szCs w:val="20"/>
+              </w:rPr>
+              <w:t>'leastsquares'</w:t>
+            </w:r>
+            <w:r>
+              <w:rPr>
+                <w:rFonts w:ascii="Courier New" w:hAnsi="Courier New" w:cs="Courier New"/>
+                <w:color w:val="000000"/>
+                <w:sz w:val="20"/>
+                <w:szCs w:val="20"/>
+              </w:rPr>
+              <w:t xml:space="preserve">, </w:t>
+            </w:r>
+            <w:r>
+              <w:rPr>
+                <w:rFonts w:ascii="Courier New" w:hAnsi="Courier New" w:cs="Courier New"/>
+                <w:color w:val="AA04F9"/>
+                <w:sz w:val="20"/>
+                <w:szCs w:val="20"/>
+              </w:rPr>
+              <w:t>'Regularization'</w:t>
+            </w:r>
+            <w:r>
+              <w:rPr>
+                <w:rFonts w:ascii="Courier New" w:hAnsi="Courier New" w:cs="Courier New"/>
+                <w:color w:val="000000"/>
+                <w:sz w:val="20"/>
+                <w:szCs w:val="20"/>
+              </w:rPr>
+              <w:t xml:space="preserve">, </w:t>
+            </w:r>
+            <w:r>
+              <w:rPr>
+                <w:rFonts w:ascii="Courier New" w:hAnsi="Courier New" w:cs="Courier New"/>
+                <w:color w:val="AA04F9"/>
+                <w:sz w:val="20"/>
+                <w:szCs w:val="20"/>
+              </w:rPr>
+              <w:t>'ridge'</w:t>
+            </w:r>
+            <w:r>
+              <w:rPr>
+                <w:rFonts w:ascii="Courier New" w:hAnsi="Courier New" w:cs="Courier New"/>
+                <w:color w:val="000000"/>
+                <w:sz w:val="20"/>
+                <w:szCs w:val="20"/>
+              </w:rPr>
+              <w:t xml:space="preserve">, </w:t>
+            </w:r>
+            <w:r>
+              <w:rPr>
+                <w:rFonts w:ascii="Courier New" w:hAnsi="Courier New" w:cs="Courier New"/>
+                <w:color w:val="0E00FF"/>
+                <w:sz w:val="20"/>
+                <w:szCs w:val="20"/>
+              </w:rPr>
+              <w:t>...</w:t>
+            </w:r>
+          </w:p>
+          <w:p>
+            <w:pPr>
+              <w:autoSpaceDE w:val="0"/>
+              <w:autoSpaceDN w:val="0"/>
+              <w:adjustRightInd w:val="0"/>
+              <w:rPr>
+                <w:rFonts w:ascii="Courier New" w:hAnsi="Courier New" w:cs="Courier New"/>
+                <w:sz w:val="24"/>
+                <w:szCs w:val="24"/>
+              </w:rPr>
+            </w:pPr>
+            <w:r>
+              <w:rPr>
+                <w:rFonts w:ascii="Courier New" w:hAnsi="Courier New" w:cs="Courier New"/>
+                <w:color w:val="000000"/>
+                <w:sz w:val="20"/>
+                <w:szCs w:val="20"/>
+              </w:rPr>
+              <w:t xml:space="preserve">    </w:t>
+            </w:r>
+            <w:r>
+              <w:rPr>
+                <w:rFonts w:ascii="Courier New" w:hAnsi="Courier New" w:cs="Courier New"/>
+                <w:color w:val="AA04F9"/>
+                <w:sz w:val="20"/>
+                <w:szCs w:val="20"/>
+              </w:rPr>
+              <w:t>'Solver'</w:t>
+            </w:r>
+            <w:r>
+              <w:rPr>
+                <w:rFonts w:ascii="Courier New" w:hAnsi="Courier New" w:cs="Courier New"/>
+                <w:color w:val="000000"/>
+                <w:sz w:val="20"/>
+                <w:szCs w:val="20"/>
+              </w:rPr>
+              <w:t xml:space="preserve">, </w:t>
+            </w:r>
+            <w:r>
+              <w:rPr>
+                <w:rFonts w:ascii="Courier New" w:hAnsi="Courier New" w:cs="Courier New"/>
+                <w:color w:val="AA04F9"/>
+                <w:sz w:val="20"/>
+                <w:szCs w:val="20"/>
+              </w:rPr>
+              <w:t>'bfgs'</w:t>
+            </w:r>
+          </w:p>
+          <w:p>
+            <w:pPr>
+              <w:autoSpaceDE w:val="0"/>
+              <w:autoSpaceDN w:val="0"/>
+              <w:adjustRightInd w:val="0"/>
+              <w:rPr>
+                <w:rFonts w:ascii="Courier New" w:hAnsi="Courier New" w:cs="Courier New"/>
+                <w:color w:val="AA04F9"/>
+                <w:sz w:val="20"/>
+                <w:szCs w:val="20"/>
+              </w:rPr>
+            </w:pPr>
+            <w:r>
+              <w:t>(columns: model, year, mileage, fuel type, MPG, engine size), Normalised</w:t>
+            </w:r>
+            <w:r>
+              <w:t>, with validation data</w:t>
+            </w:r>
+          </w:p>
+        </w:tc>
+        <w:tc>
+          <w:tcPr>
+            <w:tcW w:w="2253" w:type="dxa"/>
+          </w:tcPr>
+          <w:p>
+            <w:r>
+              <w:t>1809.63</w:t>
+            </w:r>
+          </w:p>
+        </w:tc>
+        <w:tc>
+          <w:tcPr>
+            <w:tcW w:w="2253" w:type="dxa"/>
+          </w:tcPr>
+          <w:p>
+            <w:r>
+              <w:t>1365.87</w:t>
+            </w:r>
+          </w:p>
         </w:tc>
       </w:tr>
     </w:tbl>
@@ -610,20 +772,13 @@
         <w:pStyle w:val="Heading1"/>
       </w:pPr>
       <w:r>
+        <w:lastRenderedPageBreak/>
         <w:t>Implementation Details</w:t>
       </w:r>
     </w:p>
     <w:p>
       <w:r>
-        <w:t xml:space="preserve">For the linear regression I am excluding tax and transmission type columns and normalising the data. By normalising the </w:t>
-      </w:r>
-      <w:proofErr w:type="gramStart"/>
-      <w:r>
-        <w:t>data</w:t>
-      </w:r>
-      <w:proofErr w:type="gramEnd"/>
-      <w:r>
-        <w:t xml:space="preserve"> the residuals then jumped into a proper normal distribution (before they were rather significantly more on the negative side). There are still many residuals to the left, giving the histogram a very slight right skew (in picture </w:t>
+        <w:t xml:space="preserve">For the linear regression I am excluding tax and transmission type columns and normalising the data. By normalising the data the residuals then jumped into a proper normal distribution (before they were rather significantly more on the negative side). There are still many residuals to the left, giving the histogram a very slight right skew (in picture </w:t>
       </w:r>
       <w:r>
         <w:t>NormalisedLRResidualPlot</w:t>

</xml_diff>

<commit_message>
Did more of the writeup
</commit_message>
<xml_diff>
--- a/Appendix.docx
+++ b/Appendix.docx
@@ -43,7 +43,15 @@
         <w:t>Linear Regression</w:t>
       </w:r>
       <w:r>
-        <w:t>: an algorithm which attempts to fit an equation of the form Y = wX + c to data so that its error amount to the true value is minimised as far as possible</w:t>
+        <w:t xml:space="preserve">: an algorithm which attempts to fit an equation of the form Y = </w:t>
+      </w:r>
+      <w:proofErr w:type="spellStart"/>
+      <w:r>
+        <w:t>wX</w:t>
+      </w:r>
+      <w:proofErr w:type="spellEnd"/>
+      <w:r>
+        <w:t xml:space="preserve"> + c to data so that its error amount to the true value is minimised as far as possible</w:t>
       </w:r>
     </w:p>
     <w:p>
@@ -56,6 +64,53 @@
       </w:pPr>
       <w:r>
         <w:t>Random Forest Regression</w:t>
+      </w:r>
+      <w:r>
+        <w:t xml:space="preserve"> – a collection of decision tree regressors that behaves as a single model as the average prediction is returned. Each individual tree is trained using “bagging and random features” </w:t>
+      </w:r>
+      <w:r>
+        <w:t>(</w:t>
+      </w:r>
+      <w:proofErr w:type="spellStart"/>
+      <w:r>
+        <w:t>Schapire</w:t>
+      </w:r>
+      <w:proofErr w:type="spellEnd"/>
+      <w:r>
+        <w:t xml:space="preserve"> Robert, 2001)</w:t>
+      </w:r>
+    </w:p>
+    <w:p>
+      <w:pPr>
+        <w:pStyle w:val="ListParagraph"/>
+        <w:numPr>
+          <w:ilvl w:val="0"/>
+          <w:numId w:val="1"/>
+        </w:numPr>
+      </w:pPr>
+    </w:p>
+    <w:p>
+      <w:pPr>
+        <w:pStyle w:val="ListParagraph"/>
+        <w:numPr>
+          <w:ilvl w:val="0"/>
+          <w:numId w:val="1"/>
+        </w:numPr>
+      </w:pPr>
+      <w:r>
+        <w:t>Decision Tree Regression</w:t>
+      </w:r>
+    </w:p>
+    <w:p>
+      <w:pPr>
+        <w:pStyle w:val="ListParagraph"/>
+        <w:numPr>
+          <w:ilvl w:val="0"/>
+          <w:numId w:val="1"/>
+        </w:numPr>
+      </w:pPr>
+      <w:r>
+        <w:t>Bagging – using sampling with replacement from the data to create artificial training data (bootstrap samples)</w:t>
       </w:r>
     </w:p>
     <w:p>
@@ -389,7 +444,27 @@
                 <w:sz w:val="20"/>
                 <w:szCs w:val="20"/>
               </w:rPr>
-              <w:t>'leastsquares'</w:t>
+              <w:t>'</w:t>
+            </w:r>
+            <w:proofErr w:type="spellStart"/>
+            <w:r>
+              <w:rPr>
+                <w:rFonts w:ascii="Courier New" w:hAnsi="Courier New" w:cs="Courier New"/>
+                <w:color w:val="AA04F9"/>
+                <w:sz w:val="20"/>
+                <w:szCs w:val="20"/>
+              </w:rPr>
+              <w:t>leastsquares</w:t>
+            </w:r>
+            <w:proofErr w:type="spellEnd"/>
+            <w:r>
+              <w:rPr>
+                <w:rFonts w:ascii="Courier New" w:hAnsi="Courier New" w:cs="Courier New"/>
+                <w:color w:val="AA04F9"/>
+                <w:sz w:val="20"/>
+                <w:szCs w:val="20"/>
+              </w:rPr>
+              <w:t>'</w:t>
             </w:r>
             <w:r>
               <w:rPr>
@@ -491,12 +566,40 @@
                 <w:sz w:val="20"/>
                 <w:szCs w:val="20"/>
               </w:rPr>
-              <w:t>'bfgs'</w:t>
-            </w:r>
-          </w:p>
-          <w:p>
-            <w:r>
-              <w:t>(columns: model, year, mileage, fuel type, MPG, engine size), Normalised</w:t>
+              <w:t>'</w:t>
+            </w:r>
+            <w:proofErr w:type="spellStart"/>
+            <w:r>
+              <w:rPr>
+                <w:rFonts w:ascii="Courier New" w:hAnsi="Courier New" w:cs="Courier New"/>
+                <w:color w:val="AA04F9"/>
+                <w:sz w:val="20"/>
+                <w:szCs w:val="20"/>
+              </w:rPr>
+              <w:t>bfgs</w:t>
+            </w:r>
+            <w:proofErr w:type="spellEnd"/>
+            <w:r>
+              <w:rPr>
+                <w:rFonts w:ascii="Courier New" w:hAnsi="Courier New" w:cs="Courier New"/>
+                <w:color w:val="AA04F9"/>
+                <w:sz w:val="20"/>
+                <w:szCs w:val="20"/>
+              </w:rPr>
+              <w:t>'</w:t>
+            </w:r>
+          </w:p>
+          <w:p>
+            <w:r>
+              <w:t>(</w:t>
+            </w:r>
+            <w:proofErr w:type="gramStart"/>
+            <w:r>
+              <w:t>columns</w:t>
+            </w:r>
+            <w:proofErr w:type="gramEnd"/>
+            <w:r>
+              <w:t>: model, year, mileage, fuel type, MPG, engine size), Normalised</w:t>
             </w:r>
           </w:p>
         </w:tc>
@@ -620,7 +723,27 @@
                 <w:sz w:val="20"/>
                 <w:szCs w:val="20"/>
               </w:rPr>
-              <w:t>'leastsquares'</w:t>
+              <w:t>'</w:t>
+            </w:r>
+            <w:proofErr w:type="spellStart"/>
+            <w:r>
+              <w:rPr>
+                <w:rFonts w:ascii="Courier New" w:hAnsi="Courier New" w:cs="Courier New"/>
+                <w:color w:val="AA04F9"/>
+                <w:sz w:val="20"/>
+                <w:szCs w:val="20"/>
+              </w:rPr>
+              <w:t>leastsquares</w:t>
+            </w:r>
+            <w:proofErr w:type="spellEnd"/>
+            <w:r>
+              <w:rPr>
+                <w:rFonts w:ascii="Courier New" w:hAnsi="Courier New" w:cs="Courier New"/>
+                <w:color w:val="AA04F9"/>
+                <w:sz w:val="20"/>
+                <w:szCs w:val="20"/>
+              </w:rPr>
+              <w:t>'</w:t>
             </w:r>
             <w:r>
               <w:rPr>
@@ -722,7 +845,27 @@
                 <w:sz w:val="20"/>
                 <w:szCs w:val="20"/>
               </w:rPr>
-              <w:t>'bfgs'</w:t>
+              <w:t>'</w:t>
+            </w:r>
+            <w:proofErr w:type="spellStart"/>
+            <w:r>
+              <w:rPr>
+                <w:rFonts w:ascii="Courier New" w:hAnsi="Courier New" w:cs="Courier New"/>
+                <w:color w:val="AA04F9"/>
+                <w:sz w:val="20"/>
+                <w:szCs w:val="20"/>
+              </w:rPr>
+              <w:t>bfgs</w:t>
+            </w:r>
+            <w:proofErr w:type="spellEnd"/>
+            <w:r>
+              <w:rPr>
+                <w:rFonts w:ascii="Courier New" w:hAnsi="Courier New" w:cs="Courier New"/>
+                <w:color w:val="AA04F9"/>
+                <w:sz w:val="20"/>
+                <w:szCs w:val="20"/>
+              </w:rPr>
+              <w:t>'</w:t>
             </w:r>
           </w:p>
           <w:p>
@@ -738,10 +881,19 @@
               </w:rPr>
             </w:pPr>
             <w:r>
-              <w:t>(columns: model, year, mileage, fuel type, MPG, engine size), Normalised</w:t>
-            </w:r>
-            <w:r>
-              <w:t>, with validation data</w:t>
+              <w:t>(</w:t>
+            </w:r>
+            <w:proofErr w:type="gramStart"/>
+            <w:r>
+              <w:t>columns</w:t>
+            </w:r>
+            <w:proofErr w:type="gramEnd"/>
+            <w:r>
+              <w:t xml:space="preserve">: model, year, mileage, fuel </w:t>
+            </w:r>
+            <w:r>
+              <w:lastRenderedPageBreak/>
+              <w:t>type, MPG, engine size), Normalised, with validation data</w:t>
             </w:r>
           </w:p>
         </w:tc>
@@ -751,6 +903,7 @@
           </w:tcPr>
           <w:p>
             <w:r>
+              <w:lastRenderedPageBreak/>
               <w:t>1809.63</w:t>
             </w:r>
           </w:p>
@@ -772,13 +925,20 @@
         <w:pStyle w:val="Heading1"/>
       </w:pPr>
       <w:r>
-        <w:lastRenderedPageBreak/>
         <w:t>Implementation Details</w:t>
       </w:r>
     </w:p>
     <w:p>
       <w:r>
-        <w:t xml:space="preserve">For the linear regression I am excluding tax and transmission type columns and normalising the data. By normalising the data the residuals then jumped into a proper normal distribution (before they were rather significantly more on the negative side). There are still many residuals to the left, giving the histogram a very slight right skew (in picture </w:t>
+        <w:t xml:space="preserve">For the linear regression I am excluding tax and transmission type columns and normalising the data. By normalising the </w:t>
+      </w:r>
+      <w:proofErr w:type="gramStart"/>
+      <w:r>
+        <w:t>data</w:t>
+      </w:r>
+      <w:proofErr w:type="gramEnd"/>
+      <w:r>
+        <w:t xml:space="preserve"> the residuals then jumped into a proper normal distribution (before they were rather significantly more on the negative side). There are still many residuals to the left, giving the histogram a very slight right skew (in picture </w:t>
       </w:r>
       <w:r>
         <w:t>NormalisedLRResidualPlot</w:t>
@@ -793,6 +953,109 @@
         <w:t xml:space="preserve"> </w:t>
       </w:r>
     </w:p>
+    <w:p/>
+    <w:p>
+      <w:pPr>
+        <w:pStyle w:val="Heading1"/>
+      </w:pPr>
+      <w:r>
+        <w:t>References</w:t>
+      </w:r>
+    </w:p>
+    <w:p>
+      <w:pPr>
+        <w:spacing w:after="0" w:line="240" w:lineRule="auto"/>
+        <w:rPr>
+          <w:rFonts w:ascii="Times New Roman" w:eastAsia="Times New Roman" w:hAnsi="Times New Roman" w:cs="Times New Roman"/>
+          <w:sz w:val="24"/>
+          <w:szCs w:val="24"/>
+          <w:lang w:eastAsia="en-GB"/>
+        </w:rPr>
+      </w:pPr>
+      <w:proofErr w:type="spellStart"/>
+      <w:r>
+        <w:rPr>
+          <w:rFonts w:ascii="Times New Roman" w:eastAsia="Times New Roman" w:hAnsi="Times New Roman" w:cs="Times New Roman"/>
+          <w:sz w:val="24"/>
+          <w:szCs w:val="24"/>
+          <w:lang w:eastAsia="en-GB"/>
+        </w:rPr>
+        <w:t>Schapire</w:t>
+      </w:r>
+      <w:proofErr w:type="spellEnd"/>
+      <w:r>
+        <w:rPr>
+          <w:rFonts w:ascii="Times New Roman" w:eastAsia="Times New Roman" w:hAnsi="Times New Roman" w:cs="Times New Roman"/>
+          <w:sz w:val="24"/>
+          <w:szCs w:val="24"/>
+          <w:lang w:eastAsia="en-GB"/>
+        </w:rPr>
+        <w:t xml:space="preserve"> Robert (2001) </w:t>
+      </w:r>
+      <w:r>
+        <w:rPr>
+          <w:rFonts w:ascii="Times New Roman" w:eastAsia="Times New Roman" w:hAnsi="Times New Roman" w:cs="Times New Roman"/>
+          <w:i/>
+          <w:iCs/>
+          <w:sz w:val="24"/>
+          <w:szCs w:val="24"/>
+          <w:lang w:eastAsia="en-GB"/>
+        </w:rPr>
+        <w:t>Random Forests</w:t>
+      </w:r>
+      <w:r>
+        <w:rPr>
+          <w:rFonts w:ascii="Times New Roman" w:eastAsia="Times New Roman" w:hAnsi="Times New Roman" w:cs="Times New Roman"/>
+          <w:sz w:val="24"/>
+          <w:szCs w:val="24"/>
+          <w:lang w:eastAsia="en-GB"/>
+        </w:rPr>
+        <w:t xml:space="preserve">, </w:t>
+      </w:r>
+      <w:r>
+        <w:rPr>
+          <w:rFonts w:ascii="Times New Roman" w:eastAsia="Times New Roman" w:hAnsi="Times New Roman" w:cs="Times New Roman"/>
+          <w:i/>
+          <w:iCs/>
+          <w:sz w:val="24"/>
+          <w:szCs w:val="24"/>
+          <w:lang w:eastAsia="en-GB"/>
+        </w:rPr>
+        <w:t>Random Forests</w:t>
+      </w:r>
+      <w:r>
+        <w:rPr>
+          <w:rFonts w:ascii="Times New Roman" w:eastAsia="Times New Roman" w:hAnsi="Times New Roman" w:cs="Times New Roman"/>
+          <w:sz w:val="24"/>
+          <w:szCs w:val="24"/>
+          <w:lang w:eastAsia="en-GB"/>
+        </w:rPr>
+        <w:t xml:space="preserve">. Available at: </w:t>
+      </w:r>
+      <w:hyperlink r:id="rId5" w:history="1">
+        <w:r>
+          <w:rPr>
+            <w:rFonts w:ascii="Times New Roman" w:eastAsia="Times New Roman" w:hAnsi="Times New Roman" w:cs="Times New Roman"/>
+            <w:color w:val="0000FF"/>
+            <w:sz w:val="24"/>
+            <w:szCs w:val="24"/>
+            <w:u w:val="single"/>
+            <w:lang w:eastAsia="en-GB"/>
+          </w:rPr>
+          <w:t>https://link.springer.com/content/pdf/10.1023/A:1010933404324.pdf</w:t>
+        </w:r>
+      </w:hyperlink>
+      <w:r>
+        <w:rPr>
+          <w:rFonts w:ascii="Times New Roman" w:eastAsia="Times New Roman" w:hAnsi="Times New Roman" w:cs="Times New Roman"/>
+          <w:sz w:val="24"/>
+          <w:szCs w:val="24"/>
+          <w:lang w:eastAsia="en-GB"/>
+        </w:rPr>
+        <w:t xml:space="preserve"> (Accessed: 1 December 2021).</w:t>
+      </w:r>
+    </w:p>
+    <w:p/>
     <w:sectPr>
       <w:pgSz w:w="11906" w:h="16838"/>
       <w:pgMar w:top="1440" w:right="1440" w:bottom="1440" w:left="1440" w:header="708" w:footer="708" w:gutter="0"/>
@@ -806,6 +1069,146 @@
 <file path=word/numbering.xml><?xml version="1.0" encoding="utf-8"?>
 <w:numbering xmlns:wpc="http://schemas.microsoft.com/office/word/2010/wordprocessingCanvas" xmlns:cx="http://schemas.microsoft.com/office/drawing/2014/chartex" xmlns:cx1="http://schemas.microsoft.com/office/drawing/2015/9/8/chartex" xmlns:cx2="http://schemas.microsoft.com/office/drawing/2015/10/21/chartex" xmlns:cx3="http://schemas.microsoft.com/office/drawing/2016/5/9/chartex" xmlns:cx4="http://schemas.microsoft.com/office/drawing/2016/5/10/chartex" xmlns:cx5="http://schemas.microsoft.com/office/drawing/2016/5/11/chartex" xmlns:cx6="http://schemas.microsoft.com/office/drawing/2016/5/12/chartex" xmlns:cx7="http://schemas.microsoft.com/office/drawing/2016/5/13/chartex" xmlns:cx8="http://schemas.microsoft.com/office/drawing/2016/5/14/chartex" xmlns:mc="http://schemas.openxmlformats.org/markup-compatibility/2006" xmlns:aink="http://schemas.microsoft.com/office/drawing/2016/ink" xmlns:am3d="http://schemas.microsoft.com/office/drawing/2017/model3d" xmlns:o="urn:schemas-microsoft-com:office:office" xmlns:r="http://schemas.openxmlformats.org/officeDocument/2006/relationships" xmlns:m="http://schemas.openxmlformats.org/officeDocument/2006/math" xmlns:v="urn:schemas-microsoft-com:vml" xmlns:wp14="http://schemas.microsoft.com/office/word/2010/wordprocessingDrawing" xmlns:wp="http://schemas.openxmlformats.org/drawingml/2006/wordprocessingDrawing" xmlns:w10="urn:schemas-microsoft-com:office:word" xmlns:w="http://schemas.openxmlformats.org/wordprocessingml/2006/main" xmlns:w14="http://schemas.microsoft.com/office/word/2010/wordml" xmlns:w15="http://schemas.microsoft.com/office/word/2012/wordml" xmlns:w16cex="http://schemas.microsoft.com/office/word/2018/wordml/cex" xmlns:w16cid="http://schemas.microsoft.com/office/word/2016/wordml/cid" xmlns:w16="http://schemas.microsoft.com/office/word/2018/wordml" xmlns:w16sdtdh="http://schemas.microsoft.com/office/word/2020/wordml/sdtdatahash" xmlns:w16se="http://schemas.microsoft.com/office/word/2015/wordml/symex" xmlns:wpg="http://schemas.microsoft.com/office/word/2010/wordprocessingGroup" xmlns:wpi="http://schemas.microsoft.com/office/word/2010/wordprocessingInk" xmlns:wne="http://schemas.microsoft.com/office/word/2006/wordml" xmlns:wps="http://schemas.microsoft.com/office/word/2010/wordprocessingShape" mc:Ignorable="w14 w15 w16se w16cid w16 w16cex w16sdtdh wp14">
   <w:abstractNum w:abstractNumId="0" w15:restartNumberingAfterBreak="0">
+    <w:nsid w:val="3B666A61"/>
+    <w:multiLevelType w:val="hybridMultilevel"/>
+    <w:tmpl w:val="D8FCEC54"/>
+    <w:lvl w:ilvl="0" w:tplc="D6806A0C">
+      <w:start w:val="1"/>
+      <w:numFmt w:val="bullet"/>
+      <w:lvlText w:val="•"/>
+      <w:lvlJc w:val="left"/>
+      <w:pPr>
+        <w:tabs>
+          <w:tab w:val="num" w:pos="720"/>
+        </w:tabs>
+        <w:ind w:left="720" w:hanging="360"/>
+      </w:pPr>
+      <w:rPr>
+        <w:rFonts w:ascii="Arial" w:hAnsi="Arial" w:hint="default"/>
+      </w:rPr>
+    </w:lvl>
+    <w:lvl w:ilvl="1" w:tplc="D5AA8878" w:tentative="1">
+      <w:start w:val="1"/>
+      <w:numFmt w:val="bullet"/>
+      <w:lvlText w:val="•"/>
+      <w:lvlJc w:val="left"/>
+      <w:pPr>
+        <w:tabs>
+          <w:tab w:val="num" w:pos="1440"/>
+        </w:tabs>
+        <w:ind w:left="1440" w:hanging="360"/>
+      </w:pPr>
+      <w:rPr>
+        <w:rFonts w:ascii="Arial" w:hAnsi="Arial" w:hint="default"/>
+      </w:rPr>
+    </w:lvl>
+    <w:lvl w:ilvl="2" w:tplc="0728D5B4" w:tentative="1">
+      <w:start w:val="1"/>
+      <w:numFmt w:val="bullet"/>
+      <w:lvlText w:val="•"/>
+      <w:lvlJc w:val="left"/>
+      <w:pPr>
+        <w:tabs>
+          <w:tab w:val="num" w:pos="2160"/>
+        </w:tabs>
+        <w:ind w:left="2160" w:hanging="360"/>
+      </w:pPr>
+      <w:rPr>
+        <w:rFonts w:ascii="Arial" w:hAnsi="Arial" w:hint="default"/>
+      </w:rPr>
+    </w:lvl>
+    <w:lvl w:ilvl="3" w:tplc="EC3C4ED0" w:tentative="1">
+      <w:start w:val="1"/>
+      <w:numFmt w:val="bullet"/>
+      <w:lvlText w:val="•"/>
+      <w:lvlJc w:val="left"/>
+      <w:pPr>
+        <w:tabs>
+          <w:tab w:val="num" w:pos="2880"/>
+        </w:tabs>
+        <w:ind w:left="2880" w:hanging="360"/>
+      </w:pPr>
+      <w:rPr>
+        <w:rFonts w:ascii="Arial" w:hAnsi="Arial" w:hint="default"/>
+      </w:rPr>
+    </w:lvl>
+    <w:lvl w:ilvl="4" w:tplc="FA0401B6" w:tentative="1">
+      <w:start w:val="1"/>
+      <w:numFmt w:val="bullet"/>
+      <w:lvlText w:val="•"/>
+      <w:lvlJc w:val="left"/>
+      <w:pPr>
+        <w:tabs>
+          <w:tab w:val="num" w:pos="3600"/>
+        </w:tabs>
+        <w:ind w:left="3600" w:hanging="360"/>
+      </w:pPr>
+      <w:rPr>
+        <w:rFonts w:ascii="Arial" w:hAnsi="Arial" w:hint="default"/>
+      </w:rPr>
+    </w:lvl>
+    <w:lvl w:ilvl="5" w:tplc="F1E0E4E8" w:tentative="1">
+      <w:start w:val="1"/>
+      <w:numFmt w:val="bullet"/>
+      <w:lvlText w:val="•"/>
+      <w:lvlJc w:val="left"/>
+      <w:pPr>
+        <w:tabs>
+          <w:tab w:val="num" w:pos="4320"/>
+        </w:tabs>
+        <w:ind w:left="4320" w:hanging="360"/>
+      </w:pPr>
+      <w:rPr>
+        <w:rFonts w:ascii="Arial" w:hAnsi="Arial" w:hint="default"/>
+      </w:rPr>
+    </w:lvl>
+    <w:lvl w:ilvl="6" w:tplc="4ADC36F2" w:tentative="1">
+      <w:start w:val="1"/>
+      <w:numFmt w:val="bullet"/>
+      <w:lvlText w:val="•"/>
+      <w:lvlJc w:val="left"/>
+      <w:pPr>
+        <w:tabs>
+          <w:tab w:val="num" w:pos="5040"/>
+        </w:tabs>
+        <w:ind w:left="5040" w:hanging="360"/>
+      </w:pPr>
+      <w:rPr>
+        <w:rFonts w:ascii="Arial" w:hAnsi="Arial" w:hint="default"/>
+      </w:rPr>
+    </w:lvl>
+    <w:lvl w:ilvl="7" w:tplc="3ADC6044" w:tentative="1">
+      <w:start w:val="1"/>
+      <w:numFmt w:val="bullet"/>
+      <w:lvlText w:val="•"/>
+      <w:lvlJc w:val="left"/>
+      <w:pPr>
+        <w:tabs>
+          <w:tab w:val="num" w:pos="5760"/>
+        </w:tabs>
+        <w:ind w:left="5760" w:hanging="360"/>
+      </w:pPr>
+      <w:rPr>
+        <w:rFonts w:ascii="Arial" w:hAnsi="Arial" w:hint="default"/>
+      </w:rPr>
+    </w:lvl>
+    <w:lvl w:ilvl="8" w:tplc="9926BC68" w:tentative="1">
+      <w:start w:val="1"/>
+      <w:numFmt w:val="bullet"/>
+      <w:lvlText w:val="•"/>
+      <w:lvlJc w:val="left"/>
+      <w:pPr>
+        <w:tabs>
+          <w:tab w:val="num" w:pos="6480"/>
+        </w:tabs>
+        <w:ind w:left="6480" w:hanging="360"/>
+      </w:pPr>
+      <w:rPr>
+        <w:rFonts w:ascii="Arial" w:hAnsi="Arial" w:hint="default"/>
+      </w:rPr>
+    </w:lvl>
+  </w:abstractNum>
+  <w:abstractNum w:abstractNumId="1" w15:restartNumberingAfterBreak="0">
     <w:nsid w:val="5C434666"/>
     <w:multiLevelType w:val="hybridMultilevel"/>
     <w:tmpl w:val="F6B413CC"/>
@@ -919,6 +1322,9 @@
     </w:lvl>
   </w:abstractNum>
   <w:num w:numId="1">
+    <w:abstractNumId w:val="1"/>
+  </w:num>
+  <w:num w:numId="2">
     <w:abstractNumId w:val="0"/>
   </w:num>
 </w:numbering>
@@ -1347,7 +1753,6 @@
   <w:style w:type="character" w:default="1" w:styleId="DefaultParagraphFont">
     <w:name w:val="Default Paragraph Font"/>
     <w:uiPriority w:val="1"/>
-    <w:semiHidden/>
     <w:unhideWhenUsed/>
   </w:style>
   <w:style w:type="table" w:default="1" w:styleId="TableNormal">
@@ -1447,6 +1852,18 @@
       <w:ind w:left="720"/>
       <w:contextualSpacing/>
     </w:pPr>
+  </w:style>
+  <w:style w:type="character" w:styleId="Hyperlink">
+    <w:name w:val="Hyperlink"/>
+    <w:basedOn w:val="DefaultParagraphFont"/>
+    <w:uiPriority w:val="99"/>
+    <w:semiHidden/>
+    <w:unhideWhenUsed/>
+    <w:rsid w:val="000909FB"/>
+    <w:rPr>
+      <w:color w:val="0000FF"/>
+      <w:u w:val="single"/>
+    </w:rPr>
   </w:style>
 </w:styles>
 </file>

</xml_diff>

<commit_message>
Adjust Ford Kuga MPG numbers
</commit_message>
<xml_diff>
--- a/Appendix.docx
+++ b/Appendix.docx
@@ -43,15 +43,7 @@
         <w:t>Linear Regression</w:t>
       </w:r>
       <w:r>
-        <w:t xml:space="preserve">: an algorithm which attempts to fit an equation of the form Y = </w:t>
-      </w:r>
-      <w:proofErr w:type="spellStart"/>
-      <w:r>
-        <w:t>wX</w:t>
-      </w:r>
-      <w:proofErr w:type="spellEnd"/>
-      <w:r>
-        <w:t xml:space="preserve"> + c to data so that its error amount to the true value is minimised as far as possible</w:t>
+        <w:t>: an algorithm which attempts to fit an equation of the form Y = wX + c to data so that its error amount to the true value is minimised as far as possible</w:t>
       </w:r>
     </w:p>
     <w:p>
@@ -69,15 +61,7 @@
         <w:t xml:space="preserve"> – a collection of decision tree regressors that behaves as a single model as the average prediction is returned. Each individual tree is trained using “bagging and random features” </w:t>
       </w:r>
       <w:r>
-        <w:t>(</w:t>
-      </w:r>
-      <w:proofErr w:type="spellStart"/>
-      <w:r>
-        <w:t>Schapire</w:t>
-      </w:r>
-      <w:proofErr w:type="spellEnd"/>
-      <w:r>
-        <w:t xml:space="preserve"> Robert, 2001)</w:t>
+        <w:t>(Schapire Robert, 2001)</w:t>
       </w:r>
     </w:p>
     <w:p>
@@ -444,27 +428,7 @@
                 <w:sz w:val="20"/>
                 <w:szCs w:val="20"/>
               </w:rPr>
-              <w:t>'</w:t>
-            </w:r>
-            <w:proofErr w:type="spellStart"/>
-            <w:r>
-              <w:rPr>
-                <w:rFonts w:ascii="Courier New" w:hAnsi="Courier New" w:cs="Courier New"/>
-                <w:color w:val="AA04F9"/>
-                <w:sz w:val="20"/>
-                <w:szCs w:val="20"/>
-              </w:rPr>
-              <w:t>leastsquares</w:t>
-            </w:r>
-            <w:proofErr w:type="spellEnd"/>
-            <w:r>
-              <w:rPr>
-                <w:rFonts w:ascii="Courier New" w:hAnsi="Courier New" w:cs="Courier New"/>
-                <w:color w:val="AA04F9"/>
-                <w:sz w:val="20"/>
-                <w:szCs w:val="20"/>
-              </w:rPr>
-              <w:t>'</w:t>
+              <w:t>'leastsquares'</w:t>
             </w:r>
             <w:r>
               <w:rPr>
@@ -566,40 +530,12 @@
                 <w:sz w:val="20"/>
                 <w:szCs w:val="20"/>
               </w:rPr>
-              <w:t>'</w:t>
-            </w:r>
-            <w:proofErr w:type="spellStart"/>
-            <w:r>
-              <w:rPr>
-                <w:rFonts w:ascii="Courier New" w:hAnsi="Courier New" w:cs="Courier New"/>
-                <w:color w:val="AA04F9"/>
-                <w:sz w:val="20"/>
-                <w:szCs w:val="20"/>
-              </w:rPr>
-              <w:t>bfgs</w:t>
-            </w:r>
-            <w:proofErr w:type="spellEnd"/>
-            <w:r>
-              <w:rPr>
-                <w:rFonts w:ascii="Courier New" w:hAnsi="Courier New" w:cs="Courier New"/>
-                <w:color w:val="AA04F9"/>
-                <w:sz w:val="20"/>
-                <w:szCs w:val="20"/>
-              </w:rPr>
-              <w:t>'</w:t>
-            </w:r>
-          </w:p>
-          <w:p>
-            <w:r>
-              <w:t>(</w:t>
-            </w:r>
-            <w:proofErr w:type="gramStart"/>
-            <w:r>
-              <w:t>columns</w:t>
-            </w:r>
-            <w:proofErr w:type="gramEnd"/>
-            <w:r>
-              <w:t>: model, year, mileage, fuel type, MPG, engine size), Normalised</w:t>
+              <w:t>'bfgs'</w:t>
+            </w:r>
+          </w:p>
+          <w:p>
+            <w:r>
+              <w:t>(columns: model, year, mileage, fuel type, MPG, engine size), Normalised</w:t>
             </w:r>
           </w:p>
         </w:tc>
@@ -723,27 +659,7 @@
                 <w:sz w:val="20"/>
                 <w:szCs w:val="20"/>
               </w:rPr>
-              <w:t>'</w:t>
-            </w:r>
-            <w:proofErr w:type="spellStart"/>
-            <w:r>
-              <w:rPr>
-                <w:rFonts w:ascii="Courier New" w:hAnsi="Courier New" w:cs="Courier New"/>
-                <w:color w:val="AA04F9"/>
-                <w:sz w:val="20"/>
-                <w:szCs w:val="20"/>
-              </w:rPr>
-              <w:t>leastsquares</w:t>
-            </w:r>
-            <w:proofErr w:type="spellEnd"/>
-            <w:r>
-              <w:rPr>
-                <w:rFonts w:ascii="Courier New" w:hAnsi="Courier New" w:cs="Courier New"/>
-                <w:color w:val="AA04F9"/>
-                <w:sz w:val="20"/>
-                <w:szCs w:val="20"/>
-              </w:rPr>
-              <w:t>'</w:t>
+              <w:t>'leastsquares'</w:t>
             </w:r>
             <w:r>
               <w:rPr>
@@ -845,27 +761,7 @@
                 <w:sz w:val="20"/>
                 <w:szCs w:val="20"/>
               </w:rPr>
-              <w:t>'</w:t>
-            </w:r>
-            <w:proofErr w:type="spellStart"/>
-            <w:r>
-              <w:rPr>
-                <w:rFonts w:ascii="Courier New" w:hAnsi="Courier New" w:cs="Courier New"/>
-                <w:color w:val="AA04F9"/>
-                <w:sz w:val="20"/>
-                <w:szCs w:val="20"/>
-              </w:rPr>
-              <w:t>bfgs</w:t>
-            </w:r>
-            <w:proofErr w:type="spellEnd"/>
-            <w:r>
-              <w:rPr>
-                <w:rFonts w:ascii="Courier New" w:hAnsi="Courier New" w:cs="Courier New"/>
-                <w:color w:val="AA04F9"/>
-                <w:sz w:val="20"/>
-                <w:szCs w:val="20"/>
-              </w:rPr>
-              <w:t>'</w:t>
+              <w:t>'bfgs'</w:t>
             </w:r>
           </w:p>
           <w:p>
@@ -881,15 +777,7 @@
               </w:rPr>
             </w:pPr>
             <w:r>
-              <w:t>(</w:t>
-            </w:r>
-            <w:proofErr w:type="gramStart"/>
-            <w:r>
-              <w:t>columns</w:t>
-            </w:r>
-            <w:proofErr w:type="gramEnd"/>
-            <w:r>
-              <w:t xml:space="preserve">: model, year, mileage, fuel </w:t>
+              <w:t xml:space="preserve">(columns: model, year, mileage, fuel </w:t>
             </w:r>
             <w:r>
               <w:lastRenderedPageBreak/>
@@ -915,6 +803,366 @@
           <w:p>
             <w:r>
               <w:t>1365.87</w:t>
+            </w:r>
+          </w:p>
+        </w:tc>
+      </w:tr>
+      <w:tr>
+        <w:tc>
+          <w:tcPr>
+            <w:tcW w:w="2253" w:type="dxa"/>
+          </w:tcPr>
+          <w:p>
+            <w:r>
+              <w:t>Linear Regression</w:t>
+            </w:r>
+          </w:p>
+        </w:tc>
+        <w:tc>
+          <w:tcPr>
+            <w:tcW w:w="2257" w:type="dxa"/>
+          </w:tcPr>
+          <w:p>
+            <w:pPr>
+              <w:autoSpaceDE w:val="0"/>
+              <w:autoSpaceDN w:val="0"/>
+              <w:adjustRightInd w:val="0"/>
+              <w:rPr>
+                <w:rFonts w:ascii="Courier New" w:hAnsi="Courier New" w:cs="Courier New"/>
+                <w:sz w:val="24"/>
+                <w:szCs w:val="24"/>
+              </w:rPr>
+            </w:pPr>
+            <w:r>
+              <w:rPr>
+                <w:rFonts w:ascii="Courier New" w:hAnsi="Courier New" w:cs="Courier New"/>
+                <w:color w:val="AA04F9"/>
+                <w:sz w:val="20"/>
+                <w:szCs w:val="20"/>
+              </w:rPr>
+              <w:t>'Lambda'</w:t>
+            </w:r>
+            <w:r>
+              <w:rPr>
+                <w:rFonts w:ascii="Courier New" w:hAnsi="Courier New" w:cs="Courier New"/>
+                <w:color w:val="000000"/>
+                <w:sz w:val="20"/>
+                <w:szCs w:val="20"/>
+              </w:rPr>
+              <w:t xml:space="preserve">, 0.0002972, </w:t>
+            </w:r>
+            <w:r>
+              <w:rPr>
+                <w:rFonts w:ascii="Courier New" w:hAnsi="Courier New" w:cs="Courier New"/>
+                <w:color w:val="0E00FF"/>
+                <w:sz w:val="20"/>
+                <w:szCs w:val="20"/>
+              </w:rPr>
+              <w:t>...</w:t>
+            </w:r>
+          </w:p>
+          <w:p>
+            <w:pPr>
+              <w:autoSpaceDE w:val="0"/>
+              <w:autoSpaceDN w:val="0"/>
+              <w:adjustRightInd w:val="0"/>
+              <w:rPr>
+                <w:rFonts w:ascii="Courier New" w:hAnsi="Courier New" w:cs="Courier New"/>
+                <w:sz w:val="24"/>
+                <w:szCs w:val="24"/>
+              </w:rPr>
+            </w:pPr>
+            <w:r>
+              <w:rPr>
+                <w:rFonts w:ascii="Courier New" w:hAnsi="Courier New" w:cs="Courier New"/>
+                <w:color w:val="000000"/>
+                <w:sz w:val="20"/>
+                <w:szCs w:val="20"/>
+              </w:rPr>
+              <w:t xml:space="preserve">    </w:t>
+            </w:r>
+            <w:r>
+              <w:rPr>
+                <w:rFonts w:ascii="Courier New" w:hAnsi="Courier New" w:cs="Courier New"/>
+                <w:color w:val="AA04F9"/>
+                <w:sz w:val="20"/>
+                <w:szCs w:val="20"/>
+              </w:rPr>
+              <w:t>'Learner'</w:t>
+            </w:r>
+            <w:r>
+              <w:rPr>
+                <w:rFonts w:ascii="Courier New" w:hAnsi="Courier New" w:cs="Courier New"/>
+                <w:color w:val="000000"/>
+                <w:sz w:val="20"/>
+                <w:szCs w:val="20"/>
+              </w:rPr>
+              <w:t xml:space="preserve">, </w:t>
+            </w:r>
+            <w:r>
+              <w:rPr>
+                <w:rFonts w:ascii="Courier New" w:hAnsi="Courier New" w:cs="Courier New"/>
+                <w:color w:val="AA04F9"/>
+                <w:sz w:val="20"/>
+                <w:szCs w:val="20"/>
+              </w:rPr>
+              <w:t>'leastsquares'</w:t>
+            </w:r>
+            <w:r>
+              <w:rPr>
+                <w:rFonts w:ascii="Courier New" w:hAnsi="Courier New" w:cs="Courier New"/>
+                <w:color w:val="000000"/>
+                <w:sz w:val="20"/>
+                <w:szCs w:val="20"/>
+              </w:rPr>
+              <w:t xml:space="preserve">, </w:t>
+            </w:r>
+            <w:r>
+              <w:rPr>
+                <w:rFonts w:ascii="Courier New" w:hAnsi="Courier New" w:cs="Courier New"/>
+                <w:color w:val="AA04F9"/>
+                <w:sz w:val="20"/>
+                <w:szCs w:val="20"/>
+              </w:rPr>
+              <w:t>'Regularization'</w:t>
+            </w:r>
+            <w:r>
+              <w:rPr>
+                <w:rFonts w:ascii="Courier New" w:hAnsi="Courier New" w:cs="Courier New"/>
+                <w:color w:val="000000"/>
+                <w:sz w:val="20"/>
+                <w:szCs w:val="20"/>
+              </w:rPr>
+              <w:t xml:space="preserve">, </w:t>
+            </w:r>
+            <w:r>
+              <w:rPr>
+                <w:rFonts w:ascii="Courier New" w:hAnsi="Courier New" w:cs="Courier New"/>
+                <w:color w:val="AA04F9"/>
+                <w:sz w:val="20"/>
+                <w:szCs w:val="20"/>
+              </w:rPr>
+              <w:t>'ridge'</w:t>
+            </w:r>
+            <w:r>
+              <w:rPr>
+                <w:rFonts w:ascii="Courier New" w:hAnsi="Courier New" w:cs="Courier New"/>
+                <w:color w:val="000000"/>
+                <w:sz w:val="20"/>
+                <w:szCs w:val="20"/>
+              </w:rPr>
+              <w:t xml:space="preserve">, </w:t>
+            </w:r>
+            <w:r>
+              <w:rPr>
+                <w:rFonts w:ascii="Courier New" w:hAnsi="Courier New" w:cs="Courier New"/>
+                <w:color w:val="0E00FF"/>
+                <w:sz w:val="20"/>
+                <w:szCs w:val="20"/>
+              </w:rPr>
+              <w:t>...</w:t>
+            </w:r>
+          </w:p>
+          <w:p>
+            <w:pPr>
+              <w:autoSpaceDE w:val="0"/>
+              <w:autoSpaceDN w:val="0"/>
+              <w:adjustRightInd w:val="0"/>
+              <w:rPr>
+                <w:rFonts w:ascii="Courier New" w:hAnsi="Courier New" w:cs="Courier New"/>
+                <w:sz w:val="24"/>
+                <w:szCs w:val="24"/>
+              </w:rPr>
+            </w:pPr>
+            <w:r>
+              <w:rPr>
+                <w:rFonts w:ascii="Courier New" w:hAnsi="Courier New" w:cs="Courier New"/>
+                <w:color w:val="000000"/>
+                <w:sz w:val="20"/>
+                <w:szCs w:val="20"/>
+              </w:rPr>
+              <w:t xml:space="preserve">    </w:t>
+            </w:r>
+            <w:r>
+              <w:rPr>
+                <w:rFonts w:ascii="Courier New" w:hAnsi="Courier New" w:cs="Courier New"/>
+                <w:color w:val="AA04F9"/>
+                <w:sz w:val="20"/>
+                <w:szCs w:val="20"/>
+              </w:rPr>
+              <w:t>'Solver'</w:t>
+            </w:r>
+            <w:r>
+              <w:rPr>
+                <w:rFonts w:ascii="Courier New" w:hAnsi="Courier New" w:cs="Courier New"/>
+                <w:color w:val="000000"/>
+                <w:sz w:val="20"/>
+                <w:szCs w:val="20"/>
+              </w:rPr>
+              <w:t xml:space="preserve">, </w:t>
+            </w:r>
+            <w:r>
+              <w:rPr>
+                <w:rFonts w:ascii="Courier New" w:hAnsi="Courier New" w:cs="Courier New"/>
+                <w:color w:val="AA04F9"/>
+                <w:sz w:val="20"/>
+                <w:szCs w:val="20"/>
+              </w:rPr>
+              <w:t>'bfgs'</w:t>
+            </w:r>
+          </w:p>
+          <w:p>
+            <w:pPr>
+              <w:autoSpaceDE w:val="0"/>
+              <w:autoSpaceDN w:val="0"/>
+              <w:adjustRightInd w:val="0"/>
+            </w:pPr>
+            <w:r>
+              <w:t>(columns: model, year, mileage, fuel type, MPG, engine size), Normalised, with validation data</w:t>
+            </w:r>
+            <w:r>
+              <w:t>. Hybrid MPG changed from 201.8 to 50.</w:t>
+            </w:r>
+            <w:r>
+              <w:t>3</w:t>
+            </w:r>
+          </w:p>
+        </w:tc>
+        <w:tc>
+          <w:tcPr>
+            <w:tcW w:w="2253" w:type="dxa"/>
+          </w:tcPr>
+          <w:p>
+            <w:r>
+              <w:t>1781.80</w:t>
+            </w:r>
+          </w:p>
+        </w:tc>
+        <w:tc>
+          <w:tcPr>
+            <w:tcW w:w="2253" w:type="dxa"/>
+          </w:tcPr>
+          <w:p>
+            <w:r>
+              <w:t>1355.62</w:t>
+            </w:r>
+          </w:p>
+        </w:tc>
+      </w:tr>
+      <w:tr>
+        <w:tc>
+          <w:tcPr>
+            <w:tcW w:w="2253" w:type="dxa"/>
+          </w:tcPr>
+          <w:p>
+            <w:r>
+              <w:t>Random Forest</w:t>
+            </w:r>
+          </w:p>
+        </w:tc>
+        <w:tc>
+          <w:tcPr>
+            <w:tcW w:w="2257" w:type="dxa"/>
+          </w:tcPr>
+          <w:p>
+            <w:pPr>
+              <w:autoSpaceDE w:val="0"/>
+              <w:autoSpaceDN w:val="0"/>
+              <w:adjustRightInd w:val="0"/>
+              <w:rPr>
+                <w:rFonts w:ascii="Courier New" w:hAnsi="Courier New" w:cs="Courier New"/>
+                <w:color w:val="AA04F9"/>
+                <w:sz w:val="20"/>
+                <w:szCs w:val="20"/>
+              </w:rPr>
+            </w:pPr>
+            <w:r>
+              <w:t>Default</w:t>
+            </w:r>
+            <w:r>
+              <w:t xml:space="preserve"> </w:t>
+            </w:r>
+            <w:r>
+              <w:t>(columns: model, year, mileage, fuel type, MPG, engine size)</w:t>
+            </w:r>
+          </w:p>
+        </w:tc>
+        <w:tc>
+          <w:tcPr>
+            <w:tcW w:w="2253" w:type="dxa"/>
+          </w:tcPr>
+          <w:p>
+            <w:r>
+              <w:t>1205.83</w:t>
+            </w:r>
+          </w:p>
+        </w:tc>
+        <w:tc>
+          <w:tcPr>
+            <w:tcW w:w="2253" w:type="dxa"/>
+          </w:tcPr>
+          <w:p>
+            <w:r>
+              <w:t>867.67</w:t>
+            </w:r>
+          </w:p>
+        </w:tc>
+      </w:tr>
+      <w:tr>
+        <w:tc>
+          <w:tcPr>
+            <w:tcW w:w="2253" w:type="dxa"/>
+          </w:tcPr>
+          <w:p>
+            <w:r>
+              <w:t>Random Forest</w:t>
+            </w:r>
+          </w:p>
+        </w:tc>
+        <w:tc>
+          <w:tcPr>
+            <w:tcW w:w="2257" w:type="dxa"/>
+          </w:tcPr>
+          <w:p>
+            <w:pPr>
+              <w:autoSpaceDE w:val="0"/>
+              <w:autoSpaceDN w:val="0"/>
+              <w:adjustRightInd w:val="0"/>
+            </w:pPr>
+            <w:r>
+              <w:t>Default</w:t>
+            </w:r>
+            <w:r>
+              <w:t xml:space="preserve"> (columns: model, year, mileage, fuel type, MPG, engine size)</w:t>
+            </w:r>
+            <w:r>
+              <w:t xml:space="preserve">. </w:t>
+            </w:r>
+            <w:r>
+              <w:t>Hybrid MPG changed from 201.8 to 50.</w:t>
+            </w:r>
+            <w:r>
+              <w:t>3</w:t>
+            </w:r>
+          </w:p>
+        </w:tc>
+        <w:tc>
+          <w:tcPr>
+            <w:tcW w:w="2253" w:type="dxa"/>
+          </w:tcPr>
+          <w:p>
+            <w:r>
+              <w:t>1264.37</w:t>
+            </w:r>
+          </w:p>
+        </w:tc>
+        <w:tc>
+          <w:tcPr>
+            <w:tcW w:w="2253" w:type="dxa"/>
+          </w:tcPr>
+          <w:p>
+            <w:r>
+              <w:t>892.84</w:t>
             </w:r>
           </w:p>
         </w:tc>
@@ -930,15 +1178,7 @@
     </w:p>
     <w:p>
       <w:r>
-        <w:t xml:space="preserve">For the linear regression I am excluding tax and transmission type columns and normalising the data. By normalising the </w:t>
-      </w:r>
-      <w:proofErr w:type="gramStart"/>
-      <w:r>
-        <w:t>data</w:t>
-      </w:r>
-      <w:proofErr w:type="gramEnd"/>
-      <w:r>
-        <w:t xml:space="preserve"> the residuals then jumped into a proper normal distribution (before they were rather significantly more on the negative side). There are still many residuals to the left, giving the histogram a very slight right skew (in picture </w:t>
+        <w:t xml:space="preserve">For the linear regression I am excluding tax and transmission type columns and normalising the data. By normalising the data the residuals then jumped into a proper normal distribution (before they were rather significantly more on the negative side). There are still many residuals to the left, giving the histogram a very slight right skew (in picture </w:t>
       </w:r>
       <w:r>
         <w:t>NormalisedLRResidualPlot</w:t>
@@ -972,7 +1212,6 @@
           <w:lang w:eastAsia="en-GB"/>
         </w:rPr>
       </w:pPr>
-      <w:proofErr w:type="spellStart"/>
       <w:r>
         <w:rPr>
           <w:rFonts w:ascii="Times New Roman" w:eastAsia="Times New Roman" w:hAnsi="Times New Roman" w:cs="Times New Roman"/>
@@ -980,17 +1219,7 @@
           <w:szCs w:val="24"/>
           <w:lang w:eastAsia="en-GB"/>
         </w:rPr>
-        <w:t>Schapire</w:t>
-      </w:r>
-      <w:proofErr w:type="spellEnd"/>
-      <w:r>
-        <w:rPr>
-          <w:rFonts w:ascii="Times New Roman" w:eastAsia="Times New Roman" w:hAnsi="Times New Roman" w:cs="Times New Roman"/>
-          <w:sz w:val="24"/>
-          <w:szCs w:val="24"/>
-          <w:lang w:eastAsia="en-GB"/>
-        </w:rPr>
-        <w:t xml:space="preserve"> Robert (2001) </w:t>
+        <w:t xml:space="preserve">Schapire Robert (2001) </w:t>
       </w:r>
       <w:r>
         <w:rPr>

</xml_diff>

<commit_message>
Updated hyperparams for random forest
</commit_message>
<xml_diff>
--- a/Appendix.docx
+++ b/Appendix.docx
@@ -1052,8 +1052,16 @@
             <w:tcW w:w="2253" w:type="dxa"/>
           </w:tcPr>
           <w:p>
-            <w:r>
-              <w:t>Random Forest</w:t>
+            <w:pPr>
+              <w:rPr>
+                <w:highlight w:val="yellow"/>
+              </w:rPr>
+            </w:pPr>
+            <w:r>
+              <w:rPr>
+                <w:highlight w:val="yellow"/>
+              </w:rPr>
+              <w:t>Linear Regression</w:t>
             </w:r>
           </w:p>
         </w:tc>
@@ -1068,116 +1076,736 @@
               <w:adjustRightInd w:val="0"/>
               <w:rPr>
                 <w:rFonts w:ascii="Courier New" w:hAnsi="Courier New" w:cs="Courier New"/>
-                <w:color w:val="AA04F9"/>
-                <w:sz w:val="20"/>
-                <w:szCs w:val="20"/>
-              </w:rPr>
-            </w:pPr>
-            <w:r>
-              <w:t>Default</w:t>
-            </w:r>
-            <w:r>
-              <w:t xml:space="preserve"> (columns: model, year, mileage, fuel type, MPG, engine size)</w:t>
-            </w:r>
-          </w:p>
-        </w:tc>
-        <w:tc>
-          <w:tcPr>
-            <w:tcW w:w="2253" w:type="dxa"/>
-          </w:tcPr>
-          <w:p>
-            <w:r>
-              <w:t>1205.83</w:t>
-            </w:r>
-          </w:p>
-        </w:tc>
-        <w:tc>
-          <w:tcPr>
-            <w:tcW w:w="2253" w:type="dxa"/>
-          </w:tcPr>
-          <w:p>
-            <w:r>
-              <w:t>867.67</w:t>
-            </w:r>
-          </w:p>
-        </w:tc>
-      </w:tr>
-      <w:tr>
-        <w:tc>
-          <w:tcPr>
-            <w:tcW w:w="2253" w:type="dxa"/>
-          </w:tcPr>
-          <w:p>
-            <w:r>
-              <w:t>Random Forest</w:t>
-            </w:r>
-          </w:p>
-        </w:tc>
-        <w:tc>
-          <w:tcPr>
-            <w:tcW w:w="2257" w:type="dxa"/>
-          </w:tcPr>
+                <w:sz w:val="24"/>
+                <w:szCs w:val="24"/>
+                <w:highlight w:val="yellow"/>
+              </w:rPr>
+            </w:pPr>
+            <w:r>
+              <w:rPr>
+                <w:rFonts w:ascii="Courier New" w:hAnsi="Courier New" w:cs="Courier New"/>
+                <w:color w:val="AA04F9"/>
+                <w:sz w:val="20"/>
+                <w:szCs w:val="20"/>
+                <w:highlight w:val="yellow"/>
+              </w:rPr>
+              <w:t>'Lambda'</w:t>
+            </w:r>
+            <w:r>
+              <w:rPr>
+                <w:rFonts w:ascii="Courier New" w:hAnsi="Courier New" w:cs="Courier New"/>
+                <w:color w:val="000000"/>
+                <w:sz w:val="20"/>
+                <w:szCs w:val="20"/>
+                <w:highlight w:val="yellow"/>
+              </w:rPr>
+              <w:t xml:space="preserve">, 0.0002972, </w:t>
+            </w:r>
+            <w:r>
+              <w:rPr>
+                <w:rFonts w:ascii="Courier New" w:hAnsi="Courier New" w:cs="Courier New"/>
+                <w:color w:val="0E00FF"/>
+                <w:sz w:val="20"/>
+                <w:szCs w:val="20"/>
+                <w:highlight w:val="yellow"/>
+              </w:rPr>
+              <w:t>...</w:t>
+            </w:r>
+          </w:p>
           <w:p>
             <w:pPr>
               <w:autoSpaceDE w:val="0"/>
               <w:autoSpaceDN w:val="0"/>
               <w:adjustRightInd w:val="0"/>
-            </w:pPr>
-            <w:r>
-              <w:t>Default</w:t>
-            </w:r>
-            <w:r>
-              <w:t xml:space="preserve"> (columns: model, year, mileage, fuel type, MPG, engine size). Hybrid MPG changed from 201.8 to 50.</w:t>
-            </w:r>
-            <w:r>
-              <w:t>3</w:t>
-            </w:r>
-          </w:p>
-        </w:tc>
-        <w:tc>
-          <w:tcPr>
-            <w:tcW w:w="2253" w:type="dxa"/>
-          </w:tcPr>
-          <w:p>
-            <w:r>
-              <w:t>1264.37</w:t>
-            </w:r>
-          </w:p>
-        </w:tc>
-        <w:tc>
-          <w:tcPr>
-            <w:tcW w:w="2253" w:type="dxa"/>
-          </w:tcPr>
-          <w:p>
-            <w:r>
-              <w:t>892.84</w:t>
-            </w:r>
-          </w:p>
-        </w:tc>
-      </w:tr>
-      <w:tr>
-        <w:tc>
-          <w:tcPr>
-            <w:tcW w:w="2253" w:type="dxa"/>
-          </w:tcPr>
-          <w:p>
-            <w:r>
-              <w:t>Random Forest</w:t>
-            </w:r>
-          </w:p>
-        </w:tc>
-        <w:tc>
-          <w:tcPr>
-            <w:tcW w:w="2257" w:type="dxa"/>
-          </w:tcPr>
+              <w:rPr>
+                <w:rFonts w:ascii="Courier New" w:hAnsi="Courier New" w:cs="Courier New"/>
+                <w:sz w:val="24"/>
+                <w:szCs w:val="24"/>
+                <w:highlight w:val="yellow"/>
+              </w:rPr>
+            </w:pPr>
+            <w:r>
+              <w:rPr>
+                <w:rFonts w:ascii="Courier New" w:hAnsi="Courier New" w:cs="Courier New"/>
+                <w:color w:val="000000"/>
+                <w:sz w:val="20"/>
+                <w:szCs w:val="20"/>
+                <w:highlight w:val="yellow"/>
+              </w:rPr>
+              <w:t xml:space="preserve">    </w:t>
+            </w:r>
+            <w:r>
+              <w:rPr>
+                <w:rFonts w:ascii="Courier New" w:hAnsi="Courier New" w:cs="Courier New"/>
+                <w:color w:val="AA04F9"/>
+                <w:sz w:val="20"/>
+                <w:szCs w:val="20"/>
+                <w:highlight w:val="yellow"/>
+              </w:rPr>
+              <w:t>'Learner'</w:t>
+            </w:r>
+            <w:r>
+              <w:rPr>
+                <w:rFonts w:ascii="Courier New" w:hAnsi="Courier New" w:cs="Courier New"/>
+                <w:color w:val="000000"/>
+                <w:sz w:val="20"/>
+                <w:szCs w:val="20"/>
+                <w:highlight w:val="yellow"/>
+              </w:rPr>
+              <w:t xml:space="preserve">, </w:t>
+            </w:r>
+            <w:r>
+              <w:rPr>
+                <w:rFonts w:ascii="Courier New" w:hAnsi="Courier New" w:cs="Courier New"/>
+                <w:color w:val="AA04F9"/>
+                <w:sz w:val="20"/>
+                <w:szCs w:val="20"/>
+                <w:highlight w:val="yellow"/>
+              </w:rPr>
+              <w:t>'leastsquares'</w:t>
+            </w:r>
+            <w:r>
+              <w:rPr>
+                <w:rFonts w:ascii="Courier New" w:hAnsi="Courier New" w:cs="Courier New"/>
+                <w:color w:val="000000"/>
+                <w:sz w:val="20"/>
+                <w:szCs w:val="20"/>
+                <w:highlight w:val="yellow"/>
+              </w:rPr>
+              <w:t xml:space="preserve">, </w:t>
+            </w:r>
+            <w:r>
+              <w:rPr>
+                <w:rFonts w:ascii="Courier New" w:hAnsi="Courier New" w:cs="Courier New"/>
+                <w:color w:val="AA04F9"/>
+                <w:sz w:val="20"/>
+                <w:szCs w:val="20"/>
+                <w:highlight w:val="yellow"/>
+              </w:rPr>
+              <w:t>'Regularization'</w:t>
+            </w:r>
+            <w:r>
+              <w:rPr>
+                <w:rFonts w:ascii="Courier New" w:hAnsi="Courier New" w:cs="Courier New"/>
+                <w:color w:val="000000"/>
+                <w:sz w:val="20"/>
+                <w:szCs w:val="20"/>
+                <w:highlight w:val="yellow"/>
+              </w:rPr>
+              <w:t xml:space="preserve">, </w:t>
+            </w:r>
+            <w:r>
+              <w:rPr>
+                <w:rFonts w:ascii="Courier New" w:hAnsi="Courier New" w:cs="Courier New"/>
+                <w:color w:val="AA04F9"/>
+                <w:sz w:val="20"/>
+                <w:szCs w:val="20"/>
+                <w:highlight w:val="yellow"/>
+              </w:rPr>
+              <w:t>'ridge'</w:t>
+            </w:r>
+            <w:r>
+              <w:rPr>
+                <w:rFonts w:ascii="Courier New" w:hAnsi="Courier New" w:cs="Courier New"/>
+                <w:color w:val="000000"/>
+                <w:sz w:val="20"/>
+                <w:szCs w:val="20"/>
+                <w:highlight w:val="yellow"/>
+              </w:rPr>
+              <w:t xml:space="preserve">, </w:t>
+            </w:r>
+            <w:r>
+              <w:rPr>
+                <w:rFonts w:ascii="Courier New" w:hAnsi="Courier New" w:cs="Courier New"/>
+                <w:color w:val="0E00FF"/>
+                <w:sz w:val="20"/>
+                <w:szCs w:val="20"/>
+                <w:highlight w:val="yellow"/>
+              </w:rPr>
+              <w:t>...</w:t>
+            </w:r>
+          </w:p>
           <w:p>
             <w:pPr>
               <w:autoSpaceDE w:val="0"/>
               <w:autoSpaceDN w:val="0"/>
               <w:adjustRightInd w:val="0"/>
-            </w:pPr>
-            <w:r>
-              <w:t xml:space="preserve">MinLeafSize, 31, Method, LSBoost, NumLearningCycles, 193, LearnRate 0.38119. </w:t>
+              <w:rPr>
+                <w:rFonts w:ascii="Courier New" w:hAnsi="Courier New" w:cs="Courier New"/>
+                <w:sz w:val="24"/>
+                <w:szCs w:val="24"/>
+                <w:highlight w:val="yellow"/>
+              </w:rPr>
+            </w:pPr>
+            <w:r>
+              <w:rPr>
+                <w:rFonts w:ascii="Courier New" w:hAnsi="Courier New" w:cs="Courier New"/>
+                <w:color w:val="000000"/>
+                <w:sz w:val="20"/>
+                <w:szCs w:val="20"/>
+                <w:highlight w:val="yellow"/>
+              </w:rPr>
+              <w:t xml:space="preserve">    </w:t>
+            </w:r>
+            <w:r>
+              <w:rPr>
+                <w:rFonts w:ascii="Courier New" w:hAnsi="Courier New" w:cs="Courier New"/>
+                <w:color w:val="AA04F9"/>
+                <w:sz w:val="20"/>
+                <w:szCs w:val="20"/>
+                <w:highlight w:val="yellow"/>
+              </w:rPr>
+              <w:t>'Solver'</w:t>
+            </w:r>
+            <w:r>
+              <w:rPr>
+                <w:rFonts w:ascii="Courier New" w:hAnsi="Courier New" w:cs="Courier New"/>
+                <w:color w:val="000000"/>
+                <w:sz w:val="20"/>
+                <w:szCs w:val="20"/>
+                <w:highlight w:val="yellow"/>
+              </w:rPr>
+              <w:t xml:space="preserve">, </w:t>
+            </w:r>
+            <w:r>
+              <w:rPr>
+                <w:rFonts w:ascii="Courier New" w:hAnsi="Courier New" w:cs="Courier New"/>
+                <w:color w:val="AA04F9"/>
+                <w:sz w:val="20"/>
+                <w:szCs w:val="20"/>
+                <w:highlight w:val="yellow"/>
+              </w:rPr>
+              <w:t>'bfgs'</w:t>
+            </w:r>
+          </w:p>
+          <w:p>
+            <w:pPr>
+              <w:autoSpaceDE w:val="0"/>
+              <w:autoSpaceDN w:val="0"/>
+              <w:adjustRightInd w:val="0"/>
+              <w:rPr>
+                <w:highlight w:val="yellow"/>
+              </w:rPr>
+            </w:pPr>
+            <w:r>
+              <w:rPr>
+                <w:highlight w:val="yellow"/>
+              </w:rPr>
+              <w:t>(columns: model, year, mileage, fuel type, MPG, engine size), Normalised</w:t>
+            </w:r>
+          </w:p>
+        </w:tc>
+        <w:tc>
+          <w:tcPr>
+            <w:tcW w:w="2253" w:type="dxa"/>
+          </w:tcPr>
+          <w:p>
+            <w:pPr>
+              <w:rPr>
+                <w:highlight w:val="yellow"/>
+              </w:rPr>
+            </w:pPr>
+            <w:r>
+              <w:rPr>
+                <w:highlight w:val="yellow"/>
+              </w:rPr>
+              <w:t>1799.6028</w:t>
+            </w:r>
+          </w:p>
+        </w:tc>
+        <w:tc>
+          <w:tcPr>
+            <w:tcW w:w="2253" w:type="dxa"/>
+          </w:tcPr>
+          <w:p>
+            <w:pPr>
+              <w:rPr>
+                <w:highlight w:val="yellow"/>
+              </w:rPr>
+            </w:pPr>
+            <w:r>
+              <w:rPr>
+                <w:highlight w:val="yellow"/>
+              </w:rPr>
+              <w:t>1362.5385</w:t>
+            </w:r>
+          </w:p>
+        </w:tc>
+      </w:tr>
+      <w:tr>
+        <w:tc>
+          <w:tcPr>
+            <w:tcW w:w="2253" w:type="dxa"/>
+          </w:tcPr>
+          <w:p>
+            <w:r>
+              <w:t>Linear Regression</w:t>
+            </w:r>
+          </w:p>
+        </w:tc>
+        <w:tc>
+          <w:tcPr>
+            <w:tcW w:w="2257" w:type="dxa"/>
+          </w:tcPr>
+          <w:p>
+            <w:pPr>
+              <w:autoSpaceDE w:val="0"/>
+              <w:autoSpaceDN w:val="0"/>
+              <w:adjustRightInd w:val="0"/>
+              <w:rPr>
+                <w:rFonts w:ascii="Courier New" w:hAnsi="Courier New" w:cs="Courier New"/>
+                <w:sz w:val="24"/>
+                <w:szCs w:val="24"/>
+              </w:rPr>
+            </w:pPr>
+            <w:r>
+              <w:rPr>
+                <w:rFonts w:ascii="Courier New" w:hAnsi="Courier New" w:cs="Courier New"/>
+                <w:color w:val="AA04F9"/>
+                <w:sz w:val="20"/>
+                <w:szCs w:val="20"/>
+              </w:rPr>
+              <w:t>'Lambda'</w:t>
+            </w:r>
+            <w:r>
+              <w:rPr>
+                <w:rFonts w:ascii="Courier New" w:hAnsi="Courier New" w:cs="Courier New"/>
+                <w:color w:val="000000"/>
+                <w:sz w:val="20"/>
+                <w:szCs w:val="20"/>
+              </w:rPr>
+              <w:t>, 0.</w:t>
+            </w:r>
+            <w:r>
+              <w:rPr>
+                <w:rFonts w:ascii="Courier New" w:hAnsi="Courier New" w:cs="Courier New"/>
+                <w:color w:val="000000"/>
+                <w:sz w:val="20"/>
+                <w:szCs w:val="20"/>
+              </w:rPr>
+              <w:t xml:space="preserve"> </w:t>
+            </w:r>
+            <w:r>
+              <w:rPr>
+                <w:rFonts w:ascii="Courier New" w:hAnsi="Courier New" w:cs="Courier New"/>
+                <w:color w:val="000000"/>
+                <w:sz w:val="20"/>
+                <w:szCs w:val="20"/>
+              </w:rPr>
+              <w:t xml:space="preserve">000010015, </w:t>
+            </w:r>
+            <w:r>
+              <w:rPr>
+                <w:rFonts w:ascii="Courier New" w:hAnsi="Courier New" w:cs="Courier New"/>
+                <w:color w:val="0E00FF"/>
+                <w:sz w:val="20"/>
+                <w:szCs w:val="20"/>
+              </w:rPr>
+              <w:t>...</w:t>
+            </w:r>
+          </w:p>
+          <w:p>
+            <w:pPr>
+              <w:autoSpaceDE w:val="0"/>
+              <w:autoSpaceDN w:val="0"/>
+              <w:adjustRightInd w:val="0"/>
+              <w:rPr>
+                <w:rFonts w:ascii="Courier New" w:hAnsi="Courier New" w:cs="Courier New"/>
+                <w:sz w:val="24"/>
+                <w:szCs w:val="24"/>
+              </w:rPr>
+            </w:pPr>
+            <w:r>
+              <w:rPr>
+                <w:rFonts w:ascii="Courier New" w:hAnsi="Courier New" w:cs="Courier New"/>
+                <w:color w:val="000000"/>
+                <w:sz w:val="20"/>
+                <w:szCs w:val="20"/>
+              </w:rPr>
+              <w:t xml:space="preserve">    </w:t>
+            </w:r>
+            <w:r>
+              <w:rPr>
+                <w:rFonts w:ascii="Courier New" w:hAnsi="Courier New" w:cs="Courier New"/>
+                <w:color w:val="AA04F9"/>
+                <w:sz w:val="20"/>
+                <w:szCs w:val="20"/>
+              </w:rPr>
+              <w:t>'Learner'</w:t>
+            </w:r>
+            <w:r>
+              <w:rPr>
+                <w:rFonts w:ascii="Courier New" w:hAnsi="Courier New" w:cs="Courier New"/>
+                <w:color w:val="000000"/>
+                <w:sz w:val="20"/>
+                <w:szCs w:val="20"/>
+              </w:rPr>
+              <w:t xml:space="preserve">, </w:t>
+            </w:r>
+            <w:r>
+              <w:rPr>
+                <w:rFonts w:ascii="Courier New" w:hAnsi="Courier New" w:cs="Courier New"/>
+                <w:color w:val="AA04F9"/>
+                <w:sz w:val="20"/>
+                <w:szCs w:val="20"/>
+              </w:rPr>
+              <w:t>'leastsquares'</w:t>
+            </w:r>
+            <w:r>
+              <w:rPr>
+                <w:rFonts w:ascii="Courier New" w:hAnsi="Courier New" w:cs="Courier New"/>
+                <w:color w:val="000000"/>
+                <w:sz w:val="20"/>
+                <w:szCs w:val="20"/>
+              </w:rPr>
+              <w:t xml:space="preserve">, </w:t>
+            </w:r>
+            <w:r>
+              <w:rPr>
+                <w:rFonts w:ascii="Courier New" w:hAnsi="Courier New" w:cs="Courier New"/>
+                <w:color w:val="AA04F9"/>
+                <w:sz w:val="20"/>
+                <w:szCs w:val="20"/>
+              </w:rPr>
+              <w:t>'Regularization'</w:t>
+            </w:r>
+            <w:r>
+              <w:rPr>
+                <w:rFonts w:ascii="Courier New" w:hAnsi="Courier New" w:cs="Courier New"/>
+                <w:color w:val="000000"/>
+                <w:sz w:val="20"/>
+                <w:szCs w:val="20"/>
+              </w:rPr>
+              <w:t xml:space="preserve">, </w:t>
+            </w:r>
+            <w:r>
+              <w:rPr>
+                <w:rFonts w:ascii="Courier New" w:hAnsi="Courier New" w:cs="Courier New"/>
+                <w:color w:val="AA04F9"/>
+                <w:sz w:val="20"/>
+                <w:szCs w:val="20"/>
+              </w:rPr>
+              <w:t>'ridge'</w:t>
+            </w:r>
+            <w:r>
+              <w:rPr>
+                <w:rFonts w:ascii="Courier New" w:hAnsi="Courier New" w:cs="Courier New"/>
+                <w:color w:val="000000"/>
+                <w:sz w:val="20"/>
+                <w:szCs w:val="20"/>
+              </w:rPr>
+              <w:t xml:space="preserve">, </w:t>
+            </w:r>
+            <w:r>
+              <w:rPr>
+                <w:rFonts w:ascii="Courier New" w:hAnsi="Courier New" w:cs="Courier New"/>
+                <w:color w:val="0E00FF"/>
+                <w:sz w:val="20"/>
+                <w:szCs w:val="20"/>
+              </w:rPr>
+              <w:t>...</w:t>
+            </w:r>
+          </w:p>
+          <w:p>
+            <w:pPr>
+              <w:autoSpaceDE w:val="0"/>
+              <w:autoSpaceDN w:val="0"/>
+              <w:adjustRightInd w:val="0"/>
+              <w:rPr>
+                <w:rFonts w:ascii="Courier New" w:hAnsi="Courier New" w:cs="Courier New"/>
+                <w:sz w:val="24"/>
+                <w:szCs w:val="24"/>
+              </w:rPr>
+            </w:pPr>
+            <w:r>
+              <w:rPr>
+                <w:rFonts w:ascii="Courier New" w:hAnsi="Courier New" w:cs="Courier New"/>
+                <w:color w:val="000000"/>
+                <w:sz w:val="20"/>
+                <w:szCs w:val="20"/>
+              </w:rPr>
+              <w:t xml:space="preserve">    </w:t>
+            </w:r>
+            <w:r>
+              <w:rPr>
+                <w:rFonts w:ascii="Courier New" w:hAnsi="Courier New" w:cs="Courier New"/>
+                <w:color w:val="AA04F9"/>
+                <w:sz w:val="20"/>
+                <w:szCs w:val="20"/>
+              </w:rPr>
+              <w:t>'Solver'</w:t>
+            </w:r>
+            <w:r>
+              <w:rPr>
+                <w:rFonts w:ascii="Courier New" w:hAnsi="Courier New" w:cs="Courier New"/>
+                <w:color w:val="000000"/>
+                <w:sz w:val="20"/>
+                <w:szCs w:val="20"/>
+              </w:rPr>
+              <w:t xml:space="preserve">, </w:t>
+            </w:r>
+            <w:r>
+              <w:rPr>
+                <w:rFonts w:ascii="Courier New" w:hAnsi="Courier New" w:cs="Courier New"/>
+                <w:color w:val="AA04F9"/>
+                <w:sz w:val="20"/>
+                <w:szCs w:val="20"/>
+              </w:rPr>
+              <w:t>'bfgs'</w:t>
+            </w:r>
+          </w:p>
+          <w:p>
+            <w:pPr>
+              <w:autoSpaceDE w:val="0"/>
+              <w:autoSpaceDN w:val="0"/>
+              <w:adjustRightInd w:val="0"/>
+            </w:pPr>
+            <w:r>
+              <w:t>(columns: model, year, mileage, fuel type, MPG, engine size), Normalised</w:t>
+            </w:r>
+          </w:p>
+        </w:tc>
+        <w:tc>
+          <w:tcPr>
+            <w:tcW w:w="2253" w:type="dxa"/>
+          </w:tcPr>
+          <w:p>
+            <w:r>
+              <w:t>1803.4871</w:t>
+            </w:r>
+          </w:p>
+        </w:tc>
+        <w:tc>
+          <w:tcPr>
+            <w:tcW w:w="2253" w:type="dxa"/>
+          </w:tcPr>
+          <w:p>
+            <w:r>
+              <w:t>1364.3257</w:t>
+            </w:r>
+          </w:p>
+        </w:tc>
+      </w:tr>
+      <w:tr>
+        <w:tc>
+          <w:tcPr>
+            <w:tcW w:w="2253" w:type="dxa"/>
+          </w:tcPr>
+          <w:p>
+            <w:r>
+              <w:t>Random Forest</w:t>
+            </w:r>
+          </w:p>
+        </w:tc>
+        <w:tc>
+          <w:tcPr>
+            <w:tcW w:w="2257" w:type="dxa"/>
+          </w:tcPr>
+          <w:p>
+            <w:pPr>
+              <w:autoSpaceDE w:val="0"/>
+              <w:autoSpaceDN w:val="0"/>
+              <w:adjustRightInd w:val="0"/>
+              <w:rPr>
+                <w:rFonts w:ascii="Courier New" w:hAnsi="Courier New" w:cs="Courier New"/>
+                <w:color w:val="AA04F9"/>
+                <w:sz w:val="20"/>
+                <w:szCs w:val="20"/>
+              </w:rPr>
+            </w:pPr>
+            <w:r>
+              <w:t>Default</w:t>
+            </w:r>
+            <w:r>
+              <w:t xml:space="preserve"> (columns: model, year, mileage, fuel type, MPG, engine size)</w:t>
+            </w:r>
+          </w:p>
+        </w:tc>
+        <w:tc>
+          <w:tcPr>
+            <w:tcW w:w="2253" w:type="dxa"/>
+          </w:tcPr>
+          <w:p>
+            <w:r>
+              <w:t>1205.83</w:t>
+            </w:r>
+          </w:p>
+        </w:tc>
+        <w:tc>
+          <w:tcPr>
+            <w:tcW w:w="2253" w:type="dxa"/>
+          </w:tcPr>
+          <w:p>
+            <w:r>
+              <w:t>867.67</w:t>
+            </w:r>
+          </w:p>
+        </w:tc>
+      </w:tr>
+      <w:tr>
+        <w:tc>
+          <w:tcPr>
+            <w:tcW w:w="2253" w:type="dxa"/>
+          </w:tcPr>
+          <w:p>
+            <w:r>
+              <w:t>Random Forest</w:t>
+            </w:r>
+          </w:p>
+        </w:tc>
+        <w:tc>
+          <w:tcPr>
+            <w:tcW w:w="2257" w:type="dxa"/>
+          </w:tcPr>
+          <w:p>
+            <w:pPr>
+              <w:autoSpaceDE w:val="0"/>
+              <w:autoSpaceDN w:val="0"/>
+              <w:adjustRightInd w:val="0"/>
+            </w:pPr>
+            <w:r>
+              <w:t>Default</w:t>
+            </w:r>
+            <w:r>
+              <w:t xml:space="preserve"> (columns: model, year, mileage, fuel type, MPG, engine size). Hybrid MPG changed from 201.8 to 50.</w:t>
+            </w:r>
+            <w:r>
+              <w:t>3</w:t>
+            </w:r>
+          </w:p>
+        </w:tc>
+        <w:tc>
+          <w:tcPr>
+            <w:tcW w:w="2253" w:type="dxa"/>
+          </w:tcPr>
+          <w:p>
+            <w:r>
+              <w:t>1264.37</w:t>
+            </w:r>
+          </w:p>
+        </w:tc>
+        <w:tc>
+          <w:tcPr>
+            <w:tcW w:w="2253" w:type="dxa"/>
+          </w:tcPr>
+          <w:p>
+            <w:r>
+              <w:t>892.84</w:t>
+            </w:r>
+          </w:p>
+        </w:tc>
+      </w:tr>
+      <w:tr>
+        <w:tc>
+          <w:tcPr>
+            <w:tcW w:w="2253" w:type="dxa"/>
+          </w:tcPr>
+          <w:p>
+            <w:pPr>
+              <w:rPr>
+                <w:highlight w:val="yellow"/>
+              </w:rPr>
+            </w:pPr>
+            <w:r>
+              <w:rPr>
+                <w:highlight w:val="yellow"/>
+              </w:rPr>
+              <w:t>Random Forest</w:t>
+            </w:r>
+          </w:p>
+        </w:tc>
+        <w:tc>
+          <w:tcPr>
+            <w:tcW w:w="2257" w:type="dxa"/>
+          </w:tcPr>
+          <w:p>
+            <w:pPr>
+              <w:autoSpaceDE w:val="0"/>
+              <w:autoSpaceDN w:val="0"/>
+              <w:adjustRightInd w:val="0"/>
+              <w:rPr>
+                <w:highlight w:val="yellow"/>
+              </w:rPr>
+            </w:pPr>
+            <w:r>
+              <w:rPr>
+                <w:highlight w:val="yellow"/>
+              </w:rPr>
+              <w:t xml:space="preserve">MinLeafSize, 31, Method, LSBoost, NumLearningCycles, </w:t>
+            </w:r>
+            <w:r>
+              <w:rPr>
+                <w:highlight w:val="yellow"/>
+              </w:rPr>
+              <w:lastRenderedPageBreak/>
+              <w:t>193, LearnRate 0.38119. (columns: model, year, mileage, fuel type, MPG, engine size).</w:t>
+            </w:r>
+          </w:p>
+        </w:tc>
+        <w:tc>
+          <w:tcPr>
+            <w:tcW w:w="2253" w:type="dxa"/>
+          </w:tcPr>
+          <w:p>
+            <w:pPr>
+              <w:rPr>
+                <w:highlight w:val="yellow"/>
+              </w:rPr>
+            </w:pPr>
+            <w:r>
+              <w:rPr>
+                <w:highlight w:val="yellow"/>
+              </w:rPr>
+              <w:lastRenderedPageBreak/>
+              <w:t>1150.40</w:t>
+            </w:r>
+          </w:p>
+        </w:tc>
+        <w:tc>
+          <w:tcPr>
+            <w:tcW w:w="2253" w:type="dxa"/>
+          </w:tcPr>
+          <w:p>
+            <w:pPr>
+              <w:rPr>
+                <w:highlight w:val="yellow"/>
+              </w:rPr>
+            </w:pPr>
+            <w:r>
+              <w:rPr>
+                <w:highlight w:val="yellow"/>
+              </w:rPr>
+              <w:t>835.21</w:t>
+            </w:r>
+          </w:p>
+        </w:tc>
+      </w:tr>
+      <w:tr>
+        <w:tc>
+          <w:tcPr>
+            <w:tcW w:w="2253" w:type="dxa"/>
+          </w:tcPr>
+          <w:p>
+            <w:r>
+              <w:t>R</w:t>
+            </w:r>
+            <w:r>
+              <w:t>andom Forest</w:t>
+            </w:r>
+          </w:p>
+        </w:tc>
+        <w:tc>
+          <w:tcPr>
+            <w:tcW w:w="2257" w:type="dxa"/>
+          </w:tcPr>
+          <w:p>
+            <w:pPr>
+              <w:autoSpaceDE w:val="0"/>
+              <w:autoSpaceDN w:val="0"/>
+              <w:adjustRightInd w:val="0"/>
+            </w:pPr>
+            <w:r>
+              <w:t xml:space="preserve">MinLeafSize, 31, Method, Bag, NumLearningCycles, 193, </w:t>
             </w:r>
             <w:r>
               <w:t>(columns: model, year, mileage, fuel type, MPG, engine size).</w:t>
@@ -1190,17 +1818,67 @@
           </w:tcPr>
           <w:p>
             <w:r>
-              <w:t>1150.40</w:t>
-            </w:r>
-          </w:p>
-        </w:tc>
-        <w:tc>
-          <w:tcPr>
-            <w:tcW w:w="2253" w:type="dxa"/>
-          </w:tcPr>
-          <w:p>
-            <w:r>
-              <w:t>835.21</w:t>
+              <w:t>1340.52</w:t>
+            </w:r>
+          </w:p>
+        </w:tc>
+        <w:tc>
+          <w:tcPr>
+            <w:tcW w:w="2253" w:type="dxa"/>
+          </w:tcPr>
+          <w:p>
+            <w:r>
+              <w:t>965.67</w:t>
+            </w:r>
+          </w:p>
+        </w:tc>
+      </w:tr>
+      <w:tr>
+        <w:tc>
+          <w:tcPr>
+            <w:tcW w:w="2253" w:type="dxa"/>
+          </w:tcPr>
+          <w:p>
+            <w:r>
+              <w:t>Random Forest</w:t>
+            </w:r>
+          </w:p>
+        </w:tc>
+        <w:tc>
+          <w:tcPr>
+            <w:tcW w:w="2257" w:type="dxa"/>
+          </w:tcPr>
+          <w:p>
+            <w:pPr>
+              <w:autoSpaceDE w:val="0"/>
+              <w:autoSpaceDN w:val="0"/>
+              <w:adjustRightInd w:val="0"/>
+            </w:pPr>
+            <w:r>
+              <w:t xml:space="preserve">MinLeafSize, 1, Method, Bag, NumLearningCycles, 499, </w:t>
+            </w:r>
+            <w:r>
+              <w:t>(columns: model, year, mileage, fuel type, MPG, engine size).</w:t>
+            </w:r>
+          </w:p>
+        </w:tc>
+        <w:tc>
+          <w:tcPr>
+            <w:tcW w:w="2253" w:type="dxa"/>
+          </w:tcPr>
+          <w:p>
+            <w:r>
+              <w:t>1113.79</w:t>
+            </w:r>
+          </w:p>
+        </w:tc>
+        <w:tc>
+          <w:tcPr>
+            <w:tcW w:w="2253" w:type="dxa"/>
+          </w:tcPr>
+          <w:p>
+            <w:r>
+              <w:t>821.45</w:t>
             </w:r>
           </w:p>
         </w:tc>
@@ -1231,7 +1909,11 @@
         <w:t xml:space="preserve"> </w:t>
       </w:r>
     </w:p>
-    <w:p/>
+    <w:p>
+      <w:r>
+        <w:t>Using the script OptimizeLinearRegression I got the general hyperparameters for the Linear Regression model. I then tried using Bayesian optimisation to find the lambda, but that figure performed worse than that found by the auto-tuning (though not by much).</w:t>
+      </w:r>
+    </w:p>
     <w:p>
       <w:pPr>
         <w:pStyle w:val="Heading1"/>

</xml_diff>

<commit_message>
Corrected some of the code and numbers in the report
</commit_message>
<xml_diff>
--- a/Appendix.docx
+++ b/Appendix.docx
@@ -1309,25 +1309,49 @@
               <w:rPr>
                 <w:highlight w:val="yellow"/>
               </w:rPr>
-              <w:t>1799.6028</w:t>
-            </w:r>
-          </w:p>
-        </w:tc>
-        <w:tc>
-          <w:tcPr>
-            <w:tcW w:w="2253" w:type="dxa"/>
-          </w:tcPr>
-          <w:p>
-            <w:pPr>
-              <w:rPr>
-                <w:highlight w:val="yellow"/>
-              </w:rPr>
-            </w:pPr>
-            <w:r>
-              <w:rPr>
-                <w:highlight w:val="yellow"/>
-              </w:rPr>
-              <w:t>1362.5385</w:t>
+              <w:t>1799.</w:t>
+            </w:r>
+            <w:r>
+              <w:rPr>
+                <w:highlight w:val="yellow"/>
+              </w:rPr>
+              <w:t>9457</w:t>
+            </w:r>
+          </w:p>
+        </w:tc>
+        <w:tc>
+          <w:tcPr>
+            <w:tcW w:w="2253" w:type="dxa"/>
+          </w:tcPr>
+          <w:p>
+            <w:pPr>
+              <w:rPr>
+                <w:highlight w:val="yellow"/>
+              </w:rPr>
+            </w:pPr>
+            <w:r>
+              <w:rPr>
+                <w:highlight w:val="yellow"/>
+              </w:rPr>
+              <w:t>136</w:t>
+            </w:r>
+            <w:r>
+              <w:rPr>
+                <w:highlight w:val="yellow"/>
+              </w:rPr>
+              <w:t>4</w:t>
+            </w:r>
+            <w:r>
+              <w:rPr>
+                <w:highlight w:val="yellow"/>
+              </w:rPr>
+              <w:t>.</w:t>
+            </w:r>
+            <w:r>
+              <w:rPr>
+                <w:highlight w:val="yellow"/>
+              </w:rPr>
+              <w:t>072</w:t>
             </w:r>
           </w:p>
         </w:tc>

</xml_diff>

<commit_message>
Got more of the write up down
</commit_message>
<xml_diff>
--- a/Appendix.docx
+++ b/Appendix.docx
@@ -43,7 +43,15 @@
         <w:t>Linear Regression</w:t>
       </w:r>
       <w:r>
-        <w:t>: an algorithm which attempts to fit an equation of the form Y = wX + c to data so that its error amount to the true value is minimised as far as possible</w:t>
+        <w:t xml:space="preserve">: an algorithm which attempts to fit an equation of the form Y = </w:t>
+      </w:r>
+      <w:proofErr w:type="spellStart"/>
+      <w:r>
+        <w:t>wX</w:t>
+      </w:r>
+      <w:proofErr w:type="spellEnd"/>
+      <w:r>
+        <w:t xml:space="preserve"> + c to data so that its error amount to the true value is minimised as far as possible</w:t>
       </w:r>
     </w:p>
     <w:p>
@@ -61,7 +69,7 @@
         <w:t xml:space="preserve"> – a collection of decision tree regressors that behaves as a single model as the average prediction is returned. Each individual tree is trained using “bagging and random features” </w:t>
       </w:r>
       <w:r>
-        <w:t>(Schapire Robert, 2001)</w:t>
+        <w:t>[1]</w:t>
       </w:r>
     </w:p>
     <w:p>
@@ -428,7 +436,27 @@
                 <w:sz w:val="20"/>
                 <w:szCs w:val="20"/>
               </w:rPr>
-              <w:t>'leastsquares'</w:t>
+              <w:t>'</w:t>
+            </w:r>
+            <w:proofErr w:type="spellStart"/>
+            <w:r>
+              <w:rPr>
+                <w:rFonts w:ascii="Courier New" w:hAnsi="Courier New" w:cs="Courier New"/>
+                <w:color w:val="AA04F9"/>
+                <w:sz w:val="20"/>
+                <w:szCs w:val="20"/>
+              </w:rPr>
+              <w:t>leastsquares</w:t>
+            </w:r>
+            <w:proofErr w:type="spellEnd"/>
+            <w:r>
+              <w:rPr>
+                <w:rFonts w:ascii="Courier New" w:hAnsi="Courier New" w:cs="Courier New"/>
+                <w:color w:val="AA04F9"/>
+                <w:sz w:val="20"/>
+                <w:szCs w:val="20"/>
+              </w:rPr>
+              <w:t>'</w:t>
             </w:r>
             <w:r>
               <w:rPr>
@@ -530,12 +558,40 @@
                 <w:sz w:val="20"/>
                 <w:szCs w:val="20"/>
               </w:rPr>
-              <w:t>'bfgs'</w:t>
-            </w:r>
-          </w:p>
-          <w:p>
-            <w:r>
-              <w:t>(columns: model, year, mileage, fuel type, MPG, engine size), Normalised</w:t>
+              <w:t>'</w:t>
+            </w:r>
+            <w:proofErr w:type="spellStart"/>
+            <w:r>
+              <w:rPr>
+                <w:rFonts w:ascii="Courier New" w:hAnsi="Courier New" w:cs="Courier New"/>
+                <w:color w:val="AA04F9"/>
+                <w:sz w:val="20"/>
+                <w:szCs w:val="20"/>
+              </w:rPr>
+              <w:t>bfgs</w:t>
+            </w:r>
+            <w:proofErr w:type="spellEnd"/>
+            <w:r>
+              <w:rPr>
+                <w:rFonts w:ascii="Courier New" w:hAnsi="Courier New" w:cs="Courier New"/>
+                <w:color w:val="AA04F9"/>
+                <w:sz w:val="20"/>
+                <w:szCs w:val="20"/>
+              </w:rPr>
+              <w:t>'</w:t>
+            </w:r>
+          </w:p>
+          <w:p>
+            <w:r>
+              <w:t>(</w:t>
+            </w:r>
+            <w:proofErr w:type="gramStart"/>
+            <w:r>
+              <w:t>columns</w:t>
+            </w:r>
+            <w:proofErr w:type="gramEnd"/>
+            <w:r>
+              <w:t>: model, year, mileage, fuel type, MPG, engine size), Normalised</w:t>
             </w:r>
           </w:p>
         </w:tc>
@@ -659,7 +715,27 @@
                 <w:sz w:val="20"/>
                 <w:szCs w:val="20"/>
               </w:rPr>
-              <w:t>'leastsquares'</w:t>
+              <w:t>'</w:t>
+            </w:r>
+            <w:proofErr w:type="spellStart"/>
+            <w:r>
+              <w:rPr>
+                <w:rFonts w:ascii="Courier New" w:hAnsi="Courier New" w:cs="Courier New"/>
+                <w:color w:val="AA04F9"/>
+                <w:sz w:val="20"/>
+                <w:szCs w:val="20"/>
+              </w:rPr>
+              <w:t>leastsquares</w:t>
+            </w:r>
+            <w:proofErr w:type="spellEnd"/>
+            <w:r>
+              <w:rPr>
+                <w:rFonts w:ascii="Courier New" w:hAnsi="Courier New" w:cs="Courier New"/>
+                <w:color w:val="AA04F9"/>
+                <w:sz w:val="20"/>
+                <w:szCs w:val="20"/>
+              </w:rPr>
+              <w:t>'</w:t>
             </w:r>
             <w:r>
               <w:rPr>
@@ -761,7 +837,27 @@
                 <w:sz w:val="20"/>
                 <w:szCs w:val="20"/>
               </w:rPr>
-              <w:t>'bfgs'</w:t>
+              <w:t>'</w:t>
+            </w:r>
+            <w:proofErr w:type="spellStart"/>
+            <w:r>
+              <w:rPr>
+                <w:rFonts w:ascii="Courier New" w:hAnsi="Courier New" w:cs="Courier New"/>
+                <w:color w:val="AA04F9"/>
+                <w:sz w:val="20"/>
+                <w:szCs w:val="20"/>
+              </w:rPr>
+              <w:t>bfgs</w:t>
+            </w:r>
+            <w:proofErr w:type="spellEnd"/>
+            <w:r>
+              <w:rPr>
+                <w:rFonts w:ascii="Courier New" w:hAnsi="Courier New" w:cs="Courier New"/>
+                <w:color w:val="AA04F9"/>
+                <w:sz w:val="20"/>
+                <w:szCs w:val="20"/>
+              </w:rPr>
+              <w:t>'</w:t>
             </w:r>
           </w:p>
           <w:p>
@@ -777,7 +873,15 @@
               </w:rPr>
             </w:pPr>
             <w:r>
-              <w:t xml:space="preserve">(columns: model, year, mileage, fuel </w:t>
+              <w:t>(</w:t>
+            </w:r>
+            <w:proofErr w:type="gramStart"/>
+            <w:r>
+              <w:t>columns</w:t>
+            </w:r>
+            <w:proofErr w:type="gramEnd"/>
+            <w:r>
+              <w:t xml:space="preserve">: model, year, mileage, fuel </w:t>
             </w:r>
             <w:r>
               <w:lastRenderedPageBreak/>
@@ -906,7 +1010,27 @@
                 <w:sz w:val="20"/>
                 <w:szCs w:val="20"/>
               </w:rPr>
-              <w:t>'leastsquares'</w:t>
+              <w:t>'</w:t>
+            </w:r>
+            <w:proofErr w:type="spellStart"/>
+            <w:r>
+              <w:rPr>
+                <w:rFonts w:ascii="Courier New" w:hAnsi="Courier New" w:cs="Courier New"/>
+                <w:color w:val="AA04F9"/>
+                <w:sz w:val="20"/>
+                <w:szCs w:val="20"/>
+              </w:rPr>
+              <w:t>leastsquares</w:t>
+            </w:r>
+            <w:proofErr w:type="spellEnd"/>
+            <w:r>
+              <w:rPr>
+                <w:rFonts w:ascii="Courier New" w:hAnsi="Courier New" w:cs="Courier New"/>
+                <w:color w:val="AA04F9"/>
+                <w:sz w:val="20"/>
+                <w:szCs w:val="20"/>
+              </w:rPr>
+              <w:t>'</w:t>
             </w:r>
             <w:r>
               <w:rPr>
@@ -1008,7 +1132,27 @@
                 <w:sz w:val="20"/>
                 <w:szCs w:val="20"/>
               </w:rPr>
-              <w:t>'bfgs'</w:t>
+              <w:t>'</w:t>
+            </w:r>
+            <w:proofErr w:type="spellStart"/>
+            <w:r>
+              <w:rPr>
+                <w:rFonts w:ascii="Courier New" w:hAnsi="Courier New" w:cs="Courier New"/>
+                <w:color w:val="AA04F9"/>
+                <w:sz w:val="20"/>
+                <w:szCs w:val="20"/>
+              </w:rPr>
+              <w:t>bfgs</w:t>
+            </w:r>
+            <w:proofErr w:type="spellEnd"/>
+            <w:r>
+              <w:rPr>
+                <w:rFonts w:ascii="Courier New" w:hAnsi="Courier New" w:cs="Courier New"/>
+                <w:color w:val="AA04F9"/>
+                <w:sz w:val="20"/>
+                <w:szCs w:val="20"/>
+              </w:rPr>
+              <w:t>'</w:t>
             </w:r>
           </w:p>
           <w:p>
@@ -1018,7 +1162,15 @@
               <w:adjustRightInd w:val="0"/>
             </w:pPr>
             <w:r>
-              <w:t>(columns: model, year, mileage, fuel type, MPG, engine size), Normalised, with validation data. Hybrid MPG changed from 201.8 to 50.</w:t>
+              <w:t>(</w:t>
+            </w:r>
+            <w:proofErr w:type="gramStart"/>
+            <w:r>
+              <w:t>columns</w:t>
+            </w:r>
+            <w:proofErr w:type="gramEnd"/>
+            <w:r>
+              <w:t>: model, year, mileage, fuel type, MPG, engine size), Normalised, with validation data. Hybrid MPG changed from 201.8 to 50.</w:t>
             </w:r>
             <w:r>
               <w:t>3</w:t>
@@ -1162,7 +1314,29 @@
                 <w:szCs w:val="20"/>
                 <w:highlight w:val="yellow"/>
               </w:rPr>
-              <w:t>'leastsquares'</w:t>
+              <w:t>'</w:t>
+            </w:r>
+            <w:proofErr w:type="spellStart"/>
+            <w:r>
+              <w:rPr>
+                <w:rFonts w:ascii="Courier New" w:hAnsi="Courier New" w:cs="Courier New"/>
+                <w:color w:val="AA04F9"/>
+                <w:sz w:val="20"/>
+                <w:szCs w:val="20"/>
+                <w:highlight w:val="yellow"/>
+              </w:rPr>
+              <w:t>leastsquares</w:t>
+            </w:r>
+            <w:proofErr w:type="spellEnd"/>
+            <w:r>
+              <w:rPr>
+                <w:rFonts w:ascii="Courier New" w:hAnsi="Courier New" w:cs="Courier New"/>
+                <w:color w:val="AA04F9"/>
+                <w:sz w:val="20"/>
+                <w:szCs w:val="20"/>
+                <w:highlight w:val="yellow"/>
+              </w:rPr>
+              <w:t>'</w:t>
             </w:r>
             <w:r>
               <w:rPr>
@@ -1275,7 +1449,29 @@
                 <w:szCs w:val="20"/>
                 <w:highlight w:val="yellow"/>
               </w:rPr>
-              <w:t>'bfgs'</w:t>
+              <w:t>'</w:t>
+            </w:r>
+            <w:proofErr w:type="spellStart"/>
+            <w:r>
+              <w:rPr>
+                <w:rFonts w:ascii="Courier New" w:hAnsi="Courier New" w:cs="Courier New"/>
+                <w:color w:val="AA04F9"/>
+                <w:sz w:val="20"/>
+                <w:szCs w:val="20"/>
+                <w:highlight w:val="yellow"/>
+              </w:rPr>
+              <w:t>bfgs</w:t>
+            </w:r>
+            <w:proofErr w:type="spellEnd"/>
+            <w:r>
+              <w:rPr>
+                <w:rFonts w:ascii="Courier New" w:hAnsi="Courier New" w:cs="Courier New"/>
+                <w:color w:val="AA04F9"/>
+                <w:sz w:val="20"/>
+                <w:szCs w:val="20"/>
+                <w:highlight w:val="yellow"/>
+              </w:rPr>
+              <w:t>'</w:t>
             </w:r>
           </w:p>
           <w:p>
@@ -1291,7 +1487,21 @@
               <w:rPr>
                 <w:highlight w:val="yellow"/>
               </w:rPr>
-              <w:t>(columns: model, year, mileage, fuel type, MPG, engine size), Normalised</w:t>
+              <w:t>(</w:t>
+            </w:r>
+            <w:proofErr w:type="gramStart"/>
+            <w:r>
+              <w:rPr>
+                <w:highlight w:val="yellow"/>
+              </w:rPr>
+              <w:t>columns</w:t>
+            </w:r>
+            <w:proofErr w:type="gramEnd"/>
+            <w:r>
+              <w:rPr>
+                <w:highlight w:val="yellow"/>
+              </w:rPr>
+              <w:t>: model, year, mileage, fuel type, MPG, engine size), Normalised</w:t>
             </w:r>
           </w:p>
         </w:tc>
@@ -1398,25 +1608,7 @@
                 <w:sz w:val="20"/>
                 <w:szCs w:val="20"/>
               </w:rPr>
-              <w:t>, 0.</w:t>
-            </w:r>
-            <w:r>
-              <w:rPr>
-                <w:rFonts w:ascii="Courier New" w:hAnsi="Courier New" w:cs="Courier New"/>
-                <w:color w:val="000000"/>
-                <w:sz w:val="20"/>
-                <w:szCs w:val="20"/>
-              </w:rPr>
-              <w:t xml:space="preserve"> </w:t>
-            </w:r>
-            <w:r>
-              <w:rPr>
-                <w:rFonts w:ascii="Courier New" w:hAnsi="Courier New" w:cs="Courier New"/>
-                <w:color w:val="000000"/>
-                <w:sz w:val="20"/>
-                <w:szCs w:val="20"/>
-              </w:rPr>
-              <w:t xml:space="preserve">000010015, </w:t>
+              <w:t xml:space="preserve">, 0. 000010015, </w:t>
             </w:r>
             <w:r>
               <w:rPr>
@@ -1473,7 +1665,27 @@
                 <w:sz w:val="20"/>
                 <w:szCs w:val="20"/>
               </w:rPr>
-              <w:t>'leastsquares'</w:t>
+              <w:t>'</w:t>
+            </w:r>
+            <w:proofErr w:type="spellStart"/>
+            <w:r>
+              <w:rPr>
+                <w:rFonts w:ascii="Courier New" w:hAnsi="Courier New" w:cs="Courier New"/>
+                <w:color w:val="AA04F9"/>
+                <w:sz w:val="20"/>
+                <w:szCs w:val="20"/>
+              </w:rPr>
+              <w:t>leastsquares</w:t>
+            </w:r>
+            <w:proofErr w:type="spellEnd"/>
+            <w:r>
+              <w:rPr>
+                <w:rFonts w:ascii="Courier New" w:hAnsi="Courier New" w:cs="Courier New"/>
+                <w:color w:val="AA04F9"/>
+                <w:sz w:val="20"/>
+                <w:szCs w:val="20"/>
+              </w:rPr>
+              <w:t>'</w:t>
             </w:r>
             <w:r>
               <w:rPr>
@@ -1575,7 +1787,27 @@
                 <w:sz w:val="20"/>
                 <w:szCs w:val="20"/>
               </w:rPr>
-              <w:t>'bfgs'</w:t>
+              <w:t>'</w:t>
+            </w:r>
+            <w:proofErr w:type="spellStart"/>
+            <w:r>
+              <w:rPr>
+                <w:rFonts w:ascii="Courier New" w:hAnsi="Courier New" w:cs="Courier New"/>
+                <w:color w:val="AA04F9"/>
+                <w:sz w:val="20"/>
+                <w:szCs w:val="20"/>
+              </w:rPr>
+              <w:t>bfgs</w:t>
+            </w:r>
+            <w:proofErr w:type="spellEnd"/>
+            <w:r>
+              <w:rPr>
+                <w:rFonts w:ascii="Courier New" w:hAnsi="Courier New" w:cs="Courier New"/>
+                <w:color w:val="AA04F9"/>
+                <w:sz w:val="20"/>
+                <w:szCs w:val="20"/>
+              </w:rPr>
+              <w:t>'</w:t>
             </w:r>
           </w:p>
           <w:p>
@@ -1585,7 +1817,15 @@
               <w:adjustRightInd w:val="0"/>
             </w:pPr>
             <w:r>
-              <w:t>(columns: model, year, mileage, fuel type, MPG, engine size), Normalised</w:t>
+              <w:t>(</w:t>
+            </w:r>
+            <w:proofErr w:type="gramStart"/>
+            <w:r>
+              <w:t>columns</w:t>
+            </w:r>
+            <w:proofErr w:type="gramEnd"/>
+            <w:r>
+              <w:t>: model, year, mileage, fuel type, MPG, engine size), Normalised</w:t>
             </w:r>
           </w:p>
         </w:tc>
@@ -1725,96 +1965,8 @@
             <w:tcW w:w="2253" w:type="dxa"/>
           </w:tcPr>
           <w:p>
-            <w:pPr>
-              <w:rPr>
-                <w:highlight w:val="yellow"/>
-              </w:rPr>
-            </w:pPr>
-            <w:r>
-              <w:rPr>
-                <w:highlight w:val="yellow"/>
-              </w:rPr>
+            <w:r>
               <w:t>Random Forest</w:t>
-            </w:r>
-          </w:p>
-        </w:tc>
-        <w:tc>
-          <w:tcPr>
-            <w:tcW w:w="2257" w:type="dxa"/>
-          </w:tcPr>
-          <w:p>
-            <w:pPr>
-              <w:autoSpaceDE w:val="0"/>
-              <w:autoSpaceDN w:val="0"/>
-              <w:adjustRightInd w:val="0"/>
-              <w:rPr>
-                <w:highlight w:val="yellow"/>
-              </w:rPr>
-            </w:pPr>
-            <w:r>
-              <w:rPr>
-                <w:highlight w:val="yellow"/>
-              </w:rPr>
-              <w:t xml:space="preserve">MinLeafSize, 31, Method, LSBoost, NumLearningCycles, </w:t>
-            </w:r>
-            <w:r>
-              <w:rPr>
-                <w:highlight w:val="yellow"/>
-              </w:rPr>
-              <w:lastRenderedPageBreak/>
-              <w:t>193, LearnRate 0.38119. (columns: model, year, mileage, fuel type, MPG, engine size).</w:t>
-            </w:r>
-          </w:p>
-        </w:tc>
-        <w:tc>
-          <w:tcPr>
-            <w:tcW w:w="2253" w:type="dxa"/>
-          </w:tcPr>
-          <w:p>
-            <w:pPr>
-              <w:rPr>
-                <w:highlight w:val="yellow"/>
-              </w:rPr>
-            </w:pPr>
-            <w:r>
-              <w:rPr>
-                <w:highlight w:val="yellow"/>
-              </w:rPr>
-              <w:lastRenderedPageBreak/>
-              <w:t>1150.40</w:t>
-            </w:r>
-          </w:p>
-        </w:tc>
-        <w:tc>
-          <w:tcPr>
-            <w:tcW w:w="2253" w:type="dxa"/>
-          </w:tcPr>
-          <w:p>
-            <w:pPr>
-              <w:rPr>
-                <w:highlight w:val="yellow"/>
-              </w:rPr>
-            </w:pPr>
-            <w:r>
-              <w:rPr>
-                <w:highlight w:val="yellow"/>
-              </w:rPr>
-              <w:t>835.21</w:t>
-            </w:r>
-          </w:p>
-        </w:tc>
-      </w:tr>
-      <w:tr>
-        <w:tc>
-          <w:tcPr>
-            <w:tcW w:w="2253" w:type="dxa"/>
-          </w:tcPr>
-          <w:p>
-            <w:r>
-              <w:t>R</w:t>
-            </w:r>
-            <w:r>
-              <w:t>andom Forest</w:t>
             </w:r>
           </w:p>
         </w:tc>
@@ -1828,31 +1980,70 @@
               <w:autoSpaceDN w:val="0"/>
               <w:adjustRightInd w:val="0"/>
             </w:pPr>
-            <w:r>
-              <w:t xml:space="preserve">MinLeafSize, 31, Method, Bag, NumLearningCycles, 193, </w:t>
-            </w:r>
-            <w:r>
-              <w:t>(columns: model, year, mileage, fuel type, MPG, engine size).</w:t>
-            </w:r>
-          </w:p>
-        </w:tc>
-        <w:tc>
-          <w:tcPr>
-            <w:tcW w:w="2253" w:type="dxa"/>
-          </w:tcPr>
-          <w:p>
-            <w:r>
-              <w:t>1340.52</w:t>
-            </w:r>
-          </w:p>
-        </w:tc>
-        <w:tc>
-          <w:tcPr>
-            <w:tcW w:w="2253" w:type="dxa"/>
-          </w:tcPr>
-          <w:p>
-            <w:r>
-              <w:t>965.67</w:t>
+            <w:proofErr w:type="spellStart"/>
+            <w:r>
+              <w:t>MinLeafSize</w:t>
+            </w:r>
+            <w:proofErr w:type="spellEnd"/>
+            <w:r>
+              <w:t xml:space="preserve">, 31, Method, </w:t>
+            </w:r>
+            <w:proofErr w:type="spellStart"/>
+            <w:r>
+              <w:t>LSBoost</w:t>
+            </w:r>
+            <w:proofErr w:type="spellEnd"/>
+            <w:r>
+              <w:t xml:space="preserve">, </w:t>
+            </w:r>
+            <w:proofErr w:type="spellStart"/>
+            <w:r>
+              <w:t>NumLearningCycles</w:t>
+            </w:r>
+            <w:proofErr w:type="spellEnd"/>
+            <w:r>
+              <w:t xml:space="preserve">, </w:t>
+            </w:r>
+            <w:r>
+              <w:lastRenderedPageBreak/>
+              <w:t xml:space="preserve">193, </w:t>
+            </w:r>
+            <w:proofErr w:type="spellStart"/>
+            <w:r>
+              <w:t>LearnRate</w:t>
+            </w:r>
+            <w:proofErr w:type="spellEnd"/>
+            <w:r>
+              <w:t xml:space="preserve"> 0.38119. (</w:t>
+            </w:r>
+            <w:proofErr w:type="gramStart"/>
+            <w:r>
+              <w:t>columns</w:t>
+            </w:r>
+            <w:proofErr w:type="gramEnd"/>
+            <w:r>
+              <w:t>: model, year, mileage, fuel type, MPG, engine size).</w:t>
+            </w:r>
+          </w:p>
+        </w:tc>
+        <w:tc>
+          <w:tcPr>
+            <w:tcW w:w="2253" w:type="dxa"/>
+          </w:tcPr>
+          <w:p>
+            <w:r>
+              <w:lastRenderedPageBreak/>
+              <w:t>1150.40</w:t>
+            </w:r>
+          </w:p>
+        </w:tc>
+        <w:tc>
+          <w:tcPr>
+            <w:tcW w:w="2253" w:type="dxa"/>
+          </w:tcPr>
+          <w:p>
+            <w:r>
+              <w:t>835.21</w:t>
             </w:r>
           </w:p>
         </w:tc>
@@ -1864,7 +2055,10 @@
           </w:tcPr>
           <w:p>
             <w:r>
-              <w:t>Random Forest</w:t>
+              <w:t>R</w:t>
+            </w:r>
+            <w:r>
+              <w:t>andom Forest</w:t>
             </w:r>
           </w:p>
         </w:tc>
@@ -1878,20 +2072,121 @@
               <w:autoSpaceDN w:val="0"/>
               <w:adjustRightInd w:val="0"/>
             </w:pPr>
-            <w:r>
-              <w:t xml:space="preserve">MinLeafSize, 1, Method, Bag, NumLearningCycles, 499, </w:t>
-            </w:r>
-            <w:r>
-              <w:t>(columns: model, year, mileage, fuel type, MPG, engine size).</w:t>
-            </w:r>
-          </w:p>
-        </w:tc>
-        <w:tc>
-          <w:tcPr>
-            <w:tcW w:w="2253" w:type="dxa"/>
-          </w:tcPr>
-          <w:p>
-            <w:r>
+            <w:proofErr w:type="spellStart"/>
+            <w:r>
+              <w:t>MinLeafSize</w:t>
+            </w:r>
+            <w:proofErr w:type="spellEnd"/>
+            <w:r>
+              <w:t xml:space="preserve">, 31, Method, Bag, </w:t>
+            </w:r>
+            <w:proofErr w:type="spellStart"/>
+            <w:r>
+              <w:t>NumLearningCycles</w:t>
+            </w:r>
+            <w:proofErr w:type="spellEnd"/>
+            <w:r>
+              <w:t>, 193, (columns: model, year, mileage, fuel type, MPG, engine size).</w:t>
+            </w:r>
+          </w:p>
+        </w:tc>
+        <w:tc>
+          <w:tcPr>
+            <w:tcW w:w="2253" w:type="dxa"/>
+          </w:tcPr>
+          <w:p>
+            <w:r>
+              <w:t>1340.52</w:t>
+            </w:r>
+          </w:p>
+        </w:tc>
+        <w:tc>
+          <w:tcPr>
+            <w:tcW w:w="2253" w:type="dxa"/>
+          </w:tcPr>
+          <w:p>
+            <w:r>
+              <w:t>965.67</w:t>
+            </w:r>
+          </w:p>
+        </w:tc>
+      </w:tr>
+      <w:tr>
+        <w:tc>
+          <w:tcPr>
+            <w:tcW w:w="2253" w:type="dxa"/>
+          </w:tcPr>
+          <w:p>
+            <w:pPr>
+              <w:rPr>
+                <w:highlight w:val="yellow"/>
+              </w:rPr>
+            </w:pPr>
+            <w:r>
+              <w:rPr>
+                <w:highlight w:val="yellow"/>
+              </w:rPr>
+              <w:t>Random Forest</w:t>
+            </w:r>
+          </w:p>
+        </w:tc>
+        <w:tc>
+          <w:tcPr>
+            <w:tcW w:w="2257" w:type="dxa"/>
+          </w:tcPr>
+          <w:p>
+            <w:pPr>
+              <w:autoSpaceDE w:val="0"/>
+              <w:autoSpaceDN w:val="0"/>
+              <w:adjustRightInd w:val="0"/>
+              <w:rPr>
+                <w:highlight w:val="yellow"/>
+              </w:rPr>
+            </w:pPr>
+            <w:proofErr w:type="spellStart"/>
+            <w:r>
+              <w:rPr>
+                <w:highlight w:val="yellow"/>
+              </w:rPr>
+              <w:t>MinLeafSize</w:t>
+            </w:r>
+            <w:proofErr w:type="spellEnd"/>
+            <w:r>
+              <w:rPr>
+                <w:highlight w:val="yellow"/>
+              </w:rPr>
+              <w:t xml:space="preserve">, 1, Method, Bag, </w:t>
+            </w:r>
+            <w:proofErr w:type="spellStart"/>
+            <w:r>
+              <w:rPr>
+                <w:highlight w:val="yellow"/>
+              </w:rPr>
+              <w:t>NumLearningCycles</w:t>
+            </w:r>
+            <w:proofErr w:type="spellEnd"/>
+            <w:r>
+              <w:rPr>
+                <w:highlight w:val="yellow"/>
+              </w:rPr>
+              <w:t>, 499, (columns: model, year, mileage, fuel type, MPG, engine size).</w:t>
+            </w:r>
+          </w:p>
+        </w:tc>
+        <w:tc>
+          <w:tcPr>
+            <w:tcW w:w="2253" w:type="dxa"/>
+          </w:tcPr>
+          <w:p>
+            <w:pPr>
+              <w:rPr>
+                <w:highlight w:val="yellow"/>
+              </w:rPr>
+            </w:pPr>
+            <w:r>
+              <w:rPr>
+                <w:highlight w:val="yellow"/>
+              </w:rPr>
               <w:t>1113.79</w:t>
             </w:r>
           </w:p>
@@ -1901,7 +2196,15 @@
             <w:tcW w:w="2253" w:type="dxa"/>
           </w:tcPr>
           <w:p>
-            <w:r>
+            <w:pPr>
+              <w:rPr>
+                <w:highlight w:val="yellow"/>
+              </w:rPr>
+            </w:pPr>
+            <w:r>
+              <w:rPr>
+                <w:highlight w:val="yellow"/>
+              </w:rPr>
               <w:t>821.45</w:t>
             </w:r>
           </w:p>
@@ -1918,7 +2221,15 @@
     </w:p>
     <w:p>
       <w:r>
-        <w:t xml:space="preserve">For the linear regression I am excluding tax and transmission type columns and normalising the data. By normalising the data the residuals then jumped into a proper normal distribution (before they were rather significantly more on the negative side). There are still many residuals to the left, giving the histogram a very slight right skew (in picture </w:t>
+        <w:t xml:space="preserve">For the linear regression I am excluding tax and transmission type columns and normalising the data. By normalising the </w:t>
+      </w:r>
+      <w:proofErr w:type="gramStart"/>
+      <w:r>
+        <w:t>data</w:t>
+      </w:r>
+      <w:proofErr w:type="gramEnd"/>
+      <w:r>
+        <w:t xml:space="preserve"> the residuals then jumped into a proper normal distribution (before they were rather significantly more on the negative side). There are still many residuals to the left, giving the histogram a very slight right skew (in picture </w:t>
       </w:r>
       <w:r>
         <w:t>NormalisedLRResidualPlot</w:t>
@@ -1935,7 +2246,15 @@
     </w:p>
     <w:p>
       <w:r>
-        <w:t>Using the script OptimizeLinearRegression I got the general hyperparameters for the Linear Regression model. I then tried using Bayesian optimisation to find the lambda, but that figure performed worse than that found by the auto-tuning (though not by much).</w:t>
+        <w:t xml:space="preserve">Using the script </w:t>
+      </w:r>
+      <w:proofErr w:type="spellStart"/>
+      <w:r>
+        <w:t>OptimizeLinearRegression</w:t>
+      </w:r>
+      <w:proofErr w:type="spellEnd"/>
+      <w:r>
+        <w:t xml:space="preserve"> I got the general hyperparameters for the Linear Regression model. I then tried using Bayesian optimisation to find the lambda, but that figure performed worse than that found by the auto-tuning (though not by much).</w:t>
       </w:r>
     </w:p>
     <w:p>
@@ -1948,6 +2267,11 @@
     </w:p>
     <w:p>
       <w:pPr>
+        <w:pStyle w:val="ListParagraph"/>
+        <w:numPr>
+          <w:ilvl w:val="0"/>
+          <w:numId w:val="3"/>
+        </w:numPr>
         <w:spacing w:after="0" w:line="240" w:lineRule="auto"/>
         <w:rPr>
           <w:rFonts w:ascii="Times New Roman" w:eastAsia="Times New Roman" w:hAnsi="Times New Roman" w:cs="Times New Roman"/>
@@ -1956,6 +2280,7 @@
           <w:lang w:eastAsia="en-GB"/>
         </w:rPr>
       </w:pPr>
+      <w:proofErr w:type="spellStart"/>
       <w:r>
         <w:rPr>
           <w:rFonts w:ascii="Times New Roman" w:eastAsia="Times New Roman" w:hAnsi="Times New Roman" w:cs="Times New Roman"/>
@@ -1963,7 +2288,17 @@
           <w:szCs w:val="24"/>
           <w:lang w:eastAsia="en-GB"/>
         </w:rPr>
-        <w:t xml:space="preserve">Schapire Robert (2001) </w:t>
+        <w:t>Schapire</w:t>
+      </w:r>
+      <w:proofErr w:type="spellEnd"/>
+      <w:r>
+        <w:rPr>
+          <w:rFonts w:ascii="Times New Roman" w:eastAsia="Times New Roman" w:hAnsi="Times New Roman" w:cs="Times New Roman"/>
+          <w:sz w:val="24"/>
+          <w:szCs w:val="24"/>
+          <w:lang w:eastAsia="en-GB"/>
+        </w:rPr>
+        <w:t xml:space="preserve"> Robert (2001) </w:t>
       </w:r>
       <w:r>
         <w:rPr>
@@ -2182,6 +2517,92 @@
     </w:lvl>
   </w:abstractNum>
   <w:abstractNum w:abstractNumId="1" w15:restartNumberingAfterBreak="0">
+    <w:nsid w:val="43A314F2"/>
+    <w:multiLevelType w:val="hybridMultilevel"/>
+    <w:tmpl w:val="798C5200"/>
+    <w:lvl w:ilvl="0" w:tplc="0809000F">
+      <w:start w:val="1"/>
+      <w:numFmt w:val="decimal"/>
+      <w:lvlText w:val="%1."/>
+      <w:lvlJc w:val="left"/>
+      <w:pPr>
+        <w:ind w:left="720" w:hanging="360"/>
+      </w:pPr>
+    </w:lvl>
+    <w:lvl w:ilvl="1" w:tplc="08090019" w:tentative="1">
+      <w:start w:val="1"/>
+      <w:numFmt w:val="lowerLetter"/>
+      <w:lvlText w:val="%2."/>
+      <w:lvlJc w:val="left"/>
+      <w:pPr>
+        <w:ind w:left="1440" w:hanging="360"/>
+      </w:pPr>
+    </w:lvl>
+    <w:lvl w:ilvl="2" w:tplc="0809001B" w:tentative="1">
+      <w:start w:val="1"/>
+      <w:numFmt w:val="lowerRoman"/>
+      <w:lvlText w:val="%3."/>
+      <w:lvlJc w:val="right"/>
+      <w:pPr>
+        <w:ind w:left="2160" w:hanging="180"/>
+      </w:pPr>
+    </w:lvl>
+    <w:lvl w:ilvl="3" w:tplc="0809000F" w:tentative="1">
+      <w:start w:val="1"/>
+      <w:numFmt w:val="decimal"/>
+      <w:lvlText w:val="%4."/>
+      <w:lvlJc w:val="left"/>
+      <w:pPr>
+        <w:ind w:left="2880" w:hanging="360"/>
+      </w:pPr>
+    </w:lvl>
+    <w:lvl w:ilvl="4" w:tplc="08090019" w:tentative="1">
+      <w:start w:val="1"/>
+      <w:numFmt w:val="lowerLetter"/>
+      <w:lvlText w:val="%5."/>
+      <w:lvlJc w:val="left"/>
+      <w:pPr>
+        <w:ind w:left="3600" w:hanging="360"/>
+      </w:pPr>
+    </w:lvl>
+    <w:lvl w:ilvl="5" w:tplc="0809001B" w:tentative="1">
+      <w:start w:val="1"/>
+      <w:numFmt w:val="lowerRoman"/>
+      <w:lvlText w:val="%6."/>
+      <w:lvlJc w:val="right"/>
+      <w:pPr>
+        <w:ind w:left="4320" w:hanging="180"/>
+      </w:pPr>
+    </w:lvl>
+    <w:lvl w:ilvl="6" w:tplc="0809000F" w:tentative="1">
+      <w:start w:val="1"/>
+      <w:numFmt w:val="decimal"/>
+      <w:lvlText w:val="%7."/>
+      <w:lvlJc w:val="left"/>
+      <w:pPr>
+        <w:ind w:left="5040" w:hanging="360"/>
+      </w:pPr>
+    </w:lvl>
+    <w:lvl w:ilvl="7" w:tplc="08090019" w:tentative="1">
+      <w:start w:val="1"/>
+      <w:numFmt w:val="lowerLetter"/>
+      <w:lvlText w:val="%8."/>
+      <w:lvlJc w:val="left"/>
+      <w:pPr>
+        <w:ind w:left="5760" w:hanging="360"/>
+      </w:pPr>
+    </w:lvl>
+    <w:lvl w:ilvl="8" w:tplc="0809001B" w:tentative="1">
+      <w:start w:val="1"/>
+      <w:numFmt w:val="lowerRoman"/>
+      <w:lvlText w:val="%9."/>
+      <w:lvlJc w:val="right"/>
+      <w:pPr>
+        <w:ind w:left="6480" w:hanging="180"/>
+      </w:pPr>
+    </w:lvl>
+  </w:abstractNum>
+  <w:abstractNum w:abstractNumId="2" w15:restartNumberingAfterBreak="0">
     <w:nsid w:val="5C434666"/>
     <w:multiLevelType w:val="hybridMultilevel"/>
     <w:tmpl w:val="F6B413CC"/>
@@ -2295,10 +2716,13 @@
     </w:lvl>
   </w:abstractNum>
   <w:num w:numId="1">
-    <w:abstractNumId w:val="1"/>
+    <w:abstractNumId w:val="2"/>
   </w:num>
   <w:num w:numId="2">
     <w:abstractNumId w:val="0"/>
+  </w:num>
+  <w:num w:numId="3">
+    <w:abstractNumId w:val="1"/>
   </w:num>
 </w:numbering>
 </file>

</xml_diff>

<commit_message>
Filled in the glossary of the appendix
</commit_message>
<xml_diff>
--- a/Appendix.docx
+++ b/Appendix.docx
@@ -43,15 +43,7 @@
         <w:t>Linear Regression</w:t>
       </w:r>
       <w:r>
-        <w:t xml:space="preserve">: an algorithm which attempts to fit an equation of the form Y = </w:t>
-      </w:r>
-      <w:proofErr w:type="spellStart"/>
-      <w:r>
-        <w:t>wX</w:t>
-      </w:r>
-      <w:proofErr w:type="spellEnd"/>
-      <w:r>
-        <w:t xml:space="preserve"> + c to data so that its error amount to the true value is minimised as far as possible</w:t>
+        <w:t>: an algorithm which attempts to fit an equation of the form Y = wX + c to data so that its error amount to the true value is minimised as far as possible</w:t>
       </w:r>
     </w:p>
     <w:p>
@@ -66,10 +58,25 @@
         <w:t>Random Forest Regression</w:t>
       </w:r>
       <w:r>
-        <w:t xml:space="preserve"> – a collection of decision tree regressors that behaves as a single model as the average prediction is returned. Each individual tree is trained using “bagging and random features” </w:t>
+        <w:t xml:space="preserve"> – a collection of decision tree regressors</w:t>
+      </w:r>
+      <w:r>
+        <w:t xml:space="preserve"> (hence the forest)</w:t>
+      </w:r>
+      <w:r>
+        <w:t xml:space="preserve"> that behaves as a single model as the average prediction is returned</w:t>
+      </w:r>
+      <w:r>
+        <w:t xml:space="preserve"> from the collection of decision tree results</w:t>
+      </w:r>
+      <w:r>
+        <w:t xml:space="preserve">. Each individual tree is trained using “bagging and random features” </w:t>
       </w:r>
       <w:r>
         <w:t>[1]</w:t>
+      </w:r>
+      <w:r>
+        <w:t>. A random subset of features is given to each tree.</w:t>
       </w:r>
     </w:p>
     <w:p>
@@ -80,6 +87,12 @@
           <w:numId w:val="1"/>
         </w:numPr>
       </w:pPr>
+      <w:r>
+        <w:t>Hyperparameter</w:t>
+      </w:r>
+      <w:r>
+        <w:t xml:space="preserve"> – a parameter of the machine learning model (so named as machine learning models are used to find the parameters of a model)</w:t>
+      </w:r>
     </w:p>
     <w:p>
       <w:pPr>
@@ -90,7 +103,31 @@
         </w:numPr>
       </w:pPr>
       <w:r>
+        <w:t>Bayesian Optimisation</w:t>
+      </w:r>
+      <w:r>
+        <w:t xml:space="preserve"> – a function used to run through an array of different hyperparameters for a machine learning model</w:t>
+      </w:r>
+    </w:p>
+    <w:p>
+      <w:pPr>
+        <w:pStyle w:val="ListParagraph"/>
+        <w:numPr>
+          <w:ilvl w:val="0"/>
+          <w:numId w:val="1"/>
+        </w:numPr>
+      </w:pPr>
+      <w:r>
         <w:t>Decision Tree Regression</w:t>
+      </w:r>
+      <w:r>
+        <w:t xml:space="preserve"> – </w:t>
+      </w:r>
+      <w:r>
+        <w:t xml:space="preserve">splits the data into </w:t>
+      </w:r>
+      <w:r>
+        <w:t>distinct regions with the region’s mean being the response to a prediction [2] (paraphrased)</w:t>
       </w:r>
     </w:p>
     <w:p>
@@ -436,27 +473,7 @@
                 <w:sz w:val="20"/>
                 <w:szCs w:val="20"/>
               </w:rPr>
-              <w:t>'</w:t>
-            </w:r>
-            <w:proofErr w:type="spellStart"/>
-            <w:r>
-              <w:rPr>
-                <w:rFonts w:ascii="Courier New" w:hAnsi="Courier New" w:cs="Courier New"/>
-                <w:color w:val="AA04F9"/>
-                <w:sz w:val="20"/>
-                <w:szCs w:val="20"/>
-              </w:rPr>
-              <w:t>leastsquares</w:t>
-            </w:r>
-            <w:proofErr w:type="spellEnd"/>
-            <w:r>
-              <w:rPr>
-                <w:rFonts w:ascii="Courier New" w:hAnsi="Courier New" w:cs="Courier New"/>
-                <w:color w:val="AA04F9"/>
-                <w:sz w:val="20"/>
-                <w:szCs w:val="20"/>
-              </w:rPr>
-              <w:t>'</w:t>
+              <w:t>'leastsquares'</w:t>
             </w:r>
             <w:r>
               <w:rPr>
@@ -558,40 +575,12 @@
                 <w:sz w:val="20"/>
                 <w:szCs w:val="20"/>
               </w:rPr>
-              <w:t>'</w:t>
-            </w:r>
-            <w:proofErr w:type="spellStart"/>
-            <w:r>
-              <w:rPr>
-                <w:rFonts w:ascii="Courier New" w:hAnsi="Courier New" w:cs="Courier New"/>
-                <w:color w:val="AA04F9"/>
-                <w:sz w:val="20"/>
-                <w:szCs w:val="20"/>
-              </w:rPr>
-              <w:t>bfgs</w:t>
-            </w:r>
-            <w:proofErr w:type="spellEnd"/>
-            <w:r>
-              <w:rPr>
-                <w:rFonts w:ascii="Courier New" w:hAnsi="Courier New" w:cs="Courier New"/>
-                <w:color w:val="AA04F9"/>
-                <w:sz w:val="20"/>
-                <w:szCs w:val="20"/>
-              </w:rPr>
-              <w:t>'</w:t>
-            </w:r>
-          </w:p>
-          <w:p>
-            <w:r>
-              <w:t>(</w:t>
-            </w:r>
-            <w:proofErr w:type="gramStart"/>
-            <w:r>
-              <w:t>columns</w:t>
-            </w:r>
-            <w:proofErr w:type="gramEnd"/>
-            <w:r>
-              <w:t>: model, year, mileage, fuel type, MPG, engine size), Normalised</w:t>
+              <w:t>'bfgs'</w:t>
+            </w:r>
+          </w:p>
+          <w:p>
+            <w:r>
+              <w:t>(columns: model, year, mileage, fuel type, MPG, engine size), Normalised</w:t>
             </w:r>
           </w:p>
         </w:tc>
@@ -715,27 +704,7 @@
                 <w:sz w:val="20"/>
                 <w:szCs w:val="20"/>
               </w:rPr>
-              <w:t>'</w:t>
-            </w:r>
-            <w:proofErr w:type="spellStart"/>
-            <w:r>
-              <w:rPr>
-                <w:rFonts w:ascii="Courier New" w:hAnsi="Courier New" w:cs="Courier New"/>
-                <w:color w:val="AA04F9"/>
-                <w:sz w:val="20"/>
-                <w:szCs w:val="20"/>
-              </w:rPr>
-              <w:t>leastsquares</w:t>
-            </w:r>
-            <w:proofErr w:type="spellEnd"/>
-            <w:r>
-              <w:rPr>
-                <w:rFonts w:ascii="Courier New" w:hAnsi="Courier New" w:cs="Courier New"/>
-                <w:color w:val="AA04F9"/>
-                <w:sz w:val="20"/>
-                <w:szCs w:val="20"/>
-              </w:rPr>
-              <w:t>'</w:t>
+              <w:t>'leastsquares'</w:t>
             </w:r>
             <w:r>
               <w:rPr>
@@ -753,6 +722,7 @@
                 <w:sz w:val="20"/>
                 <w:szCs w:val="20"/>
               </w:rPr>
+              <w:lastRenderedPageBreak/>
               <w:t>'Regularization'</w:t>
             </w:r>
             <w:r>
@@ -837,27 +807,7 @@
                 <w:sz w:val="20"/>
                 <w:szCs w:val="20"/>
               </w:rPr>
-              <w:t>'</w:t>
-            </w:r>
-            <w:proofErr w:type="spellStart"/>
-            <w:r>
-              <w:rPr>
-                <w:rFonts w:ascii="Courier New" w:hAnsi="Courier New" w:cs="Courier New"/>
-                <w:color w:val="AA04F9"/>
-                <w:sz w:val="20"/>
-                <w:szCs w:val="20"/>
-              </w:rPr>
-              <w:t>bfgs</w:t>
-            </w:r>
-            <w:proofErr w:type="spellEnd"/>
-            <w:r>
-              <w:rPr>
-                <w:rFonts w:ascii="Courier New" w:hAnsi="Courier New" w:cs="Courier New"/>
-                <w:color w:val="AA04F9"/>
-                <w:sz w:val="20"/>
-                <w:szCs w:val="20"/>
-              </w:rPr>
-              <w:t>'</w:t>
+              <w:t>'bfgs'</w:t>
             </w:r>
           </w:p>
           <w:p>
@@ -873,19 +823,7 @@
               </w:rPr>
             </w:pPr>
             <w:r>
-              <w:t>(</w:t>
-            </w:r>
-            <w:proofErr w:type="gramStart"/>
-            <w:r>
-              <w:t>columns</w:t>
-            </w:r>
-            <w:proofErr w:type="gramEnd"/>
-            <w:r>
-              <w:t xml:space="preserve">: model, year, mileage, fuel </w:t>
-            </w:r>
-            <w:r>
-              <w:lastRenderedPageBreak/>
-              <w:t>type, MPG, engine size), Normalised, with validation data</w:t>
+              <w:t>(columns: model, year, mileage, fuel type, MPG, engine size), Normalised, with validation data</w:t>
             </w:r>
           </w:p>
         </w:tc>
@@ -1010,27 +948,7 @@
                 <w:sz w:val="20"/>
                 <w:szCs w:val="20"/>
               </w:rPr>
-              <w:t>'</w:t>
-            </w:r>
-            <w:proofErr w:type="spellStart"/>
-            <w:r>
-              <w:rPr>
-                <w:rFonts w:ascii="Courier New" w:hAnsi="Courier New" w:cs="Courier New"/>
-                <w:color w:val="AA04F9"/>
-                <w:sz w:val="20"/>
-                <w:szCs w:val="20"/>
-              </w:rPr>
-              <w:t>leastsquares</w:t>
-            </w:r>
-            <w:proofErr w:type="spellEnd"/>
-            <w:r>
-              <w:rPr>
-                <w:rFonts w:ascii="Courier New" w:hAnsi="Courier New" w:cs="Courier New"/>
-                <w:color w:val="AA04F9"/>
-                <w:sz w:val="20"/>
-                <w:szCs w:val="20"/>
-              </w:rPr>
-              <w:t>'</w:t>
+              <w:t>'leastsquares'</w:t>
             </w:r>
             <w:r>
               <w:rPr>
@@ -1132,27 +1050,7 @@
                 <w:sz w:val="20"/>
                 <w:szCs w:val="20"/>
               </w:rPr>
-              <w:t>'</w:t>
-            </w:r>
-            <w:proofErr w:type="spellStart"/>
-            <w:r>
-              <w:rPr>
-                <w:rFonts w:ascii="Courier New" w:hAnsi="Courier New" w:cs="Courier New"/>
-                <w:color w:val="AA04F9"/>
-                <w:sz w:val="20"/>
-                <w:szCs w:val="20"/>
-              </w:rPr>
-              <w:t>bfgs</w:t>
-            </w:r>
-            <w:proofErr w:type="spellEnd"/>
-            <w:r>
-              <w:rPr>
-                <w:rFonts w:ascii="Courier New" w:hAnsi="Courier New" w:cs="Courier New"/>
-                <w:color w:val="AA04F9"/>
-                <w:sz w:val="20"/>
-                <w:szCs w:val="20"/>
-              </w:rPr>
-              <w:t>'</w:t>
+              <w:t>'bfgs'</w:t>
             </w:r>
           </w:p>
           <w:p>
@@ -1162,15 +1060,7 @@
               <w:adjustRightInd w:val="0"/>
             </w:pPr>
             <w:r>
-              <w:t>(</w:t>
-            </w:r>
-            <w:proofErr w:type="gramStart"/>
-            <w:r>
-              <w:t>columns</w:t>
-            </w:r>
-            <w:proofErr w:type="gramEnd"/>
-            <w:r>
-              <w:t>: model, year, mileage, fuel type, MPG, engine size), Normalised, with validation data. Hybrid MPG changed from 201.8 to 50.</w:t>
+              <w:t>(columns: model, year, mileage, fuel type, MPG, engine size), Normalised, with validation data. Hybrid MPG changed from 201.8 to 50.</w:t>
             </w:r>
             <w:r>
               <w:t>3</w:t>
@@ -1314,29 +1204,7 @@
                 <w:szCs w:val="20"/>
                 <w:highlight w:val="yellow"/>
               </w:rPr>
-              <w:t>'</w:t>
-            </w:r>
-            <w:proofErr w:type="spellStart"/>
-            <w:r>
-              <w:rPr>
-                <w:rFonts w:ascii="Courier New" w:hAnsi="Courier New" w:cs="Courier New"/>
-                <w:color w:val="AA04F9"/>
-                <w:sz w:val="20"/>
-                <w:szCs w:val="20"/>
-                <w:highlight w:val="yellow"/>
-              </w:rPr>
-              <w:t>leastsquares</w:t>
-            </w:r>
-            <w:proofErr w:type="spellEnd"/>
-            <w:r>
-              <w:rPr>
-                <w:rFonts w:ascii="Courier New" w:hAnsi="Courier New" w:cs="Courier New"/>
-                <w:color w:val="AA04F9"/>
-                <w:sz w:val="20"/>
-                <w:szCs w:val="20"/>
-                <w:highlight w:val="yellow"/>
-              </w:rPr>
-              <w:t>'</w:t>
+              <w:t>'leastsquares'</w:t>
             </w:r>
             <w:r>
               <w:rPr>
@@ -1449,29 +1317,7 @@
                 <w:szCs w:val="20"/>
                 <w:highlight w:val="yellow"/>
               </w:rPr>
-              <w:t>'</w:t>
-            </w:r>
-            <w:proofErr w:type="spellStart"/>
-            <w:r>
-              <w:rPr>
-                <w:rFonts w:ascii="Courier New" w:hAnsi="Courier New" w:cs="Courier New"/>
-                <w:color w:val="AA04F9"/>
-                <w:sz w:val="20"/>
-                <w:szCs w:val="20"/>
-                <w:highlight w:val="yellow"/>
-              </w:rPr>
-              <w:t>bfgs</w:t>
-            </w:r>
-            <w:proofErr w:type="spellEnd"/>
-            <w:r>
-              <w:rPr>
-                <w:rFonts w:ascii="Courier New" w:hAnsi="Courier New" w:cs="Courier New"/>
-                <w:color w:val="AA04F9"/>
-                <w:sz w:val="20"/>
-                <w:szCs w:val="20"/>
-                <w:highlight w:val="yellow"/>
-              </w:rPr>
-              <w:t>'</w:t>
+              <w:t>'bfgs'</w:t>
             </w:r>
           </w:p>
           <w:p>
@@ -1487,21 +1333,7 @@
               <w:rPr>
                 <w:highlight w:val="yellow"/>
               </w:rPr>
-              <w:t>(</w:t>
-            </w:r>
-            <w:proofErr w:type="gramStart"/>
-            <w:r>
-              <w:rPr>
-                <w:highlight w:val="yellow"/>
-              </w:rPr>
-              <w:t>columns</w:t>
-            </w:r>
-            <w:proofErr w:type="gramEnd"/>
-            <w:r>
-              <w:rPr>
-                <w:highlight w:val="yellow"/>
-              </w:rPr>
-              <w:t>: model, year, mileage, fuel type, MPG, engine size), Normalised</w:t>
+              <w:t>(columns: model, year, mileage, fuel type, MPG, engine size), Normalised</w:t>
             </w:r>
           </w:p>
         </w:tc>
@@ -1665,27 +1497,7 @@
                 <w:sz w:val="20"/>
                 <w:szCs w:val="20"/>
               </w:rPr>
-              <w:t>'</w:t>
-            </w:r>
-            <w:proofErr w:type="spellStart"/>
-            <w:r>
-              <w:rPr>
-                <w:rFonts w:ascii="Courier New" w:hAnsi="Courier New" w:cs="Courier New"/>
-                <w:color w:val="AA04F9"/>
-                <w:sz w:val="20"/>
-                <w:szCs w:val="20"/>
-              </w:rPr>
-              <w:t>leastsquares</w:t>
-            </w:r>
-            <w:proofErr w:type="spellEnd"/>
-            <w:r>
-              <w:rPr>
-                <w:rFonts w:ascii="Courier New" w:hAnsi="Courier New" w:cs="Courier New"/>
-                <w:color w:val="AA04F9"/>
-                <w:sz w:val="20"/>
-                <w:szCs w:val="20"/>
-              </w:rPr>
-              <w:t>'</w:t>
+              <w:t>'leastsquares'</w:t>
             </w:r>
             <w:r>
               <w:rPr>
@@ -1787,27 +1599,7 @@
                 <w:sz w:val="20"/>
                 <w:szCs w:val="20"/>
               </w:rPr>
-              <w:t>'</w:t>
-            </w:r>
-            <w:proofErr w:type="spellStart"/>
-            <w:r>
-              <w:rPr>
-                <w:rFonts w:ascii="Courier New" w:hAnsi="Courier New" w:cs="Courier New"/>
-                <w:color w:val="AA04F9"/>
-                <w:sz w:val="20"/>
-                <w:szCs w:val="20"/>
-              </w:rPr>
-              <w:t>bfgs</w:t>
-            </w:r>
-            <w:proofErr w:type="spellEnd"/>
-            <w:r>
-              <w:rPr>
-                <w:rFonts w:ascii="Courier New" w:hAnsi="Courier New" w:cs="Courier New"/>
-                <w:color w:val="AA04F9"/>
-                <w:sz w:val="20"/>
-                <w:szCs w:val="20"/>
-              </w:rPr>
-              <w:t>'</w:t>
+              <w:t>'bfgs'</w:t>
             </w:r>
           </w:p>
           <w:p>
@@ -1817,15 +1609,7 @@
               <w:adjustRightInd w:val="0"/>
             </w:pPr>
             <w:r>
-              <w:t>(</w:t>
-            </w:r>
-            <w:proofErr w:type="gramStart"/>
-            <w:r>
-              <w:t>columns</w:t>
-            </w:r>
-            <w:proofErr w:type="gramEnd"/>
-            <w:r>
-              <w:t>: model, year, mileage, fuel type, MPG, engine size), Normalised</w:t>
+              <w:t>(columns: model, year, mileage, fuel type, MPG, engine size), Normalised</w:t>
             </w:r>
           </w:p>
         </w:tc>
@@ -1931,7 +1715,11 @@
               <w:t>Default</w:t>
             </w:r>
             <w:r>
-              <w:t xml:space="preserve"> (columns: model, year, mileage, fuel type, MPG, engine size). Hybrid MPG changed from 201.8 to 50.</w:t>
+              <w:t xml:space="preserve"> (columns: model, year, mileage, fuel type, MPG, engine size). Hybrid </w:t>
+            </w:r>
+            <w:r>
+              <w:lastRenderedPageBreak/>
+              <w:t>MPG changed from 201.8 to 50.</w:t>
             </w:r>
             <w:r>
               <w:t>3</w:t>
@@ -1944,6 +1732,7 @@
           </w:tcPr>
           <w:p>
             <w:r>
+              <w:lastRenderedPageBreak/>
               <w:t>1264.37</w:t>
             </w:r>
           </w:p>
@@ -1980,59 +1769,17 @@
               <w:autoSpaceDN w:val="0"/>
               <w:adjustRightInd w:val="0"/>
             </w:pPr>
-            <w:proofErr w:type="spellStart"/>
-            <w:r>
-              <w:t>MinLeafSize</w:t>
-            </w:r>
-            <w:proofErr w:type="spellEnd"/>
-            <w:r>
-              <w:t xml:space="preserve">, 31, Method, </w:t>
-            </w:r>
-            <w:proofErr w:type="spellStart"/>
-            <w:r>
-              <w:t>LSBoost</w:t>
-            </w:r>
-            <w:proofErr w:type="spellEnd"/>
-            <w:r>
-              <w:t xml:space="preserve">, </w:t>
-            </w:r>
-            <w:proofErr w:type="spellStart"/>
-            <w:r>
-              <w:t>NumLearningCycles</w:t>
-            </w:r>
-            <w:proofErr w:type="spellEnd"/>
-            <w:r>
-              <w:t xml:space="preserve">, </w:t>
-            </w:r>
-            <w:r>
-              <w:lastRenderedPageBreak/>
-              <w:t xml:space="preserve">193, </w:t>
-            </w:r>
-            <w:proofErr w:type="spellStart"/>
-            <w:r>
-              <w:t>LearnRate</w:t>
-            </w:r>
-            <w:proofErr w:type="spellEnd"/>
-            <w:r>
-              <w:t xml:space="preserve"> 0.38119. (</w:t>
-            </w:r>
-            <w:proofErr w:type="gramStart"/>
-            <w:r>
-              <w:t>columns</w:t>
-            </w:r>
-            <w:proofErr w:type="gramEnd"/>
-            <w:r>
-              <w:t>: model, year, mileage, fuel type, MPG, engine size).</w:t>
-            </w:r>
-          </w:p>
-        </w:tc>
-        <w:tc>
-          <w:tcPr>
-            <w:tcW w:w="2253" w:type="dxa"/>
-          </w:tcPr>
-          <w:p>
-            <w:r>
-              <w:lastRenderedPageBreak/>
+            <w:r>
+              <w:t>MinLeafSize, 31, Method, LSBoost, NumLearningCycles, 193, LearnRate 0.38119. (columns: model, year, mileage, fuel type, MPG, engine size).</w:t>
+            </w:r>
+          </w:p>
+        </w:tc>
+        <w:tc>
+          <w:tcPr>
+            <w:tcW w:w="2253" w:type="dxa"/>
+          </w:tcPr>
+          <w:p>
+            <w:r>
               <w:t>1150.40</w:t>
             </w:r>
           </w:p>
@@ -2072,21 +1819,8 @@
               <w:autoSpaceDN w:val="0"/>
               <w:adjustRightInd w:val="0"/>
             </w:pPr>
-            <w:proofErr w:type="spellStart"/>
-            <w:r>
-              <w:t>MinLeafSize</w:t>
-            </w:r>
-            <w:proofErr w:type="spellEnd"/>
-            <w:r>
-              <w:t xml:space="preserve">, 31, Method, Bag, </w:t>
-            </w:r>
-            <w:proofErr w:type="spellStart"/>
-            <w:r>
-              <w:t>NumLearningCycles</w:t>
-            </w:r>
-            <w:proofErr w:type="spellEnd"/>
-            <w:r>
-              <w:t>, 193, (columns: model, year, mileage, fuel type, MPG, engine size).</w:t>
+            <w:r>
+              <w:t>MinLeafSize, 31, Method, Bag, NumLearningCycles, 193, (columns: model, year, mileage, fuel type, MPG, engine size).</w:t>
             </w:r>
           </w:p>
         </w:tc>
@@ -2143,33 +1877,11 @@
                 <w:highlight w:val="yellow"/>
               </w:rPr>
             </w:pPr>
-            <w:proofErr w:type="spellStart"/>
-            <w:r>
-              <w:rPr>
-                <w:highlight w:val="yellow"/>
-              </w:rPr>
-              <w:t>MinLeafSize</w:t>
-            </w:r>
-            <w:proofErr w:type="spellEnd"/>
-            <w:r>
-              <w:rPr>
-                <w:highlight w:val="yellow"/>
-              </w:rPr>
-              <w:t xml:space="preserve">, 1, Method, Bag, </w:t>
-            </w:r>
-            <w:proofErr w:type="spellStart"/>
-            <w:r>
-              <w:rPr>
-                <w:highlight w:val="yellow"/>
-              </w:rPr>
-              <w:t>NumLearningCycles</w:t>
-            </w:r>
-            <w:proofErr w:type="spellEnd"/>
-            <w:r>
-              <w:rPr>
-                <w:highlight w:val="yellow"/>
-              </w:rPr>
-              <w:t>, 499, (columns: model, year, mileage, fuel type, MPG, engine size).</w:t>
+            <w:r>
+              <w:rPr>
+                <w:highlight w:val="yellow"/>
+              </w:rPr>
+              <w:t>MinLeafSize, 1, Method, Bag, NumLearningCycles, 499, (columns: model, year, mileage, fuel type, MPG, engine size).</w:t>
             </w:r>
           </w:p>
         </w:tc>
@@ -2223,11 +1935,9 @@
       <w:r>
         <w:t xml:space="preserve">For the linear regression I am excluding tax and transmission type columns and normalising the data. By normalising the </w:t>
       </w:r>
-      <w:proofErr w:type="gramStart"/>
-      <w:r>
-        <w:t>data</w:t>
-      </w:r>
-      <w:proofErr w:type="gramEnd"/>
+      <w:r>
+        <w:t>data,</w:t>
+      </w:r>
       <w:r>
         <w:t xml:space="preserve"> the residuals then jumped into a proper normal distribution (before they were rather significantly more on the negative side). There are still many residuals to the left, giving the histogram a very slight right skew (in picture </w:t>
       </w:r>
@@ -2246,15 +1956,7 @@
     </w:p>
     <w:p>
       <w:r>
-        <w:t xml:space="preserve">Using the script </w:t>
-      </w:r>
-      <w:proofErr w:type="spellStart"/>
-      <w:r>
-        <w:t>OptimizeLinearRegression</w:t>
-      </w:r>
-      <w:proofErr w:type="spellEnd"/>
-      <w:r>
-        <w:t xml:space="preserve"> I got the general hyperparameters for the Linear Regression model. I then tried using Bayesian optimisation to find the lambda, but that figure performed worse than that found by the auto-tuning (though not by much).</w:t>
+        <w:t>Using the script OptimizeLinearRegression I got the general hyperparameters for the Linear Regression model. I then tried using Bayesian optimisation to find the lambda, but that figure performed worse than that found by the auto-tuning (though not by much).</w:t>
       </w:r>
     </w:p>
     <w:p>
@@ -2280,7 +1982,6 @@
           <w:lang w:eastAsia="en-GB"/>
         </w:rPr>
       </w:pPr>
-      <w:proofErr w:type="spellStart"/>
       <w:r>
         <w:rPr>
           <w:rFonts w:ascii="Times New Roman" w:eastAsia="Times New Roman" w:hAnsi="Times New Roman" w:cs="Times New Roman"/>
@@ -2288,17 +1989,7 @@
           <w:szCs w:val="24"/>
           <w:lang w:eastAsia="en-GB"/>
         </w:rPr>
-        <w:t>Schapire</w:t>
-      </w:r>
-      <w:proofErr w:type="spellEnd"/>
-      <w:r>
-        <w:rPr>
-          <w:rFonts w:ascii="Times New Roman" w:eastAsia="Times New Roman" w:hAnsi="Times New Roman" w:cs="Times New Roman"/>
-          <w:sz w:val="24"/>
-          <w:szCs w:val="24"/>
-          <w:lang w:eastAsia="en-GB"/>
-        </w:rPr>
-        <w:t xml:space="preserve"> Robert (2001) </w:t>
+        <w:t xml:space="preserve">Schapire Robert (2001) </w:t>
       </w:r>
       <w:r>
         <w:rPr>
@@ -2363,7 +2054,45 @@
         <w:t xml:space="preserve"> (Accessed: 1 December 2021).</w:t>
       </w:r>
     </w:p>
-    <w:p/>
+    <w:p>
+      <w:pPr>
+        <w:pStyle w:val="ListParagraph"/>
+        <w:numPr>
+          <w:ilvl w:val="0"/>
+          <w:numId w:val="3"/>
+        </w:numPr>
+      </w:pPr>
+      <w:r>
+        <w:t xml:space="preserve">James, Gareth, Witten, Daniela, Hastie, Trevor, and Tibshirani, Robert. </w:t>
+      </w:r>
+      <w:r>
+        <w:rPr>
+          <w:i/>
+          <w:iCs/>
+        </w:rPr>
+        <w:t>An Introduction to Statistical Learning with Applications in R</w:t>
+      </w:r>
+      <w:r>
+        <w:t xml:space="preserve">. 2nd ed. Vol. 1. 1 vols. Chapter </w:t>
+      </w:r>
+      <w:r>
+        <w:t>8</w:t>
+      </w:r>
+      <w:r>
+        <w:t xml:space="preserve">: Springer Science+Business Media LLC, 2021. </w:t>
+      </w:r>
+      <w:hyperlink r:id="rId6" w:history="1">
+        <w:r>
+          <w:rPr>
+            <w:rStyle w:val="Hyperlink"/>
+          </w:rPr>
+          <w:t>https://ebookcentral.proquest.com/lib/city/reader.action?docID=6686746</w:t>
+        </w:r>
+      </w:hyperlink>
+      <w:r>
+        <w:t>.</w:t>
+      </w:r>
+    </w:p>
     <w:sectPr>
       <w:pgSz w:w="11906" w:h="16838"/>
       <w:pgMar w:top="1440" w:right="1440" w:bottom="1440" w:left="1440" w:header="708" w:footer="708" w:gutter="0"/>

</xml_diff>

<commit_message>
Filled in the implementation details section
</commit_message>
<xml_diff>
--- a/Appendix.docx
+++ b/Appendix.docx
@@ -28,7 +28,7 @@
         </w:numPr>
       </w:pPr>
       <w:r>
-        <w:t>Normalised: the data is shifted so that its mean is zero and rescaled to move its standard deviation to 1. I am excluding the zero/one categorical columns from this, as it doesn’t make sense to include them.</w:t>
+        <w:t>Bagging – using sampling with replacement from the data to create artificial training data (bootstrap samples)</w:t>
       </w:r>
     </w:p>
     <w:p>
@@ -40,10 +40,7 @@
         </w:numPr>
       </w:pPr>
       <w:r>
-        <w:t>Linear Regression</w:t>
-      </w:r>
-      <w:r>
-        <w:t>: an algorithm which attempts to fit an equation of the form Y = wX + c to data so that its error amount to the true value is minimised as far as possible</w:t>
+        <w:t>Bayesian Optimisation – a function used to run through an array of different hyperparameters for a machine learning model</w:t>
       </w:r>
     </w:p>
     <w:p>
@@ -55,28 +52,7 @@
         </w:numPr>
       </w:pPr>
       <w:r>
-        <w:t>Random Forest Regression</w:t>
-      </w:r>
-      <w:r>
-        <w:t xml:space="preserve"> – a collection of decision tree regressors</w:t>
-      </w:r>
-      <w:r>
-        <w:t xml:space="preserve"> (hence the forest)</w:t>
-      </w:r>
-      <w:r>
-        <w:t xml:space="preserve"> that behaves as a single model as the average prediction is returned</w:t>
-      </w:r>
-      <w:r>
-        <w:t xml:space="preserve"> from the collection of decision tree results</w:t>
-      </w:r>
-      <w:r>
-        <w:t xml:space="preserve">. Each individual tree is trained using “bagging and random features” </w:t>
-      </w:r>
-      <w:r>
-        <w:t>[1]</w:t>
-      </w:r>
-      <w:r>
-        <w:t>. A random subset of features is given to each tree.</w:t>
+        <w:t>Decision Tree Regression – splits the data into distinct regions with the region’s mean being the response to a prediction [2] (paraphrased)</w:t>
       </w:r>
     </w:p>
     <w:p>
@@ -88,10 +64,7 @@
         </w:numPr>
       </w:pPr>
       <w:r>
-        <w:t>Hyperparameter</w:t>
-      </w:r>
-      <w:r>
-        <w:t xml:space="preserve"> – a parameter of the machine learning model (so named as machine learning models are used to find the parameters of a model)</w:t>
+        <w:t>Hyperparameter – a parameter of the machine learning model (so named as machine learning models are used to find the parameters of a model)</w:t>
       </w:r>
     </w:p>
     <w:p>
@@ -103,10 +76,7 @@
         </w:numPr>
       </w:pPr>
       <w:r>
-        <w:t>Bayesian Optimisation</w:t>
-      </w:r>
-      <w:r>
-        <w:t xml:space="preserve"> – a function used to run through an array of different hyperparameters for a machine learning model</w:t>
+        <w:t>Linear Regression: an algorithm which attempts to fit an equation of the form Y = wX + c to data so that its error amount to the true value is minimised as far as possible</w:t>
       </w:r>
     </w:p>
     <w:p>
@@ -118,16 +88,7 @@
         </w:numPr>
       </w:pPr>
       <w:r>
-        <w:t>Decision Tree Regression</w:t>
-      </w:r>
-      <w:r>
-        <w:t xml:space="preserve"> – </w:t>
-      </w:r>
-      <w:r>
-        <w:t xml:space="preserve">splits the data into </w:t>
-      </w:r>
-      <w:r>
-        <w:t>distinct regions with the region’s mean being the response to a prediction [2] (paraphrased)</w:t>
+        <w:t>Normalised: the data is shifted so that its mean is zero and rescaled to move its standard deviation to 1. I am excluding the zero/one categorical columns from this, as it doesn’t make sense to include them.</w:t>
       </w:r>
     </w:p>
     <w:p>
@@ -139,7 +100,28 @@
         </w:numPr>
       </w:pPr>
       <w:r>
-        <w:t>Bagging – using sampling with replacement from the data to create artificial training data (bootstrap samples)</w:t>
+        <w:t>Random Forest Regression</w:t>
+      </w:r>
+      <w:r>
+        <w:t xml:space="preserve"> – a collection of decision tree regressors</w:t>
+      </w:r>
+      <w:r>
+        <w:t xml:space="preserve"> (hence the forest)</w:t>
+      </w:r>
+      <w:r>
+        <w:t xml:space="preserve"> that behaves as a single model as the average prediction is returned</w:t>
+      </w:r>
+      <w:r>
+        <w:t xml:space="preserve"> from the collection of decision tree results</w:t>
+      </w:r>
+      <w:r>
+        <w:t xml:space="preserve">. Each individual tree is trained using “bagging and random features” </w:t>
+      </w:r>
+      <w:r>
+        <w:t>[1]</w:t>
+      </w:r>
+      <w:r>
+        <w:t>. A random subset of features is given to each tree.</w:t>
       </w:r>
     </w:p>
     <w:p>
@@ -1957,6 +1939,70 @@
     <w:p>
       <w:r>
         <w:t>Using the script OptimizeLinearRegression I got the general hyperparameters for the Linear Regression model. I then tried using Bayesian optimisation to find the lambda, but that figure performed worse than that found by the auto-tuning (though not by much).</w:t>
+      </w:r>
+    </w:p>
+    <w:p>
+      <w:r>
+        <w:t>For random forest I used the function fitrensemble (which fits any combination of learners) to train a collection of decision trees (I used a template tree so that I could adjust the minimum leaf size). I then used the script OptimiseRandomForest to find the best hyperparameters for the model.</w:t>
+      </w:r>
+    </w:p>
+    <w:p>
+      <w:r>
+        <w:t>To fairly analyse both models I used the function analyseRegression to get the residual plots, MAE, RMSE and other graphs.</w:t>
+      </w:r>
+    </w:p>
+    <w:p>
+      <w:r>
+        <w:t>To get the summary statistics I used the function GetSummaryStats, which I took a lot of inspiration from Pandas’ describe function. Where I built up a matrix, transformed it into a table and printed it out.</w:t>
+      </w:r>
+    </w:p>
+    <w:p>
+      <w:r>
+        <w:t xml:space="preserve">By using the script main I could run both models one after the other and get MATLAB to run their statistics and print them to the command window. I used the rng function to set the random number seed so that the models would output the same numbers each time (this has the </w:t>
+      </w:r>
+      <w:r>
+        <w:t xml:space="preserve">risk of the models being trapped in local minimums rather than finding the best parameters. Running with a seed of 52 </w:t>
+      </w:r>
+      <w:r>
+        <w:lastRenderedPageBreak/>
+        <w:t>rather than my usual 42 I get RMSE 1826.14 for Linear Regression and 1174.61 RMSE for Random Forest, so not too significantly different).</w:t>
+      </w:r>
+    </w:p>
+    <w:p>
+      <w:r>
+        <w:t>My first choice was whether to use a Live Script (notebook style) or an ordinary script. I chose the ordinary script so that I could easily rerun the entire script top to bottom.</w:t>
+      </w:r>
+      <w:r>
+        <w:t xml:space="preserve"> I had it wipe the command window, clear all of the saved variables and close all of the graph output windows; this was so that previous runs wouldn’t affect the next runs.</w:t>
+      </w:r>
+    </w:p>
+    <w:p>
+      <w:r>
+        <w:t xml:space="preserve">My next choice was to run </w:t>
+      </w:r>
+      <w:r>
+        <w:t>the data transformation each time the script runs, this would be inadvisable with a larger dataset where it would be best to save these as a new dataset. This did allow me to experiment with different transformations without destroying the original data.</w:t>
+      </w:r>
+    </w:p>
+    <w:p>
+      <w:r>
+        <w:t>As I had quite a lot of data</w:t>
+      </w:r>
+      <w:r>
+        <w:t>,</w:t>
+      </w:r>
+      <w:r>
+        <w:t xml:space="preserve"> I didn’t run n-fold cross validation on it (this would involve having n separate mini-models trained and tested on subsets of the data).</w:t>
+      </w:r>
+    </w:p>
+    <w:p>
+      <w:r>
+        <w:t>Throughout the model I had the script delete temporary variables, this was to save memory space.</w:t>
+      </w:r>
+    </w:p>
+    <w:p>
+      <w:r>
+        <w:t>The script is divided up into various subsections so that they can be run independently, as you can in live scripts.</w:t>
       </w:r>
     </w:p>
     <w:p>

</xml_diff>

<commit_message>
Sorted out normalisation so that the training set was scaled the same way
</commit_message>
<xml_diff>
--- a/Appendix.docx
+++ b/Appendix.docx
@@ -1623,7 +1623,7 @@
           </w:tcPr>
           <w:p>
             <w:r>
-              <w:t>Random Forest</w:t>
+              <w:t>Linear Regression</w:t>
             </w:r>
           </w:p>
         </w:tc>
@@ -1638,191 +1638,260 @@
               <w:adjustRightInd w:val="0"/>
               <w:rPr>
                 <w:rFonts w:ascii="Courier New" w:hAnsi="Courier New" w:cs="Courier New"/>
-                <w:color w:val="AA04F9"/>
-                <w:sz w:val="20"/>
-                <w:szCs w:val="20"/>
-              </w:rPr>
-            </w:pPr>
-            <w:r>
-              <w:t>Default</w:t>
-            </w:r>
-            <w:r>
-              <w:t xml:space="preserve"> (columns: model, year, mileage, fuel type, MPG, engine size)</w:t>
-            </w:r>
-          </w:p>
-        </w:tc>
-        <w:tc>
-          <w:tcPr>
-            <w:tcW w:w="2253" w:type="dxa"/>
-          </w:tcPr>
-          <w:p>
-            <w:r>
-              <w:t>1205.83</w:t>
-            </w:r>
-          </w:p>
-        </w:tc>
-        <w:tc>
-          <w:tcPr>
-            <w:tcW w:w="2253" w:type="dxa"/>
-          </w:tcPr>
-          <w:p>
-            <w:r>
-              <w:t>867.67</w:t>
-            </w:r>
-          </w:p>
-        </w:tc>
-      </w:tr>
-      <w:tr>
-        <w:tc>
-          <w:tcPr>
-            <w:tcW w:w="2253" w:type="dxa"/>
-          </w:tcPr>
-          <w:p>
-            <w:r>
-              <w:t>Random Forest</w:t>
-            </w:r>
-          </w:p>
-        </w:tc>
-        <w:tc>
-          <w:tcPr>
-            <w:tcW w:w="2257" w:type="dxa"/>
-          </w:tcPr>
+                <w:sz w:val="24"/>
+                <w:szCs w:val="24"/>
+                <w:highlight w:val="yellow"/>
+              </w:rPr>
+            </w:pPr>
+            <w:r>
+              <w:rPr>
+                <w:rFonts w:ascii="Courier New" w:hAnsi="Courier New" w:cs="Courier New"/>
+                <w:color w:val="AA04F9"/>
+                <w:sz w:val="20"/>
+                <w:szCs w:val="20"/>
+                <w:highlight w:val="yellow"/>
+              </w:rPr>
+              <w:t>'Lambda'</w:t>
+            </w:r>
+            <w:r>
+              <w:rPr>
+                <w:rFonts w:ascii="Courier New" w:hAnsi="Courier New" w:cs="Courier New"/>
+                <w:color w:val="000000"/>
+                <w:sz w:val="20"/>
+                <w:szCs w:val="20"/>
+                <w:highlight w:val="yellow"/>
+              </w:rPr>
+              <w:t xml:space="preserve">, 0.0002972, </w:t>
+            </w:r>
+            <w:r>
+              <w:rPr>
+                <w:rFonts w:ascii="Courier New" w:hAnsi="Courier New" w:cs="Courier New"/>
+                <w:color w:val="0E00FF"/>
+                <w:sz w:val="20"/>
+                <w:szCs w:val="20"/>
+                <w:highlight w:val="yellow"/>
+              </w:rPr>
+              <w:t>...</w:t>
+            </w:r>
+          </w:p>
           <w:p>
             <w:pPr>
               <w:autoSpaceDE w:val="0"/>
               <w:autoSpaceDN w:val="0"/>
               <w:adjustRightInd w:val="0"/>
-            </w:pPr>
-            <w:r>
-              <w:t>Default</w:t>
-            </w:r>
-            <w:r>
-              <w:t xml:space="preserve"> (columns: model, year, mileage, fuel type, MPG, engine size). Hybrid </w:t>
-            </w:r>
-            <w:r>
-              <w:lastRenderedPageBreak/>
-              <w:t>MPG changed from 201.8 to 50.</w:t>
-            </w:r>
-            <w:r>
-              <w:t>3</w:t>
-            </w:r>
-          </w:p>
-        </w:tc>
-        <w:tc>
-          <w:tcPr>
-            <w:tcW w:w="2253" w:type="dxa"/>
-          </w:tcPr>
-          <w:p>
-            <w:r>
-              <w:lastRenderedPageBreak/>
-              <w:t>1264.37</w:t>
-            </w:r>
-          </w:p>
-        </w:tc>
-        <w:tc>
-          <w:tcPr>
-            <w:tcW w:w="2253" w:type="dxa"/>
-          </w:tcPr>
-          <w:p>
-            <w:r>
-              <w:t>892.84</w:t>
-            </w:r>
-          </w:p>
-        </w:tc>
-      </w:tr>
-      <w:tr>
-        <w:tc>
-          <w:tcPr>
-            <w:tcW w:w="2253" w:type="dxa"/>
-          </w:tcPr>
-          <w:p>
-            <w:r>
-              <w:t>Random Forest</w:t>
-            </w:r>
-          </w:p>
-        </w:tc>
-        <w:tc>
-          <w:tcPr>
-            <w:tcW w:w="2257" w:type="dxa"/>
-          </w:tcPr>
+              <w:rPr>
+                <w:rFonts w:ascii="Courier New" w:hAnsi="Courier New" w:cs="Courier New"/>
+                <w:sz w:val="24"/>
+                <w:szCs w:val="24"/>
+                <w:highlight w:val="yellow"/>
+              </w:rPr>
+            </w:pPr>
+            <w:r>
+              <w:rPr>
+                <w:rFonts w:ascii="Courier New" w:hAnsi="Courier New" w:cs="Courier New"/>
+                <w:color w:val="000000"/>
+                <w:sz w:val="20"/>
+                <w:szCs w:val="20"/>
+                <w:highlight w:val="yellow"/>
+              </w:rPr>
+              <w:t xml:space="preserve">    </w:t>
+            </w:r>
+            <w:r>
+              <w:rPr>
+                <w:rFonts w:ascii="Courier New" w:hAnsi="Courier New" w:cs="Courier New"/>
+                <w:color w:val="AA04F9"/>
+                <w:sz w:val="20"/>
+                <w:szCs w:val="20"/>
+                <w:highlight w:val="yellow"/>
+              </w:rPr>
+              <w:t>'Learner'</w:t>
+            </w:r>
+            <w:r>
+              <w:rPr>
+                <w:rFonts w:ascii="Courier New" w:hAnsi="Courier New" w:cs="Courier New"/>
+                <w:color w:val="000000"/>
+                <w:sz w:val="20"/>
+                <w:szCs w:val="20"/>
+                <w:highlight w:val="yellow"/>
+              </w:rPr>
+              <w:t xml:space="preserve">, </w:t>
+            </w:r>
+            <w:r>
+              <w:rPr>
+                <w:rFonts w:ascii="Courier New" w:hAnsi="Courier New" w:cs="Courier New"/>
+                <w:color w:val="AA04F9"/>
+                <w:sz w:val="20"/>
+                <w:szCs w:val="20"/>
+                <w:highlight w:val="yellow"/>
+              </w:rPr>
+              <w:t>'leastsquares'</w:t>
+            </w:r>
+            <w:r>
+              <w:rPr>
+                <w:rFonts w:ascii="Courier New" w:hAnsi="Courier New" w:cs="Courier New"/>
+                <w:color w:val="000000"/>
+                <w:sz w:val="20"/>
+                <w:szCs w:val="20"/>
+                <w:highlight w:val="yellow"/>
+              </w:rPr>
+              <w:t xml:space="preserve">, </w:t>
+            </w:r>
+            <w:r>
+              <w:rPr>
+                <w:rFonts w:ascii="Courier New" w:hAnsi="Courier New" w:cs="Courier New"/>
+                <w:color w:val="AA04F9"/>
+                <w:sz w:val="20"/>
+                <w:szCs w:val="20"/>
+                <w:highlight w:val="yellow"/>
+              </w:rPr>
+              <w:t>'Regularization'</w:t>
+            </w:r>
+            <w:r>
+              <w:rPr>
+                <w:rFonts w:ascii="Courier New" w:hAnsi="Courier New" w:cs="Courier New"/>
+                <w:color w:val="000000"/>
+                <w:sz w:val="20"/>
+                <w:szCs w:val="20"/>
+                <w:highlight w:val="yellow"/>
+              </w:rPr>
+              <w:t xml:space="preserve">, </w:t>
+            </w:r>
+            <w:r>
+              <w:rPr>
+                <w:rFonts w:ascii="Courier New" w:hAnsi="Courier New" w:cs="Courier New"/>
+                <w:color w:val="AA04F9"/>
+                <w:sz w:val="20"/>
+                <w:szCs w:val="20"/>
+                <w:highlight w:val="yellow"/>
+              </w:rPr>
+              <w:t>'ridge'</w:t>
+            </w:r>
+            <w:r>
+              <w:rPr>
+                <w:rFonts w:ascii="Courier New" w:hAnsi="Courier New" w:cs="Courier New"/>
+                <w:color w:val="000000"/>
+                <w:sz w:val="20"/>
+                <w:szCs w:val="20"/>
+                <w:highlight w:val="yellow"/>
+              </w:rPr>
+              <w:t xml:space="preserve">, </w:t>
+            </w:r>
+            <w:r>
+              <w:rPr>
+                <w:rFonts w:ascii="Courier New" w:hAnsi="Courier New" w:cs="Courier New"/>
+                <w:color w:val="0E00FF"/>
+                <w:sz w:val="20"/>
+                <w:szCs w:val="20"/>
+                <w:highlight w:val="yellow"/>
+              </w:rPr>
+              <w:t>...</w:t>
+            </w:r>
+          </w:p>
           <w:p>
             <w:pPr>
               <w:autoSpaceDE w:val="0"/>
               <w:autoSpaceDN w:val="0"/>
               <w:adjustRightInd w:val="0"/>
-            </w:pPr>
-            <w:r>
-              <w:t>MinLeafSize, 31, Method, LSBoost, NumLearningCycles, 193, LearnRate 0.38119. (columns: model, year, mileage, fuel type, MPG, engine size).</w:t>
-            </w:r>
-          </w:p>
-        </w:tc>
-        <w:tc>
-          <w:tcPr>
-            <w:tcW w:w="2253" w:type="dxa"/>
-          </w:tcPr>
-          <w:p>
-            <w:r>
-              <w:t>1150.40</w:t>
-            </w:r>
-          </w:p>
-        </w:tc>
-        <w:tc>
-          <w:tcPr>
-            <w:tcW w:w="2253" w:type="dxa"/>
-          </w:tcPr>
-          <w:p>
-            <w:r>
-              <w:t>835.21</w:t>
-            </w:r>
-          </w:p>
-        </w:tc>
-      </w:tr>
-      <w:tr>
-        <w:tc>
-          <w:tcPr>
-            <w:tcW w:w="2253" w:type="dxa"/>
-          </w:tcPr>
-          <w:p>
-            <w:r>
-              <w:t>R</w:t>
-            </w:r>
-            <w:r>
-              <w:t>andom Forest</w:t>
-            </w:r>
-          </w:p>
-        </w:tc>
-        <w:tc>
-          <w:tcPr>
-            <w:tcW w:w="2257" w:type="dxa"/>
-          </w:tcPr>
+              <w:rPr>
+                <w:rFonts w:ascii="Courier New" w:hAnsi="Courier New" w:cs="Courier New"/>
+                <w:sz w:val="24"/>
+                <w:szCs w:val="24"/>
+                <w:highlight w:val="yellow"/>
+              </w:rPr>
+            </w:pPr>
+            <w:r>
+              <w:rPr>
+                <w:rFonts w:ascii="Courier New" w:hAnsi="Courier New" w:cs="Courier New"/>
+                <w:color w:val="000000"/>
+                <w:sz w:val="20"/>
+                <w:szCs w:val="20"/>
+                <w:highlight w:val="yellow"/>
+              </w:rPr>
+              <w:t xml:space="preserve">    </w:t>
+            </w:r>
+            <w:r>
+              <w:rPr>
+                <w:rFonts w:ascii="Courier New" w:hAnsi="Courier New" w:cs="Courier New"/>
+                <w:color w:val="AA04F9"/>
+                <w:sz w:val="20"/>
+                <w:szCs w:val="20"/>
+                <w:highlight w:val="yellow"/>
+              </w:rPr>
+              <w:t>'Solver'</w:t>
+            </w:r>
+            <w:r>
+              <w:rPr>
+                <w:rFonts w:ascii="Courier New" w:hAnsi="Courier New" w:cs="Courier New"/>
+                <w:color w:val="000000"/>
+                <w:sz w:val="20"/>
+                <w:szCs w:val="20"/>
+                <w:highlight w:val="yellow"/>
+              </w:rPr>
+              <w:t xml:space="preserve">, </w:t>
+            </w:r>
+            <w:r>
+              <w:rPr>
+                <w:rFonts w:ascii="Courier New" w:hAnsi="Courier New" w:cs="Courier New"/>
+                <w:color w:val="AA04F9"/>
+                <w:sz w:val="20"/>
+                <w:szCs w:val="20"/>
+                <w:highlight w:val="yellow"/>
+              </w:rPr>
+              <w:t>'bfgs'</w:t>
+            </w:r>
+            <w:r>
+              <w:rPr>
+                <w:rFonts w:ascii="Courier New" w:hAnsi="Courier New" w:cs="Courier New"/>
+                <w:color w:val="AA04F9"/>
+                <w:sz w:val="20"/>
+                <w:szCs w:val="20"/>
+                <w:highlight w:val="yellow"/>
+              </w:rPr>
+              <w:t>,</w:t>
+            </w:r>
+          </w:p>
           <w:p>
             <w:pPr>
               <w:autoSpaceDE w:val="0"/>
               <w:autoSpaceDN w:val="0"/>
               <w:adjustRightInd w:val="0"/>
-            </w:pPr>
-            <w:r>
-              <w:t>MinLeafSize, 31, Method, Bag, NumLearningCycles, 193, (columns: model, year, mileage, fuel type, MPG, engine size).</w:t>
-            </w:r>
-          </w:p>
-        </w:tc>
-        <w:tc>
-          <w:tcPr>
-            <w:tcW w:w="2253" w:type="dxa"/>
-          </w:tcPr>
-          <w:p>
-            <w:r>
-              <w:t>1340.52</w:t>
-            </w:r>
-          </w:p>
-        </w:tc>
-        <w:tc>
-          <w:tcPr>
-            <w:tcW w:w="2253" w:type="dxa"/>
-          </w:tcPr>
-          <w:p>
-            <w:r>
-              <w:t>965.67</w:t>
+              <w:rPr>
+                <w:rFonts w:ascii="Courier New" w:hAnsi="Courier New" w:cs="Courier New"/>
+                <w:color w:val="AA04F9"/>
+                <w:sz w:val="20"/>
+                <w:szCs w:val="20"/>
+              </w:rPr>
+            </w:pPr>
+            <w:r>
+              <w:rPr>
+                <w:highlight w:val="yellow"/>
+              </w:rPr>
+              <w:lastRenderedPageBreak/>
+              <w:t>(columns: model, year, mileage, fuel type, MPG, engine size), Normalised</w:t>
+            </w:r>
+            <w:r>
+              <w:t>. Normalisation corrected</w:t>
+            </w:r>
+          </w:p>
+        </w:tc>
+        <w:tc>
+          <w:tcPr>
+            <w:tcW w:w="2253" w:type="dxa"/>
+          </w:tcPr>
+          <w:p>
+            <w:r>
+              <w:lastRenderedPageBreak/>
+              <w:t>1828.18</w:t>
+            </w:r>
+          </w:p>
+        </w:tc>
+        <w:tc>
+          <w:tcPr>
+            <w:tcW w:w="2253" w:type="dxa"/>
+          </w:tcPr>
+          <w:p>
+            <w:r>
+              <w:t>1346.7</w:t>
             </w:r>
           </w:p>
         </w:tc>
@@ -1833,15 +1902,7 @@
             <w:tcW w:w="2253" w:type="dxa"/>
           </w:tcPr>
           <w:p>
-            <w:pPr>
-              <w:rPr>
-                <w:highlight w:val="yellow"/>
-              </w:rPr>
-            </w:pPr>
-            <w:r>
-              <w:rPr>
-                <w:highlight w:val="yellow"/>
-              </w:rPr>
+            <w:r>
               <w:t>Random Forest</w:t>
             </w:r>
           </w:p>
@@ -1856,6 +1917,217 @@
               <w:autoSpaceDN w:val="0"/>
               <w:adjustRightInd w:val="0"/>
               <w:rPr>
+                <w:rFonts w:ascii="Courier New" w:hAnsi="Courier New" w:cs="Courier New"/>
+                <w:color w:val="AA04F9"/>
+                <w:sz w:val="20"/>
+                <w:szCs w:val="20"/>
+              </w:rPr>
+            </w:pPr>
+            <w:r>
+              <w:t>Default</w:t>
+            </w:r>
+            <w:r>
+              <w:t xml:space="preserve"> (columns: model, year, mileage, fuel type, MPG, engine size)</w:t>
+            </w:r>
+          </w:p>
+        </w:tc>
+        <w:tc>
+          <w:tcPr>
+            <w:tcW w:w="2253" w:type="dxa"/>
+          </w:tcPr>
+          <w:p>
+            <w:r>
+              <w:t>1205.83</w:t>
+            </w:r>
+          </w:p>
+        </w:tc>
+        <w:tc>
+          <w:tcPr>
+            <w:tcW w:w="2253" w:type="dxa"/>
+          </w:tcPr>
+          <w:p>
+            <w:r>
+              <w:t>867.67</w:t>
+            </w:r>
+          </w:p>
+        </w:tc>
+      </w:tr>
+      <w:tr>
+        <w:tc>
+          <w:tcPr>
+            <w:tcW w:w="2253" w:type="dxa"/>
+          </w:tcPr>
+          <w:p>
+            <w:r>
+              <w:t>Random Forest</w:t>
+            </w:r>
+          </w:p>
+        </w:tc>
+        <w:tc>
+          <w:tcPr>
+            <w:tcW w:w="2257" w:type="dxa"/>
+          </w:tcPr>
+          <w:p>
+            <w:pPr>
+              <w:autoSpaceDE w:val="0"/>
+              <w:autoSpaceDN w:val="0"/>
+              <w:adjustRightInd w:val="0"/>
+            </w:pPr>
+            <w:r>
+              <w:t>Default</w:t>
+            </w:r>
+            <w:r>
+              <w:t xml:space="preserve"> (columns: model, year, mileage, fuel type, MPG, engine size). Hybrid MPG changed from 201.8 to 50.3</w:t>
+            </w:r>
+          </w:p>
+        </w:tc>
+        <w:tc>
+          <w:tcPr>
+            <w:tcW w:w="2253" w:type="dxa"/>
+          </w:tcPr>
+          <w:p>
+            <w:r>
+              <w:t>1264.37</w:t>
+            </w:r>
+          </w:p>
+        </w:tc>
+        <w:tc>
+          <w:tcPr>
+            <w:tcW w:w="2253" w:type="dxa"/>
+          </w:tcPr>
+          <w:p>
+            <w:r>
+              <w:t>892.84</w:t>
+            </w:r>
+          </w:p>
+        </w:tc>
+      </w:tr>
+      <w:tr>
+        <w:tc>
+          <w:tcPr>
+            <w:tcW w:w="2253" w:type="dxa"/>
+          </w:tcPr>
+          <w:p>
+            <w:r>
+              <w:t>Random Forest</w:t>
+            </w:r>
+          </w:p>
+        </w:tc>
+        <w:tc>
+          <w:tcPr>
+            <w:tcW w:w="2257" w:type="dxa"/>
+          </w:tcPr>
+          <w:p>
+            <w:pPr>
+              <w:autoSpaceDE w:val="0"/>
+              <w:autoSpaceDN w:val="0"/>
+              <w:adjustRightInd w:val="0"/>
+            </w:pPr>
+            <w:r>
+              <w:t>MinLeafSize, 31, Method, LSBoost, NumLearningCycles, 193, LearnRate 0.38119. (columns: model, year, mileage, fuel type, MPG, engine size).</w:t>
+            </w:r>
+          </w:p>
+        </w:tc>
+        <w:tc>
+          <w:tcPr>
+            <w:tcW w:w="2253" w:type="dxa"/>
+          </w:tcPr>
+          <w:p>
+            <w:r>
+              <w:t>1150.40</w:t>
+            </w:r>
+          </w:p>
+        </w:tc>
+        <w:tc>
+          <w:tcPr>
+            <w:tcW w:w="2253" w:type="dxa"/>
+          </w:tcPr>
+          <w:p>
+            <w:r>
+              <w:t>835.21</w:t>
+            </w:r>
+          </w:p>
+        </w:tc>
+      </w:tr>
+      <w:tr>
+        <w:tc>
+          <w:tcPr>
+            <w:tcW w:w="2253" w:type="dxa"/>
+          </w:tcPr>
+          <w:p>
+            <w:r>
+              <w:t>R</w:t>
+            </w:r>
+            <w:r>
+              <w:t>andom Forest</w:t>
+            </w:r>
+          </w:p>
+        </w:tc>
+        <w:tc>
+          <w:tcPr>
+            <w:tcW w:w="2257" w:type="dxa"/>
+          </w:tcPr>
+          <w:p>
+            <w:pPr>
+              <w:autoSpaceDE w:val="0"/>
+              <w:autoSpaceDN w:val="0"/>
+              <w:adjustRightInd w:val="0"/>
+            </w:pPr>
+            <w:r>
+              <w:t>MinLeafSize, 31, Method, Bag, NumLearningCycles, 193, (columns: model, year, mileage, fuel type, MPG, engine size).</w:t>
+            </w:r>
+          </w:p>
+        </w:tc>
+        <w:tc>
+          <w:tcPr>
+            <w:tcW w:w="2253" w:type="dxa"/>
+          </w:tcPr>
+          <w:p>
+            <w:r>
+              <w:t>1340.52</w:t>
+            </w:r>
+          </w:p>
+        </w:tc>
+        <w:tc>
+          <w:tcPr>
+            <w:tcW w:w="2253" w:type="dxa"/>
+          </w:tcPr>
+          <w:p>
+            <w:r>
+              <w:t>965.67</w:t>
+            </w:r>
+          </w:p>
+        </w:tc>
+      </w:tr>
+      <w:tr>
+        <w:tc>
+          <w:tcPr>
+            <w:tcW w:w="2253" w:type="dxa"/>
+          </w:tcPr>
+          <w:p>
+            <w:pPr>
+              <w:rPr>
+                <w:highlight w:val="yellow"/>
+              </w:rPr>
+            </w:pPr>
+            <w:r>
+              <w:rPr>
+                <w:highlight w:val="yellow"/>
+              </w:rPr>
+              <w:t>Random Forest</w:t>
+            </w:r>
+          </w:p>
+        </w:tc>
+        <w:tc>
+          <w:tcPr>
+            <w:tcW w:w="2257" w:type="dxa"/>
+          </w:tcPr>
+          <w:p>
+            <w:pPr>
+              <w:autoSpaceDE w:val="0"/>
+              <w:autoSpaceDN w:val="0"/>
+              <w:adjustRightInd w:val="0"/>
+              <w:rPr>
                 <w:highlight w:val="yellow"/>
               </w:rPr>
             </w:pPr>
@@ -1943,6 +2215,7 @@
     </w:p>
     <w:p>
       <w:r>
+        <w:lastRenderedPageBreak/>
         <w:t>For random forest I used the function fitrensemble (which fits any combination of learners) to train a collection of decision trees (I used a template tree so that I could adjust the minimum leaf size). I then used the script OptimiseRandomForest to find the best hyperparameters for the model.</w:t>
       </w:r>
     </w:p>
@@ -1961,11 +2234,7 @@
         <w:t xml:space="preserve">By using the script main I could run both models one after the other and get MATLAB to run their statistics and print them to the command window. I used the rng function to set the random number seed so that the models would output the same numbers each time (this has the </w:t>
       </w:r>
       <w:r>
-        <w:t xml:space="preserve">risk of the models being trapped in local minimums rather than finding the best parameters. Running with a seed of 52 </w:t>
-      </w:r>
-      <w:r>
-        <w:lastRenderedPageBreak/>
-        <w:t>rather than my usual 42 I get RMSE 1826.14 for Linear Regression and 1174.61 RMSE for Random Forest, so not too significantly different).</w:t>
+        <w:t>risk of the models being trapped in local minimums rather than finding the best parameters. Running with a seed of 52 rather than my usual 42 I get RMSE 1826.14 for Linear Regression and 1174.61 RMSE for Random Forest, so not too significantly different).</w:t>
       </w:r>
     </w:p>
     <w:p>
@@ -2119,13 +2388,7 @@
         <w:t>An Introduction to Statistical Learning with Applications in R</w:t>
       </w:r>
       <w:r>
-        <w:t xml:space="preserve">. 2nd ed. Vol. 1. 1 vols. Chapter </w:t>
-      </w:r>
-      <w:r>
-        <w:t>8</w:t>
-      </w:r>
-      <w:r>
-        <w:t xml:space="preserve">: Springer Science+Business Media LLC, 2021. </w:t>
+        <w:t xml:space="preserve">. 2nd ed. Vol. 1. 1 vols. Chapter 8: Springer Science+Business Media LLC, 2021. </w:t>
       </w:r>
       <w:hyperlink r:id="rId6" w:history="1">
         <w:r>

</xml_diff>

<commit_message>
Did effect of number of trees in the forest
</commit_message>
<xml_diff>
--- a/Appendix.docx
+++ b/Appendix.docx
@@ -100,15 +100,7 @@
         </w:numPr>
       </w:pPr>
       <w:r>
-        <w:t xml:space="preserve">Linear Regression: an algorithm which attempts to fit an equation of the form Y = </w:t>
-      </w:r>
-      <w:proofErr w:type="spellStart"/>
-      <w:r>
-        <w:t>wX</w:t>
-      </w:r>
-      <w:proofErr w:type="spellEnd"/>
-      <w:r>
-        <w:t xml:space="preserve"> + c to data so that its error amount to the true value is minimised as far as possible</w:t>
+        <w:t>Linear Regression: an algorithm which attempts to fit an equation of the form Y = wX + c to data so that its error amount to the true value is minimised as far as possible</w:t>
       </w:r>
     </w:p>
     <w:p>
@@ -784,43 +776,7 @@
                 <w:color w:val="000000"/>
                 <w:lang w:eastAsia="en-GB"/>
               </w:rPr>
-              <w:t>Lambda', 0.0002972, 'Learner', '</w:t>
-            </w:r>
-            <w:proofErr w:type="spellStart"/>
-            <w:r>
-              <w:rPr>
-                <w:rFonts w:ascii="Calibri" w:eastAsia="Times New Roman" w:hAnsi="Calibri" w:cs="Calibri"/>
-                <w:color w:val="000000"/>
-                <w:lang w:eastAsia="en-GB"/>
-              </w:rPr>
-              <w:t>leastsquares</w:t>
-            </w:r>
-            <w:proofErr w:type="spellEnd"/>
-            <w:r>
-              <w:rPr>
-                <w:rFonts w:ascii="Calibri" w:eastAsia="Times New Roman" w:hAnsi="Calibri" w:cs="Calibri"/>
-                <w:color w:val="000000"/>
-                <w:lang w:eastAsia="en-GB"/>
-              </w:rPr>
-              <w:t>', 'Regularization', 'ridge', 'Solver', '</w:t>
-            </w:r>
-            <w:proofErr w:type="spellStart"/>
-            <w:r>
-              <w:rPr>
-                <w:rFonts w:ascii="Calibri" w:eastAsia="Times New Roman" w:hAnsi="Calibri" w:cs="Calibri"/>
-                <w:color w:val="000000"/>
-                <w:lang w:eastAsia="en-GB"/>
-              </w:rPr>
-              <w:t>bfgs</w:t>
-            </w:r>
-            <w:proofErr w:type="spellEnd"/>
-            <w:r>
-              <w:rPr>
-                <w:rFonts w:ascii="Calibri" w:eastAsia="Times New Roman" w:hAnsi="Calibri" w:cs="Calibri"/>
-                <w:color w:val="000000"/>
-                <w:lang w:eastAsia="en-GB"/>
-              </w:rPr>
-              <w:t>' (columns: model, year, mileage, fuel type, MPG, engine size), Normalised</w:t>
+              <w:t>Lambda', 0.0002972, 'Learner', 'leastsquares', 'Regularization', 'ridge', 'Solver', 'bfgs' (columns: model, year, mileage, fuel type, MPG, engine size), Normalised</w:t>
             </w:r>
           </w:p>
         </w:tc>
@@ -992,43 +948,7 @@
                 <w:color w:val="000000"/>
                 <w:lang w:eastAsia="en-GB"/>
               </w:rPr>
-              <w:t>Lambda', 0.0002972, 'Learner', '</w:t>
-            </w:r>
-            <w:proofErr w:type="spellStart"/>
-            <w:r>
-              <w:rPr>
-                <w:rFonts w:ascii="Calibri" w:eastAsia="Times New Roman" w:hAnsi="Calibri" w:cs="Calibri"/>
-                <w:color w:val="000000"/>
-                <w:lang w:eastAsia="en-GB"/>
-              </w:rPr>
-              <w:t>leastsquares</w:t>
-            </w:r>
-            <w:proofErr w:type="spellEnd"/>
-            <w:r>
-              <w:rPr>
-                <w:rFonts w:ascii="Calibri" w:eastAsia="Times New Roman" w:hAnsi="Calibri" w:cs="Calibri"/>
-                <w:color w:val="000000"/>
-                <w:lang w:eastAsia="en-GB"/>
-              </w:rPr>
-              <w:t>', 'Regularization', 'ridge', 'Solver', '</w:t>
-            </w:r>
-            <w:proofErr w:type="spellStart"/>
-            <w:r>
-              <w:rPr>
-                <w:rFonts w:ascii="Calibri" w:eastAsia="Times New Roman" w:hAnsi="Calibri" w:cs="Calibri"/>
-                <w:color w:val="000000"/>
-                <w:lang w:eastAsia="en-GB"/>
-              </w:rPr>
-              <w:t>bfgs</w:t>
-            </w:r>
-            <w:proofErr w:type="spellEnd"/>
-            <w:r>
-              <w:rPr>
-                <w:rFonts w:ascii="Calibri" w:eastAsia="Times New Roman" w:hAnsi="Calibri" w:cs="Calibri"/>
-                <w:color w:val="000000"/>
-                <w:lang w:eastAsia="en-GB"/>
-              </w:rPr>
-              <w:t>' (columns: model, year, mileage, fuel type, MPG, engine size), Normalised, with validation data</w:t>
+              <w:t>Lambda', 0.0002972, 'Learner', 'leastsquares', 'Regularization', 'ridge', 'Solver', 'bfgs' (columns: model, year, mileage, fuel type, MPG, engine size), Normalised, with validation data</w:t>
             </w:r>
           </w:p>
         </w:tc>
@@ -1199,43 +1119,7 @@
                 <w:color w:val="000000"/>
                 <w:lang w:eastAsia="en-GB"/>
               </w:rPr>
-              <w:t>Lambda', 0.000010015, 'Learner', '</w:t>
-            </w:r>
-            <w:proofErr w:type="spellStart"/>
-            <w:r>
-              <w:rPr>
-                <w:rFonts w:ascii="Calibri" w:eastAsia="Times New Roman" w:hAnsi="Calibri" w:cs="Calibri"/>
-                <w:color w:val="000000"/>
-                <w:lang w:eastAsia="en-GB"/>
-              </w:rPr>
-              <w:t>leastsquares</w:t>
-            </w:r>
-            <w:proofErr w:type="spellEnd"/>
-            <w:r>
-              <w:rPr>
-                <w:rFonts w:ascii="Calibri" w:eastAsia="Times New Roman" w:hAnsi="Calibri" w:cs="Calibri"/>
-                <w:color w:val="000000"/>
-                <w:lang w:eastAsia="en-GB"/>
-              </w:rPr>
-              <w:t>', 'Regularization', 'ridge', 'Solver', '</w:t>
-            </w:r>
-            <w:proofErr w:type="spellStart"/>
-            <w:r>
-              <w:rPr>
-                <w:rFonts w:ascii="Calibri" w:eastAsia="Times New Roman" w:hAnsi="Calibri" w:cs="Calibri"/>
-                <w:color w:val="000000"/>
-                <w:lang w:eastAsia="en-GB"/>
-              </w:rPr>
-              <w:t>bfgs</w:t>
-            </w:r>
-            <w:proofErr w:type="spellEnd"/>
-            <w:r>
-              <w:rPr>
-                <w:rFonts w:ascii="Calibri" w:eastAsia="Times New Roman" w:hAnsi="Calibri" w:cs="Calibri"/>
-                <w:color w:val="000000"/>
-                <w:lang w:eastAsia="en-GB"/>
-              </w:rPr>
-              <w:t>' (columns: model, year, mileage, fuel type, MPG, engine size), Normalised, validation</w:t>
+              <w:t>Lambda', 0.000010015, 'Learner', 'leastsquares', 'Regularization', 'ridge', 'Solver', 'bfgs' (columns: model, year, mileage, fuel type, MPG, engine size), Normalised, validation</w:t>
             </w:r>
           </w:p>
         </w:tc>
@@ -1406,43 +1290,7 @@
                 <w:color w:val="000000"/>
                 <w:lang w:eastAsia="en-GB"/>
               </w:rPr>
-              <w:t>Lambda', 0.000010015, 'Learner', '</w:t>
-            </w:r>
-            <w:proofErr w:type="spellStart"/>
-            <w:r>
-              <w:rPr>
-                <w:rFonts w:ascii="Calibri" w:eastAsia="Times New Roman" w:hAnsi="Calibri" w:cs="Calibri"/>
-                <w:color w:val="000000"/>
-                <w:lang w:eastAsia="en-GB"/>
-              </w:rPr>
-              <w:t>leastsquares</w:t>
-            </w:r>
-            <w:proofErr w:type="spellEnd"/>
-            <w:r>
-              <w:rPr>
-                <w:rFonts w:ascii="Calibri" w:eastAsia="Times New Roman" w:hAnsi="Calibri" w:cs="Calibri"/>
-                <w:color w:val="000000"/>
-                <w:lang w:eastAsia="en-GB"/>
-              </w:rPr>
-              <w:t>', 'Regularization', 'ridge', 'Solver', '</w:t>
-            </w:r>
-            <w:proofErr w:type="spellStart"/>
-            <w:r>
-              <w:rPr>
-                <w:rFonts w:ascii="Calibri" w:eastAsia="Times New Roman" w:hAnsi="Calibri" w:cs="Calibri"/>
-                <w:color w:val="000000"/>
-                <w:lang w:eastAsia="en-GB"/>
-              </w:rPr>
-              <w:t>bfgs</w:t>
-            </w:r>
-            <w:proofErr w:type="spellEnd"/>
-            <w:r>
-              <w:rPr>
-                <w:rFonts w:ascii="Calibri" w:eastAsia="Times New Roman" w:hAnsi="Calibri" w:cs="Calibri"/>
-                <w:color w:val="000000"/>
-                <w:lang w:eastAsia="en-GB"/>
-              </w:rPr>
-              <w:t>' (columns: model, year, mileage, fuel type, MPG, engine size), Normalised</w:t>
+              <w:t>Lambda', 0.000010015, 'Learner', 'leastsquares', 'Regularization', 'ridge', 'Solver', 'bfgs' (columns: model, year, mileage, fuel type, MPG, engine size), Normalised</w:t>
             </w:r>
           </w:p>
         </w:tc>
@@ -1778,95 +1626,13 @@
                 <w:lang w:eastAsia="en-GB"/>
               </w:rPr>
             </w:pPr>
-            <w:proofErr w:type="spellStart"/>
-            <w:r>
-              <w:rPr>
-                <w:rFonts w:ascii="Calibri" w:eastAsia="Times New Roman" w:hAnsi="Calibri" w:cs="Calibri"/>
-                <w:color w:val="000000"/>
-                <w:lang w:eastAsia="en-GB"/>
-              </w:rPr>
-              <w:t>MinLeafSize</w:t>
-            </w:r>
-            <w:proofErr w:type="spellEnd"/>
-            <w:r>
-              <w:rPr>
-                <w:rFonts w:ascii="Calibri" w:eastAsia="Times New Roman" w:hAnsi="Calibri" w:cs="Calibri"/>
-                <w:color w:val="000000"/>
-                <w:lang w:eastAsia="en-GB"/>
-              </w:rPr>
-              <w:t xml:space="preserve">, 31, Method, </w:t>
-            </w:r>
-            <w:proofErr w:type="spellStart"/>
-            <w:r>
-              <w:rPr>
-                <w:rFonts w:ascii="Calibri" w:eastAsia="Times New Roman" w:hAnsi="Calibri" w:cs="Calibri"/>
-                <w:color w:val="000000"/>
-                <w:lang w:eastAsia="en-GB"/>
-              </w:rPr>
-              <w:t>LSBoost</w:t>
-            </w:r>
-            <w:proofErr w:type="spellEnd"/>
-            <w:r>
-              <w:rPr>
-                <w:rFonts w:ascii="Calibri" w:eastAsia="Times New Roman" w:hAnsi="Calibri" w:cs="Calibri"/>
-                <w:color w:val="000000"/>
-                <w:lang w:eastAsia="en-GB"/>
-              </w:rPr>
-              <w:t xml:space="preserve">, </w:t>
-            </w:r>
-            <w:proofErr w:type="spellStart"/>
-            <w:r>
-              <w:rPr>
-                <w:rFonts w:ascii="Calibri" w:eastAsia="Times New Roman" w:hAnsi="Calibri" w:cs="Calibri"/>
-                <w:color w:val="000000"/>
-                <w:lang w:eastAsia="en-GB"/>
-              </w:rPr>
-              <w:t>NumLearningCycles</w:t>
-            </w:r>
-            <w:proofErr w:type="spellEnd"/>
-            <w:r>
-              <w:rPr>
-                <w:rFonts w:ascii="Calibri" w:eastAsia="Times New Roman" w:hAnsi="Calibri" w:cs="Calibri"/>
-                <w:color w:val="000000"/>
-                <w:lang w:eastAsia="en-GB"/>
-              </w:rPr>
-              <w:t xml:space="preserve">, 193, </w:t>
-            </w:r>
-            <w:proofErr w:type="spellStart"/>
-            <w:r>
-              <w:rPr>
-                <w:rFonts w:ascii="Calibri" w:eastAsia="Times New Roman" w:hAnsi="Calibri" w:cs="Calibri"/>
-                <w:color w:val="000000"/>
-                <w:lang w:eastAsia="en-GB"/>
-              </w:rPr>
-              <w:t>LearnRate</w:t>
-            </w:r>
-            <w:proofErr w:type="spellEnd"/>
-            <w:r>
-              <w:rPr>
-                <w:rFonts w:ascii="Calibri" w:eastAsia="Times New Roman" w:hAnsi="Calibri" w:cs="Calibri"/>
-                <w:color w:val="000000"/>
-                <w:lang w:eastAsia="en-GB"/>
-              </w:rPr>
-              <w:t xml:space="preserve"> 0.38119. (</w:t>
-            </w:r>
-            <w:proofErr w:type="gramStart"/>
-            <w:r>
-              <w:rPr>
-                <w:rFonts w:ascii="Calibri" w:eastAsia="Times New Roman" w:hAnsi="Calibri" w:cs="Calibri"/>
-                <w:color w:val="000000"/>
-                <w:lang w:eastAsia="en-GB"/>
-              </w:rPr>
-              <w:t>columns</w:t>
-            </w:r>
-            <w:proofErr w:type="gramEnd"/>
-            <w:r>
-              <w:rPr>
-                <w:rFonts w:ascii="Calibri" w:eastAsia="Times New Roman" w:hAnsi="Calibri" w:cs="Calibri"/>
-                <w:color w:val="000000"/>
-                <w:lang w:eastAsia="en-GB"/>
-              </w:rPr>
-              <w:t>: model, year, mileage, fuel type, MPG, engine size).</w:t>
+            <w:r>
+              <w:rPr>
+                <w:rFonts w:ascii="Calibri" w:eastAsia="Times New Roman" w:hAnsi="Calibri" w:cs="Calibri"/>
+                <w:color w:val="000000"/>
+                <w:lang w:eastAsia="en-GB"/>
+              </w:rPr>
+              <w:t>MinLeafSize, 31, Method, LSBoost, NumLearningCycles, 193, LearnRate 0.38119. (columns: model, year, mileage, fuel type, MPG, engine size).</w:t>
             </w:r>
           </w:p>
         </w:tc>
@@ -2031,41 +1797,13 @@
                 <w:lang w:eastAsia="en-GB"/>
               </w:rPr>
             </w:pPr>
-            <w:proofErr w:type="spellStart"/>
-            <w:r>
-              <w:rPr>
-                <w:rFonts w:ascii="Calibri" w:eastAsia="Times New Roman" w:hAnsi="Calibri" w:cs="Calibri"/>
-                <w:color w:val="000000"/>
-                <w:lang w:eastAsia="en-GB"/>
-              </w:rPr>
-              <w:t>MinLeafSize</w:t>
-            </w:r>
-            <w:proofErr w:type="spellEnd"/>
-            <w:r>
-              <w:rPr>
-                <w:rFonts w:ascii="Calibri" w:eastAsia="Times New Roman" w:hAnsi="Calibri" w:cs="Calibri"/>
-                <w:color w:val="000000"/>
-                <w:lang w:eastAsia="en-GB"/>
-              </w:rPr>
-              <w:t xml:space="preserve">, 31, Method, Bag, </w:t>
-            </w:r>
-            <w:proofErr w:type="spellStart"/>
-            <w:r>
-              <w:rPr>
-                <w:rFonts w:ascii="Calibri" w:eastAsia="Times New Roman" w:hAnsi="Calibri" w:cs="Calibri"/>
-                <w:color w:val="000000"/>
-                <w:lang w:eastAsia="en-GB"/>
-              </w:rPr>
-              <w:t>NumLearningCycles</w:t>
-            </w:r>
-            <w:proofErr w:type="spellEnd"/>
-            <w:r>
-              <w:rPr>
-                <w:rFonts w:ascii="Calibri" w:eastAsia="Times New Roman" w:hAnsi="Calibri" w:cs="Calibri"/>
-                <w:color w:val="000000"/>
-                <w:lang w:eastAsia="en-GB"/>
-              </w:rPr>
-              <w:t>, 193, (columns: model, year, mileage, fuel type, MPG, engine size).</w:t>
+            <w:r>
+              <w:rPr>
+                <w:rFonts w:ascii="Calibri" w:eastAsia="Times New Roman" w:hAnsi="Calibri" w:cs="Calibri"/>
+                <w:color w:val="000000"/>
+                <w:lang w:eastAsia="en-GB"/>
+              </w:rPr>
+              <w:t>MinLeafSize, 31, Method, Bag, NumLearningCycles, 193, (columns: model, year, mileage, fuel type, MPG, engine size).</w:t>
             </w:r>
           </w:p>
         </w:tc>
@@ -2231,7 +1969,6 @@
                 <w:lang w:eastAsia="en-GB"/>
               </w:rPr>
             </w:pPr>
-            <w:proofErr w:type="spellStart"/>
             <w:r>
               <w:rPr>
                 <w:rFonts w:ascii="Calibri" w:eastAsia="Times New Roman" w:hAnsi="Calibri" w:cs="Calibri"/>
@@ -2239,37 +1976,7 @@
                 <w:highlight w:val="yellow"/>
                 <w:lang w:eastAsia="en-GB"/>
               </w:rPr>
-              <w:t>MinLeafSize</w:t>
-            </w:r>
-            <w:proofErr w:type="spellEnd"/>
-            <w:r>
-              <w:rPr>
-                <w:rFonts w:ascii="Calibri" w:eastAsia="Times New Roman" w:hAnsi="Calibri" w:cs="Calibri"/>
-                <w:color w:val="000000"/>
-                <w:highlight w:val="yellow"/>
-                <w:lang w:eastAsia="en-GB"/>
-              </w:rPr>
-              <w:t xml:space="preserve">, 1, Method, Bag, </w:t>
-            </w:r>
-            <w:proofErr w:type="spellStart"/>
-            <w:r>
-              <w:rPr>
-                <w:rFonts w:ascii="Calibri" w:eastAsia="Times New Roman" w:hAnsi="Calibri" w:cs="Calibri"/>
-                <w:color w:val="000000"/>
-                <w:highlight w:val="yellow"/>
-                <w:lang w:eastAsia="en-GB"/>
-              </w:rPr>
-              <w:t>NumLearningCycles</w:t>
-            </w:r>
-            <w:proofErr w:type="spellEnd"/>
-            <w:r>
-              <w:rPr>
-                <w:rFonts w:ascii="Calibri" w:eastAsia="Times New Roman" w:hAnsi="Calibri" w:cs="Calibri"/>
-                <w:color w:val="000000"/>
-                <w:highlight w:val="yellow"/>
-                <w:lang w:eastAsia="en-GB"/>
-              </w:rPr>
-              <w:t>, 499, (columns: model, year, mileage, fuel type, MPG, engine size).</w:t>
+              <w:t>MinLeafSize, 1, Method, Bag, NumLearningCycles, 499, (columns: model, year, mileage, fuel type, MPG, engine size).</w:t>
             </w:r>
           </w:p>
         </w:tc>
@@ -2376,126 +2083,665 @@
           </w:p>
         </w:tc>
       </w:tr>
+      <w:tr>
+        <w:trPr>
+          <w:trHeight w:val="1200"/>
+        </w:trPr>
+        <w:tc>
+          <w:tcPr>
+            <w:tcW w:w="2500" w:type="dxa"/>
+            <w:tcBorders>
+              <w:top w:val="nil"/>
+              <w:left w:val="single" w:sz="4" w:space="0" w:color="auto"/>
+              <w:bottom w:val="single" w:sz="4" w:space="0" w:color="auto"/>
+              <w:right w:val="single" w:sz="4" w:space="0" w:color="auto"/>
+            </w:tcBorders>
+            <w:shd w:val="clear" w:color="auto" w:fill="auto"/>
+            <w:vAlign w:val="center"/>
+            <w:hideMark/>
+          </w:tcPr>
+          <w:p>
+            <w:pPr>
+              <w:spacing w:after="0" w:line="240" w:lineRule="auto"/>
+              <w:rPr>
+                <w:rFonts w:ascii="Calibri" w:eastAsia="Times New Roman" w:hAnsi="Calibri" w:cs="Calibri"/>
+                <w:color w:val="000000"/>
+                <w:lang w:eastAsia="en-GB"/>
+              </w:rPr>
+            </w:pPr>
+            <w:r>
+              <w:rPr>
+                <w:rFonts w:ascii="Calibri" w:eastAsia="Times New Roman" w:hAnsi="Calibri" w:cs="Calibri"/>
+                <w:color w:val="000000"/>
+                <w:lang w:eastAsia="en-GB"/>
+              </w:rPr>
+              <w:t>Random Forest</w:t>
+            </w:r>
+          </w:p>
+        </w:tc>
+        <w:tc>
+          <w:tcPr>
+            <w:tcW w:w="3220" w:type="dxa"/>
+            <w:tcBorders>
+              <w:top w:val="nil"/>
+              <w:left w:val="nil"/>
+              <w:bottom w:val="single" w:sz="4" w:space="0" w:color="auto"/>
+              <w:right w:val="single" w:sz="4" w:space="0" w:color="auto"/>
+            </w:tcBorders>
+            <w:shd w:val="clear" w:color="auto" w:fill="auto"/>
+            <w:vAlign w:val="center"/>
+            <w:hideMark/>
+          </w:tcPr>
+          <w:p>
+            <w:pPr>
+              <w:spacing w:after="0" w:line="240" w:lineRule="auto"/>
+              <w:rPr>
+                <w:rFonts w:ascii="Calibri" w:eastAsia="Times New Roman" w:hAnsi="Calibri" w:cs="Calibri"/>
+                <w:color w:val="000000"/>
+                <w:lang w:eastAsia="en-GB"/>
+              </w:rPr>
+            </w:pPr>
+            <w:r>
+              <w:rPr>
+                <w:rFonts w:ascii="Calibri" w:eastAsia="Times New Roman" w:hAnsi="Calibri" w:cs="Calibri"/>
+                <w:color w:val="000000"/>
+                <w:lang w:eastAsia="en-GB"/>
+              </w:rPr>
+              <w:t>MinLeafSize, 1, Method, Bag, NumLearningCycles, 450, (columns: model, year, mileage, fuel type, MPG, engine size).</w:t>
+            </w:r>
+          </w:p>
+        </w:tc>
+        <w:tc>
+          <w:tcPr>
+            <w:tcW w:w="960" w:type="dxa"/>
+            <w:tcBorders>
+              <w:top w:val="nil"/>
+              <w:left w:val="nil"/>
+              <w:bottom w:val="single" w:sz="4" w:space="0" w:color="auto"/>
+              <w:right w:val="single" w:sz="4" w:space="0" w:color="auto"/>
+            </w:tcBorders>
+            <w:shd w:val="clear" w:color="auto" w:fill="auto"/>
+            <w:noWrap/>
+            <w:vAlign w:val="bottom"/>
+            <w:hideMark/>
+          </w:tcPr>
+          <w:p>
+            <w:pPr>
+              <w:spacing w:after="0" w:line="240" w:lineRule="auto"/>
+              <w:jc w:val="right"/>
+              <w:rPr>
+                <w:rFonts w:ascii="Calibri" w:eastAsia="Times New Roman" w:hAnsi="Calibri" w:cs="Calibri"/>
+                <w:color w:val="000000"/>
+                <w:lang w:eastAsia="en-GB"/>
+              </w:rPr>
+            </w:pPr>
+            <w:r>
+              <w:rPr>
+                <w:rFonts w:ascii="Calibri" w:eastAsia="Times New Roman" w:hAnsi="Calibri" w:cs="Calibri"/>
+                <w:color w:val="000000"/>
+                <w:lang w:eastAsia="en-GB"/>
+              </w:rPr>
+              <w:t>1,175.03</w:t>
+            </w:r>
+          </w:p>
+        </w:tc>
+        <w:tc>
+          <w:tcPr>
+            <w:tcW w:w="960" w:type="dxa"/>
+            <w:tcBorders>
+              <w:top w:val="nil"/>
+              <w:left w:val="nil"/>
+              <w:bottom w:val="single" w:sz="4" w:space="0" w:color="auto"/>
+              <w:right w:val="single" w:sz="4" w:space="0" w:color="auto"/>
+            </w:tcBorders>
+            <w:shd w:val="clear" w:color="auto" w:fill="auto"/>
+            <w:noWrap/>
+            <w:vAlign w:val="bottom"/>
+            <w:hideMark/>
+          </w:tcPr>
+          <w:p>
+            <w:pPr>
+              <w:spacing w:after="0" w:line="240" w:lineRule="auto"/>
+              <w:jc w:val="right"/>
+              <w:rPr>
+                <w:rFonts w:ascii="Calibri" w:eastAsia="Times New Roman" w:hAnsi="Calibri" w:cs="Calibri"/>
+                <w:color w:val="000000"/>
+                <w:lang w:eastAsia="en-GB"/>
+              </w:rPr>
+            </w:pPr>
+            <w:r>
+              <w:rPr>
+                <w:rFonts w:ascii="Calibri" w:eastAsia="Times New Roman" w:hAnsi="Calibri" w:cs="Calibri"/>
+                <w:color w:val="000000"/>
+                <w:lang w:eastAsia="en-GB"/>
+              </w:rPr>
+              <w:t>838.63</w:t>
+            </w:r>
+          </w:p>
+        </w:tc>
+        <w:tc>
+          <w:tcPr>
+            <w:tcW w:w="960" w:type="dxa"/>
+            <w:tcBorders>
+              <w:top w:val="nil"/>
+              <w:left w:val="nil"/>
+              <w:bottom w:val="single" w:sz="4" w:space="0" w:color="auto"/>
+              <w:right w:val="single" w:sz="4" w:space="0" w:color="auto"/>
+            </w:tcBorders>
+            <w:shd w:val="clear" w:color="auto" w:fill="auto"/>
+            <w:noWrap/>
+            <w:vAlign w:val="bottom"/>
+            <w:hideMark/>
+          </w:tcPr>
+          <w:p>
+            <w:pPr>
+              <w:spacing w:after="0" w:line="240" w:lineRule="auto"/>
+              <w:jc w:val="right"/>
+              <w:rPr>
+                <w:rFonts w:ascii="Calibri" w:eastAsia="Times New Roman" w:hAnsi="Calibri" w:cs="Calibri"/>
+                <w:color w:val="000000"/>
+                <w:lang w:eastAsia="en-GB"/>
+              </w:rPr>
+            </w:pPr>
+            <w:r>
+              <w:rPr>
+                <w:rFonts w:ascii="Calibri" w:eastAsia="Times New Roman" w:hAnsi="Calibri" w:cs="Calibri"/>
+                <w:color w:val="000000"/>
+                <w:lang w:eastAsia="en-GB"/>
+              </w:rPr>
+              <w:t>0.94</w:t>
+            </w:r>
+          </w:p>
+        </w:tc>
+      </w:tr>
+      <w:tr>
+        <w:trPr>
+          <w:trHeight w:val="1200"/>
+        </w:trPr>
+        <w:tc>
+          <w:tcPr>
+            <w:tcW w:w="2500" w:type="dxa"/>
+            <w:tcBorders>
+              <w:top w:val="nil"/>
+              <w:left w:val="single" w:sz="4" w:space="0" w:color="auto"/>
+              <w:bottom w:val="single" w:sz="4" w:space="0" w:color="auto"/>
+              <w:right w:val="single" w:sz="4" w:space="0" w:color="auto"/>
+            </w:tcBorders>
+            <w:shd w:val="clear" w:color="auto" w:fill="auto"/>
+            <w:vAlign w:val="center"/>
+            <w:hideMark/>
+          </w:tcPr>
+          <w:p>
+            <w:pPr>
+              <w:spacing w:after="0" w:line="240" w:lineRule="auto"/>
+              <w:rPr>
+                <w:rFonts w:ascii="Calibri" w:eastAsia="Times New Roman" w:hAnsi="Calibri" w:cs="Calibri"/>
+                <w:color w:val="000000"/>
+                <w:lang w:eastAsia="en-GB"/>
+              </w:rPr>
+            </w:pPr>
+            <w:r>
+              <w:rPr>
+                <w:rFonts w:ascii="Calibri" w:eastAsia="Times New Roman" w:hAnsi="Calibri" w:cs="Calibri"/>
+                <w:color w:val="000000"/>
+                <w:lang w:eastAsia="en-GB"/>
+              </w:rPr>
+              <w:t>Random Forest</w:t>
+            </w:r>
+          </w:p>
+        </w:tc>
+        <w:tc>
+          <w:tcPr>
+            <w:tcW w:w="3220" w:type="dxa"/>
+            <w:tcBorders>
+              <w:top w:val="nil"/>
+              <w:left w:val="nil"/>
+              <w:bottom w:val="single" w:sz="4" w:space="0" w:color="auto"/>
+              <w:right w:val="single" w:sz="4" w:space="0" w:color="auto"/>
+            </w:tcBorders>
+            <w:shd w:val="clear" w:color="auto" w:fill="auto"/>
+            <w:vAlign w:val="center"/>
+            <w:hideMark/>
+          </w:tcPr>
+          <w:p>
+            <w:pPr>
+              <w:spacing w:after="0" w:line="240" w:lineRule="auto"/>
+              <w:rPr>
+                <w:rFonts w:ascii="Calibri" w:eastAsia="Times New Roman" w:hAnsi="Calibri" w:cs="Calibri"/>
+                <w:color w:val="000000"/>
+                <w:lang w:eastAsia="en-GB"/>
+              </w:rPr>
+            </w:pPr>
+            <w:r>
+              <w:rPr>
+                <w:rFonts w:ascii="Calibri" w:eastAsia="Times New Roman" w:hAnsi="Calibri" w:cs="Calibri"/>
+                <w:color w:val="000000"/>
+                <w:lang w:eastAsia="en-GB"/>
+              </w:rPr>
+              <w:t>MinLeafSize, 1, Method, Bag, NumLearningCycles, 50, (columns: model, year, mileage, fuel type, MPG, engine size).</w:t>
+            </w:r>
+          </w:p>
+        </w:tc>
+        <w:tc>
+          <w:tcPr>
+            <w:tcW w:w="960" w:type="dxa"/>
+            <w:tcBorders>
+              <w:top w:val="nil"/>
+              <w:left w:val="nil"/>
+              <w:bottom w:val="single" w:sz="4" w:space="0" w:color="auto"/>
+              <w:right w:val="single" w:sz="4" w:space="0" w:color="auto"/>
+            </w:tcBorders>
+            <w:shd w:val="clear" w:color="auto" w:fill="auto"/>
+            <w:noWrap/>
+            <w:vAlign w:val="bottom"/>
+            <w:hideMark/>
+          </w:tcPr>
+          <w:p>
+            <w:pPr>
+              <w:spacing w:after="0" w:line="240" w:lineRule="auto"/>
+              <w:jc w:val="right"/>
+              <w:rPr>
+                <w:rFonts w:ascii="Calibri" w:eastAsia="Times New Roman" w:hAnsi="Calibri" w:cs="Calibri"/>
+                <w:color w:val="000000"/>
+                <w:lang w:eastAsia="en-GB"/>
+              </w:rPr>
+            </w:pPr>
+            <w:r>
+              <w:rPr>
+                <w:rFonts w:ascii="Calibri" w:eastAsia="Times New Roman" w:hAnsi="Calibri" w:cs="Calibri"/>
+                <w:color w:val="000000"/>
+                <w:lang w:eastAsia="en-GB"/>
+              </w:rPr>
+              <w:t>1,178.42</w:t>
+            </w:r>
+          </w:p>
+        </w:tc>
+        <w:tc>
+          <w:tcPr>
+            <w:tcW w:w="960" w:type="dxa"/>
+            <w:tcBorders>
+              <w:top w:val="nil"/>
+              <w:left w:val="nil"/>
+              <w:bottom w:val="single" w:sz="4" w:space="0" w:color="auto"/>
+              <w:right w:val="single" w:sz="4" w:space="0" w:color="auto"/>
+            </w:tcBorders>
+            <w:shd w:val="clear" w:color="auto" w:fill="auto"/>
+            <w:noWrap/>
+            <w:vAlign w:val="bottom"/>
+            <w:hideMark/>
+          </w:tcPr>
+          <w:p>
+            <w:pPr>
+              <w:spacing w:after="0" w:line="240" w:lineRule="auto"/>
+              <w:jc w:val="right"/>
+              <w:rPr>
+                <w:rFonts w:ascii="Calibri" w:eastAsia="Times New Roman" w:hAnsi="Calibri" w:cs="Calibri"/>
+                <w:color w:val="000000"/>
+                <w:lang w:eastAsia="en-GB"/>
+              </w:rPr>
+            </w:pPr>
+            <w:r>
+              <w:rPr>
+                <w:rFonts w:ascii="Calibri" w:eastAsia="Times New Roman" w:hAnsi="Calibri" w:cs="Calibri"/>
+                <w:color w:val="000000"/>
+                <w:lang w:eastAsia="en-GB"/>
+              </w:rPr>
+              <w:t>839.35</w:t>
+            </w:r>
+          </w:p>
+        </w:tc>
+        <w:tc>
+          <w:tcPr>
+            <w:tcW w:w="960" w:type="dxa"/>
+            <w:tcBorders>
+              <w:top w:val="nil"/>
+              <w:left w:val="nil"/>
+              <w:bottom w:val="single" w:sz="4" w:space="0" w:color="auto"/>
+              <w:right w:val="single" w:sz="4" w:space="0" w:color="auto"/>
+            </w:tcBorders>
+            <w:shd w:val="clear" w:color="auto" w:fill="auto"/>
+            <w:noWrap/>
+            <w:vAlign w:val="bottom"/>
+            <w:hideMark/>
+          </w:tcPr>
+          <w:p>
+            <w:pPr>
+              <w:spacing w:after="0" w:line="240" w:lineRule="auto"/>
+              <w:jc w:val="right"/>
+              <w:rPr>
+                <w:rFonts w:ascii="Calibri" w:eastAsia="Times New Roman" w:hAnsi="Calibri" w:cs="Calibri"/>
+                <w:color w:val="000000"/>
+                <w:lang w:eastAsia="en-GB"/>
+              </w:rPr>
+            </w:pPr>
+            <w:r>
+              <w:rPr>
+                <w:rFonts w:ascii="Calibri" w:eastAsia="Times New Roman" w:hAnsi="Calibri" w:cs="Calibri"/>
+                <w:color w:val="000000"/>
+                <w:lang w:eastAsia="en-GB"/>
+              </w:rPr>
+              <w:t>0.94</w:t>
+            </w:r>
+          </w:p>
+        </w:tc>
+      </w:tr>
+      <w:tr>
+        <w:trPr>
+          <w:trHeight w:val="1200"/>
+        </w:trPr>
+        <w:tc>
+          <w:tcPr>
+            <w:tcW w:w="2500" w:type="dxa"/>
+            <w:tcBorders>
+              <w:top w:val="nil"/>
+              <w:left w:val="single" w:sz="4" w:space="0" w:color="auto"/>
+              <w:bottom w:val="single" w:sz="4" w:space="0" w:color="auto"/>
+              <w:right w:val="single" w:sz="4" w:space="0" w:color="auto"/>
+            </w:tcBorders>
+            <w:shd w:val="clear" w:color="auto" w:fill="auto"/>
+            <w:vAlign w:val="center"/>
+            <w:hideMark/>
+          </w:tcPr>
+          <w:p>
+            <w:pPr>
+              <w:spacing w:after="0" w:line="240" w:lineRule="auto"/>
+              <w:rPr>
+                <w:rFonts w:ascii="Calibri" w:eastAsia="Times New Roman" w:hAnsi="Calibri" w:cs="Calibri"/>
+                <w:color w:val="000000"/>
+                <w:lang w:eastAsia="en-GB"/>
+              </w:rPr>
+            </w:pPr>
+            <w:r>
+              <w:rPr>
+                <w:rFonts w:ascii="Calibri" w:eastAsia="Times New Roman" w:hAnsi="Calibri" w:cs="Calibri"/>
+                <w:color w:val="000000"/>
+                <w:lang w:eastAsia="en-GB"/>
+              </w:rPr>
+              <w:t>Random Forest</w:t>
+            </w:r>
+          </w:p>
+        </w:tc>
+        <w:tc>
+          <w:tcPr>
+            <w:tcW w:w="3220" w:type="dxa"/>
+            <w:tcBorders>
+              <w:top w:val="nil"/>
+              <w:left w:val="nil"/>
+              <w:bottom w:val="single" w:sz="4" w:space="0" w:color="auto"/>
+              <w:right w:val="single" w:sz="4" w:space="0" w:color="auto"/>
+            </w:tcBorders>
+            <w:shd w:val="clear" w:color="auto" w:fill="auto"/>
+            <w:vAlign w:val="center"/>
+            <w:hideMark/>
+          </w:tcPr>
+          <w:p>
+            <w:pPr>
+              <w:spacing w:after="0" w:line="240" w:lineRule="auto"/>
+              <w:rPr>
+                <w:rFonts w:ascii="Calibri" w:eastAsia="Times New Roman" w:hAnsi="Calibri" w:cs="Calibri"/>
+                <w:color w:val="000000"/>
+                <w:lang w:eastAsia="en-GB"/>
+              </w:rPr>
+            </w:pPr>
+            <w:r>
+              <w:rPr>
+                <w:rFonts w:ascii="Calibri" w:eastAsia="Times New Roman" w:hAnsi="Calibri" w:cs="Calibri"/>
+                <w:color w:val="000000"/>
+                <w:lang w:eastAsia="en-GB"/>
+              </w:rPr>
+              <w:t>MinLeafSize, 1, Method, Bag, NumLearningCycles, 500, (columns: model, year, mileage, fuel type, MPG, engine size).</w:t>
+            </w:r>
+          </w:p>
+        </w:tc>
+        <w:tc>
+          <w:tcPr>
+            <w:tcW w:w="960" w:type="dxa"/>
+            <w:tcBorders>
+              <w:top w:val="nil"/>
+              <w:left w:val="nil"/>
+              <w:bottom w:val="single" w:sz="4" w:space="0" w:color="auto"/>
+              <w:right w:val="single" w:sz="4" w:space="0" w:color="auto"/>
+            </w:tcBorders>
+            <w:shd w:val="clear" w:color="auto" w:fill="auto"/>
+            <w:noWrap/>
+            <w:vAlign w:val="bottom"/>
+            <w:hideMark/>
+          </w:tcPr>
+          <w:p>
+            <w:pPr>
+              <w:spacing w:after="0" w:line="240" w:lineRule="auto"/>
+              <w:jc w:val="right"/>
+              <w:rPr>
+                <w:rFonts w:ascii="Calibri" w:eastAsia="Times New Roman" w:hAnsi="Calibri" w:cs="Calibri"/>
+                <w:color w:val="000000"/>
+                <w:lang w:eastAsia="en-GB"/>
+              </w:rPr>
+            </w:pPr>
+            <w:r>
+              <w:rPr>
+                <w:rFonts w:ascii="Calibri" w:eastAsia="Times New Roman" w:hAnsi="Calibri" w:cs="Calibri"/>
+                <w:color w:val="000000"/>
+                <w:lang w:eastAsia="en-GB"/>
+              </w:rPr>
+              <w:t>1,174.68</w:t>
+            </w:r>
+          </w:p>
+        </w:tc>
+        <w:tc>
+          <w:tcPr>
+            <w:tcW w:w="960" w:type="dxa"/>
+            <w:tcBorders>
+              <w:top w:val="nil"/>
+              <w:left w:val="nil"/>
+              <w:bottom w:val="single" w:sz="4" w:space="0" w:color="auto"/>
+              <w:right w:val="single" w:sz="4" w:space="0" w:color="auto"/>
+            </w:tcBorders>
+            <w:shd w:val="clear" w:color="auto" w:fill="auto"/>
+            <w:noWrap/>
+            <w:vAlign w:val="bottom"/>
+            <w:hideMark/>
+          </w:tcPr>
+          <w:p>
+            <w:pPr>
+              <w:spacing w:after="0" w:line="240" w:lineRule="auto"/>
+              <w:jc w:val="right"/>
+              <w:rPr>
+                <w:rFonts w:ascii="Calibri" w:eastAsia="Times New Roman" w:hAnsi="Calibri" w:cs="Calibri"/>
+                <w:color w:val="000000"/>
+                <w:lang w:eastAsia="en-GB"/>
+              </w:rPr>
+            </w:pPr>
+            <w:r>
+              <w:rPr>
+                <w:rFonts w:ascii="Calibri" w:eastAsia="Times New Roman" w:hAnsi="Calibri" w:cs="Calibri"/>
+                <w:color w:val="000000"/>
+                <w:lang w:eastAsia="en-GB"/>
+              </w:rPr>
+              <w:t>838.28</w:t>
+            </w:r>
+          </w:p>
+        </w:tc>
+        <w:tc>
+          <w:tcPr>
+            <w:tcW w:w="960" w:type="dxa"/>
+            <w:tcBorders>
+              <w:top w:val="nil"/>
+              <w:left w:val="nil"/>
+              <w:bottom w:val="single" w:sz="4" w:space="0" w:color="auto"/>
+              <w:right w:val="single" w:sz="4" w:space="0" w:color="auto"/>
+            </w:tcBorders>
+            <w:shd w:val="clear" w:color="auto" w:fill="auto"/>
+            <w:noWrap/>
+            <w:vAlign w:val="bottom"/>
+            <w:hideMark/>
+          </w:tcPr>
+          <w:p>
+            <w:pPr>
+              <w:spacing w:after="0" w:line="240" w:lineRule="auto"/>
+              <w:jc w:val="right"/>
+              <w:rPr>
+                <w:rFonts w:ascii="Calibri" w:eastAsia="Times New Roman" w:hAnsi="Calibri" w:cs="Calibri"/>
+                <w:color w:val="000000"/>
+                <w:lang w:eastAsia="en-GB"/>
+              </w:rPr>
+            </w:pPr>
+            <w:r>
+              <w:rPr>
+                <w:rFonts w:ascii="Calibri" w:eastAsia="Times New Roman" w:hAnsi="Calibri" w:cs="Calibri"/>
+                <w:color w:val="000000"/>
+                <w:lang w:eastAsia="en-GB"/>
+              </w:rPr>
+              <w:t>0.94</w:t>
+            </w:r>
+          </w:p>
+        </w:tc>
+      </w:tr>
     </w:tbl>
-    <w:p/>
     <w:p>
       <w:pPr>
-        <w:pStyle w:val="Heading1"/>
-      </w:pPr>
-      <w:r>
-        <w:t>Implementation Details</w:t>
+        <w:keepNext/>
+      </w:pPr>
+      <w:r>
+        <w:rPr>
+          <w:noProof/>
+        </w:rPr>
+        <w:lastRenderedPageBreak/>
+        <w:drawing>
+          <wp:inline distT="0" distB="0" distL="0" distR="0" wp14:anchorId="247FBEF5" wp14:editId="3A9648E9">
+            <wp:extent cx="2903538" cy="2657475"/>
+            <wp:effectExtent l="0" t="0" r="0" b="0"/>
+            <wp:docPr id="1" name="Picture 1"/>
+            <wp:cNvGraphicFramePr>
+              <a:graphicFrameLocks xmlns:a="http://schemas.openxmlformats.org/drawingml/2006/main" noChangeAspect="1"/>
+            </wp:cNvGraphicFramePr>
+            <a:graphic xmlns:a="http://schemas.openxmlformats.org/drawingml/2006/main">
+              <a:graphicData uri="http://schemas.openxmlformats.org/drawingml/2006/picture">
+                <pic:pic xmlns:pic="http://schemas.openxmlformats.org/drawingml/2006/picture">
+                  <pic:nvPicPr>
+                    <pic:cNvPr id="0" name="Picture 1"/>
+                    <pic:cNvPicPr>
+                      <a:picLocks noChangeAspect="1" noChangeArrowheads="1"/>
+                    </pic:cNvPicPr>
+                  </pic:nvPicPr>
+                  <pic:blipFill>
+                    <a:blip r:embed="rId5">
+                      <a:extLst>
+                        <a:ext uri="{28A0092B-C50C-407E-A947-70E740481C1C}">
+                          <a14:useLocalDpi xmlns:a14="http://schemas.microsoft.com/office/drawing/2010/main" val="0"/>
+                        </a:ext>
+                      </a:extLst>
+                    </a:blip>
+                    <a:srcRect/>
+                    <a:stretch>
+                      <a:fillRect/>
+                    </a:stretch>
+                  </pic:blipFill>
+                  <pic:spPr bwMode="auto">
+                    <a:xfrm>
+                      <a:off x="0" y="0"/>
+                      <a:ext cx="2908976" cy="2662452"/>
+                    </a:xfrm>
+                    <a:prstGeom prst="rect">
+                      <a:avLst/>
+                    </a:prstGeom>
+                    <a:noFill/>
+                    <a:ln>
+                      <a:noFill/>
+                    </a:ln>
+                  </pic:spPr>
+                </pic:pic>
+              </a:graphicData>
+            </a:graphic>
+          </wp:inline>
+        </w:drawing>
       </w:r>
     </w:p>
     <w:p>
-      <w:r>
-        <w:t xml:space="preserve">For the linear regression I am excluding tax and transmission type columns and normalising the data. By normalising the </w:t>
-      </w:r>
-      <w:r>
-        <w:t>data,</w:t>
-      </w:r>
-      <w:r>
-        <w:t xml:space="preserve"> the residuals then jumped into a proper normal distribution (before they were rather significantly more on the negative side). There are still many residuals to the left, giving the histogram a very slight right skew (in picture </w:t>
-      </w:r>
-      <w:r>
-        <w:t>NormalisedLRResidualPlot</w:t>
-      </w:r>
-      <w:r>
-        <w:t>.jpg</w:t>
-      </w:r>
-      <w:r>
-        <w:t xml:space="preserve"> in case the final plot is different).</w:t>
-      </w:r>
-      <w:r>
-        <w:t xml:space="preserve"> </w:t>
+      <w:pPr>
+        <w:pStyle w:val="Caption"/>
+      </w:pPr>
+      <w:r>
+        <w:t xml:space="preserve">Figure </w:t>
+      </w:r>
+      <w:fldSimple w:instr=" SEQ Figure \* ARABIC ">
+        <w:r>
+          <w:rPr>
+            <w:noProof/>
+          </w:rPr>
+          <w:t>1</w:t>
+        </w:r>
+      </w:fldSimple>
+      <w:r>
+        <w:t>RF Num Learners V RMSE</w:t>
       </w:r>
     </w:p>
     <w:p>
       <w:r>
-        <w:t xml:space="preserve">Using the script </w:t>
-      </w:r>
-      <w:proofErr w:type="spellStart"/>
-      <w:r>
-        <w:t>OptimizeLinearRegression</w:t>
-      </w:r>
-      <w:proofErr w:type="spellEnd"/>
-      <w:r>
-        <w:t xml:space="preserve"> I got the general hyperparameters for the Linear Regression model. I then tried using Bayesian optimisation to find the lambda, but that figure performed worse than that found by the auto-tuning (though not by much).</w:t>
+        <w:t>From the above graph you can see that there is not much difference between using 50 trees and 500. I have kept it at 499 as the results against the test set were better (if we cared about computational efficiency we might cap at around 50 trees).</w:t>
       </w:r>
     </w:p>
     <w:p>
-      <w:r>
-        <w:lastRenderedPageBreak/>
-        <w:t xml:space="preserve">For random forest I used the function </w:t>
-      </w:r>
-      <w:proofErr w:type="spellStart"/>
-      <w:r>
-        <w:t>fitrensemble</w:t>
-      </w:r>
-      <w:proofErr w:type="spellEnd"/>
-      <w:r>
-        <w:t xml:space="preserve"> (which fits any combination of learners) to train a collection of decision trees (I used a template tree so that I could adjust the minimum leaf size). I then used the script </w:t>
-      </w:r>
-      <w:proofErr w:type="spellStart"/>
-      <w:r>
-        <w:t>OptimiseRandomForest</w:t>
-      </w:r>
-      <w:proofErr w:type="spellEnd"/>
-      <w:r>
-        <w:t xml:space="preserve"> to find the best hyperparameters for the model.</w:t>
+      <w:pPr>
+        <w:pStyle w:val="Heading1"/>
+      </w:pPr>
+      <w:r>
+        <w:t>Implementation Details</w:t>
       </w:r>
     </w:p>
     <w:p>
       <w:r>
-        <w:t xml:space="preserve">To fairly analyse both models I used the function </w:t>
-      </w:r>
-      <w:proofErr w:type="spellStart"/>
-      <w:r>
-        <w:t>analyseRegression</w:t>
-      </w:r>
-      <w:proofErr w:type="spellEnd"/>
-      <w:r>
-        <w:t xml:space="preserve"> to get the residual plots, MAE, RMSE and other graphs.</w:t>
+        <w:t xml:space="preserve">For the linear regression I am excluding tax and transmission type columns and normalising the data. By normalising the </w:t>
+      </w:r>
+      <w:r>
+        <w:t>data,</w:t>
+      </w:r>
+      <w:r>
+        <w:t xml:space="preserve"> the residuals then jumped into a proper normal distribution (before they were rather significantly more on the negative side). There are still many residuals to the left, giving the histogram a very slight right skew (in picture </w:t>
+      </w:r>
+      <w:r>
+        <w:t>NormalisedLRResidualPlot</w:t>
+      </w:r>
+      <w:r>
+        <w:t>.jpg</w:t>
+      </w:r>
+      <w:r>
+        <w:t xml:space="preserve"> in case the final plot is different).</w:t>
+      </w:r>
+      <w:r>
+        <w:t xml:space="preserve"> </w:t>
       </w:r>
     </w:p>
     <w:p>
       <w:r>
-        <w:t xml:space="preserve">To get the summary statistics I used the function </w:t>
-      </w:r>
-      <w:proofErr w:type="spellStart"/>
-      <w:r>
-        <w:t>GetSummaryStats</w:t>
-      </w:r>
-      <w:proofErr w:type="spellEnd"/>
-      <w:r>
-        <w:t xml:space="preserve">, which I took a lot of inspiration from </w:t>
-      </w:r>
-      <w:proofErr w:type="gramStart"/>
-      <w:r>
-        <w:t>Pandas’</w:t>
-      </w:r>
-      <w:proofErr w:type="gramEnd"/>
-      <w:r>
-        <w:t xml:space="preserve"> describe function. Where I built up a matrix, transformed it into a table and printed it out.</w:t>
+        <w:t>Using the script OptimizeLinearRegression I got the general hyperparameters for the Linear Regression model. I then tried using Bayesian optimisation to find the lambda, but that figure performed worse than that found by the auto-tuning (though not by much).</w:t>
       </w:r>
     </w:p>
     <w:p>
       <w:r>
-        <w:t xml:space="preserve">By using the script main I could run both models one after the other and get MATLAB to run their statistics and print them to the command window. I used the </w:t>
-      </w:r>
-      <w:proofErr w:type="spellStart"/>
-      <w:r>
-        <w:t>rng</w:t>
-      </w:r>
-      <w:proofErr w:type="spellEnd"/>
-      <w:r>
-        <w:t xml:space="preserve"> function to set the random number seed so that the models would output the same numbers each time (this has the </w:t>
-      </w:r>
-      <w:r>
-        <w:t>risk of the models being trapped in local minimums rather than finding the best parameters. Running with a seed of 52 rather than my usual 42 I get RMSE 1826.14 for Linear Regression and 1174.61 RMSE for Random Forest, so not too significantly different).</w:t>
+        <w:t>For random forest I used the function fitrensemble (which fits any combination of learners) to train a collection of decision trees (I used a template tree so that I could adjust the minimum leaf size). I then used the script OptimiseRandomForest to find the best hyperparameters for the model.</w:t>
       </w:r>
     </w:p>
     <w:p>
       <w:r>
+        <w:t>To fairly analyse both models I used the function analyseRegression to get the residual plots, MAE, RMSE and other graphs.</w:t>
+      </w:r>
+    </w:p>
+    <w:p>
+      <w:r>
+        <w:t>To get the summary statistics I used the function GetSummaryStats, which I took a lot of inspiration from Pandas’ describe function. Where I built up a matrix, transformed it into a table and printed it out.</w:t>
+      </w:r>
+    </w:p>
+    <w:p>
+      <w:r>
+        <w:t xml:space="preserve">By using the script main I could run both models one after the other and get MATLAB to run their statistics and print them to the command window. I used the rng function to set the random number seed so that the models would output the same numbers each time (this has the </w:t>
+      </w:r>
+      <w:r>
+        <w:t>risk of the models being trapped in local minimums rather than finding the best parameters. Running with a seed of 52 rather than my usual 42 I get RMSE 1826.14 for Linear Regression and 1174.61 RMSE for Random Forest, so not too significantly different).</w:t>
+      </w:r>
+    </w:p>
+    <w:p>
+      <w:r>
+        <w:lastRenderedPageBreak/>
         <w:t>My first choice was whether to use a Live Script (notebook style) or an ordinary script. I chose the ordinary script so that I could easily rerun the entire script top to bottom.</w:t>
       </w:r>
       <w:r>
@@ -2554,7 +2800,6 @@
           <w:lang w:eastAsia="en-GB"/>
         </w:rPr>
       </w:pPr>
-      <w:proofErr w:type="spellStart"/>
       <w:r>
         <w:rPr>
           <w:rFonts w:ascii="Times New Roman" w:eastAsia="Times New Roman" w:hAnsi="Times New Roman" w:cs="Times New Roman"/>
@@ -2562,17 +2807,7 @@
           <w:szCs w:val="24"/>
           <w:lang w:eastAsia="en-GB"/>
         </w:rPr>
-        <w:t>Schapire</w:t>
-      </w:r>
-      <w:proofErr w:type="spellEnd"/>
-      <w:r>
-        <w:rPr>
-          <w:rFonts w:ascii="Times New Roman" w:eastAsia="Times New Roman" w:hAnsi="Times New Roman" w:cs="Times New Roman"/>
-          <w:sz w:val="24"/>
-          <w:szCs w:val="24"/>
-          <w:lang w:eastAsia="en-GB"/>
-        </w:rPr>
-        <w:t xml:space="preserve"> Robert (2001) </w:t>
+        <w:t xml:space="preserve">Schapire Robert (2001) </w:t>
       </w:r>
       <w:r>
         <w:rPr>
@@ -2614,7 +2849,7 @@
         </w:rPr>
         <w:t xml:space="preserve">. Available at: </w:t>
       </w:r>
-      <w:hyperlink r:id="rId5" w:history="1">
+      <w:hyperlink r:id="rId6" w:history="1">
         <w:r>
           <w:rPr>
             <w:rFonts w:ascii="Times New Roman" w:eastAsia="Times New Roman" w:hAnsi="Times New Roman" w:cs="Times New Roman"/>
@@ -2646,15 +2881,7 @@
         </w:numPr>
       </w:pPr>
       <w:r>
-        <w:t xml:space="preserve">James, Gareth, Witten, Daniela, Hastie, Trevor, and </w:t>
-      </w:r>
-      <w:proofErr w:type="spellStart"/>
-      <w:r>
-        <w:t>Tibshirani</w:t>
-      </w:r>
-      <w:proofErr w:type="spellEnd"/>
-      <w:r>
-        <w:t xml:space="preserve">, Robert. </w:t>
+        <w:t xml:space="preserve">James, Gareth, Witten, Daniela, Hastie, Trevor, and Tibshirani, Robert. </w:t>
       </w:r>
       <w:r>
         <w:rPr>
@@ -2664,17 +2891,9 @@
         <w:t>An Introduction to Statistical Learning with Applications in R</w:t>
       </w:r>
       <w:r>
-        <w:t xml:space="preserve">. 2nd ed. Vol. 1. 1 vols. Chapter 8: Springer </w:t>
-      </w:r>
-      <w:proofErr w:type="spellStart"/>
-      <w:r>
-        <w:t>Science+Business</w:t>
-      </w:r>
-      <w:proofErr w:type="spellEnd"/>
-      <w:r>
-        <w:t xml:space="preserve"> Media LLC, 2021. </w:t>
-      </w:r>
-      <w:hyperlink r:id="rId6" w:history="1">
+        <w:t xml:space="preserve">. 2nd ed. Vol. 1. 1 vols. Chapter 8: Springer Science+Business Media LLC, 2021. </w:t>
+      </w:r>
+      <w:hyperlink r:id="rId7" w:history="1">
         <w:r>
           <w:rPr>
             <w:rStyle w:val="Hyperlink"/>
@@ -3585,6 +3804,25 @@
       <w:u w:val="single"/>
     </w:rPr>
   </w:style>
+  <w:style w:type="paragraph" w:styleId="Caption">
+    <w:name w:val="caption"/>
+    <w:basedOn w:val="Normal"/>
+    <w:next w:val="Normal"/>
+    <w:uiPriority w:val="35"/>
+    <w:unhideWhenUsed/>
+    <w:qFormat/>
+    <w:rsid w:val="001A4F69"/>
+    <w:pPr>
+      <w:spacing w:after="200" w:line="240" w:lineRule="auto"/>
+    </w:pPr>
+    <w:rPr>
+      <w:i/>
+      <w:iCs/>
+      <w:color w:val="44546A" w:themeColor="text2"/>
+      <w:sz w:val="18"/>
+      <w:szCs w:val="18"/>
+    </w:rPr>
+  </w:style>
 </w:styles>
 </file>
 

</xml_diff>

<commit_message>
Spell checking and grammar adjustments
</commit_message>
<xml_diff>
--- a/Appendix.docx
+++ b/Appendix.docx
@@ -112,7 +112,13 @@
         </w:numPr>
       </w:pPr>
       <w:r>
-        <w:t>Linear Regression: an algorithm which attempts to fit an equation of the form Y = wX + c to data so that its error amount to the true value is minimised as far as possible</w:t>
+        <w:t xml:space="preserve">Linear Regression: an algorithm which attempts to fit an equation of the form Y = wX + c to </w:t>
+      </w:r>
+      <w:r>
+        <w:t xml:space="preserve">the </w:t>
+      </w:r>
+      <w:r>
+        <w:t>data so that its error to the true value is minimised as far as possible</w:t>
       </w:r>
     </w:p>
     <w:p>

</xml_diff>

<commit_message>
Updated appendix Implementation section
</commit_message>
<xml_diff>
--- a/Appendix.docx
+++ b/Appendix.docx
@@ -3517,14 +3517,27 @@
       <w:r>
         <w:t xml:space="preserve">Figure </w:t>
       </w:r>
-      <w:fldSimple w:instr=" SEQ Figure \* ARABIC ">
-        <w:r>
-          <w:rPr>
-            <w:noProof/>
-          </w:rPr>
-          <w:t>1</w:t>
-        </w:r>
-      </w:fldSimple>
+      <w:r>
+        <w:fldChar w:fldCharType="begin"/>
+      </w:r>
+      <w:r>
+        <w:instrText xml:space="preserve"> SEQ Figure \* ARABIC </w:instrText>
+      </w:r>
+      <w:r>
+        <w:fldChar w:fldCharType="separate"/>
+      </w:r>
+      <w:r>
+        <w:rPr>
+          <w:noProof/>
+        </w:rPr>
+        <w:t>1</w:t>
+      </w:r>
+      <w:r>
+        <w:rPr>
+          <w:noProof/>
+        </w:rPr>
+        <w:fldChar w:fldCharType="end"/>
+      </w:r>
       <w:r>
         <w:t>RF Num</w:t>
       </w:r>
@@ -3566,148 +3579,245 @@
       </w:r>
     </w:p>
     <w:p>
-      <w:r>
-        <w:t xml:space="preserve">For the linear regression I am excluding tax and transmission type columns and normalising the data. By normalising the </w:t>
-      </w:r>
-      <w:r>
-        <w:t>data,</w:t>
-      </w:r>
-      <w:r>
-        <w:t xml:space="preserve"> the residuals then jumped into a proper normal distribution (before they were rather significantly more on the negative side). There are still many residuals to the left, giving the histogram a very slight right skew (in picture </w:t>
-      </w:r>
-      <w:r>
-        <w:t>NormalisedLRResidualPlot</w:t>
-      </w:r>
-      <w:r>
-        <w:t>.jpg</w:t>
-      </w:r>
-      <w:r>
-        <w:t xml:space="preserve"> in case the final plot is different).</w:t>
+      <w:pPr>
+        <w:pStyle w:val="NormalWeb"/>
+        <w:spacing w:before="0" w:beforeAutospacing="0" w:after="0" w:afterAutospacing="0"/>
+      </w:pPr>
+      <w:r>
+        <w:t xml:space="preserve">For my implementation of the top </w:t>
+      </w:r>
+      <w:r>
+        <w:t>models,</w:t>
       </w:r>
       <w:r>
         <w:t xml:space="preserve"> </w:t>
+      </w:r>
+      <w:r>
+        <w:t xml:space="preserve">we </w:t>
+      </w:r>
+      <w:r>
+        <w:t xml:space="preserve">chose to use a single script named main to hold the majority of the code. This was to enable </w:t>
+      </w:r>
+      <w:r>
+        <w:t>the easy running of all sections of code at once</w:t>
+      </w:r>
+      <w:r>
+        <w:t>. This was also so that it was straightforward to run all of the code from top to bottom and reset all variables so that previous runs couldn't pollute the next run. By setting the data transformations to run each time the code ran we could ensure that our dataset remained pure and allowed for experimentation (such as how changing the hybrid's MPG from 202 to different numbers affected the models (it made the linear regression better and random forest worse)).</w:t>
       </w:r>
     </w:p>
     <w:p>
-      <w:r>
-        <w:t xml:space="preserve">Using the script </w:t>
-      </w:r>
-      <w:proofErr w:type="spellStart"/>
-      <w:r>
-        <w:t>OptimizeLinearRegression</w:t>
-      </w:r>
-      <w:proofErr w:type="spellEnd"/>
-      <w:r>
-        <w:t xml:space="preserve"> I got the general hyperparameters for the Linear Regression model. I then tried using Bayesian optimisation to find the lambda, but that figure performed worse than that found by the auto-tuning (though not by much).</w:t>
-      </w:r>
+      <w:pPr>
+        <w:pStyle w:val="NormalWeb"/>
+        <w:spacing w:before="0" w:beforeAutospacing="0" w:after="0" w:afterAutospacing="0"/>
+      </w:pPr>
     </w:p>
     <w:p>
+      <w:pPr>
+        <w:pStyle w:val="NormalWeb"/>
+        <w:spacing w:before="0" w:beforeAutospacing="0" w:after="0" w:afterAutospacing="0"/>
+      </w:pPr>
+      <w:r>
+        <w:t xml:space="preserve">We used the </w:t>
+      </w:r>
+      <w:proofErr w:type="spellStart"/>
+      <w:r>
+        <w:t>rng</w:t>
+      </w:r>
+      <w:proofErr w:type="spellEnd"/>
+      <w:r>
+        <w:t xml:space="preserve"> function to set the random number seed so that all of the results were reproducible (this has the risk of the models being trapped in local minimums rather than </w:t>
+      </w:r>
       <w:r>
         <w:lastRenderedPageBreak/>
-        <w:t xml:space="preserve">For random forest I used the function </w:t>
-      </w:r>
-      <w:proofErr w:type="spellStart"/>
-      <w:r>
-        <w:t>fitrensemble</w:t>
-      </w:r>
-      <w:proofErr w:type="spellEnd"/>
-      <w:r>
-        <w:t xml:space="preserve"> (which fits any combination of learners) to train a collection of decision trees (I used a template tree so that I could adjust the minimum leaf size). I then used the script </w:t>
-      </w:r>
-      <w:proofErr w:type="spellStart"/>
-      <w:r>
-        <w:t>OptimiseRandomForest</w:t>
-      </w:r>
-      <w:proofErr w:type="spellEnd"/>
-      <w:r>
-        <w:t xml:space="preserve"> to find the best hyperparameters for the model.</w:t>
+        <w:t xml:space="preserve">finding the best parameters). Using the seed of 42 rather than 52 gave an RMSE of 1799.16 for Linear Regression (versus 1818.02) and 1115.55 for Random Forest (versus 1177.40). </w:t>
+      </w:r>
+      <w:r>
+        <w:t>So,</w:t>
+      </w:r>
+      <w:r>
+        <w:t xml:space="preserve"> there is a much bigger effect on Random Forest, but not much difference for Linear Regression (either way Random Forest performed much better than Linear Regression).</w:t>
       </w:r>
     </w:p>
     <w:p>
-      <w:r>
-        <w:t xml:space="preserve">To fairly analyse both models I used the function </w:t>
-      </w:r>
-      <w:proofErr w:type="spellStart"/>
-      <w:r>
-        <w:t>analyseRegression</w:t>
-      </w:r>
-      <w:proofErr w:type="spellEnd"/>
-      <w:r>
-        <w:t xml:space="preserve"> to get the residual plots, MAE, RMSE and other graphs.</w:t>
-      </w:r>
+      <w:pPr>
+        <w:pStyle w:val="NormalWeb"/>
+        <w:spacing w:before="0" w:beforeAutospacing="0" w:after="0" w:afterAutospacing="0"/>
+      </w:pPr>
     </w:p>
     <w:p>
-      <w:r>
-        <w:t xml:space="preserve">To get the summary statistics I used the function </w:t>
-      </w:r>
-      <w:proofErr w:type="spellStart"/>
-      <w:r>
-        <w:t>GetSummaryStats</w:t>
-      </w:r>
-      <w:proofErr w:type="spellEnd"/>
-      <w:r>
-        <w:t xml:space="preserve">, which I took a lot of inspiration from </w:t>
-      </w:r>
-      <w:proofErr w:type="gramStart"/>
-      <w:r>
-        <w:t>Pandas’</w:t>
-      </w:r>
-      <w:proofErr w:type="gramEnd"/>
-      <w:r>
-        <w:t xml:space="preserve"> describe function. Where I built up a matrix, transformed it into a table and printed it out.</w:t>
+      <w:pPr>
+        <w:pStyle w:val="NormalWeb"/>
+        <w:spacing w:before="0" w:beforeAutospacing="0" w:after="0" w:afterAutospacing="0"/>
+      </w:pPr>
+      <w:r>
+        <w:t xml:space="preserve">For both models we </w:t>
+      </w:r>
+      <w:r>
+        <w:t>excluded</w:t>
+      </w:r>
+      <w:r>
+        <w:t xml:space="preserve"> the tax and transmission type columns. For tax it was because it is derived from other columns and for transmission type it is because it had little effect on the price column.</w:t>
       </w:r>
     </w:p>
     <w:p>
-      <w:r>
-        <w:t xml:space="preserve">By using the script main I could run both models one after the other and get MATLAB to run their statistics and print them to the command window. I used the </w:t>
-      </w:r>
-      <w:proofErr w:type="spellStart"/>
-      <w:r>
-        <w:t>rng</w:t>
-      </w:r>
-      <w:proofErr w:type="spellEnd"/>
-      <w:r>
-        <w:t xml:space="preserve"> function to set the random number seed so that the models would output the same numbers each time (this has the </w:t>
-      </w:r>
-      <w:r>
-        <w:t>risk of the models being trapped in local minimums rather than finding the best parameters. Running with a seed of 52 rather than my usual 42 I get RMSE 1826.14 for Linear Regression and 1174.61 RMSE for Random Forest, so not too significantly different).</w:t>
-      </w:r>
+      <w:pPr>
+        <w:pStyle w:val="NormalWeb"/>
+        <w:spacing w:before="0" w:beforeAutospacing="0" w:after="0" w:afterAutospacing="0"/>
+      </w:pPr>
     </w:p>
     <w:p>
-      <w:r>
-        <w:t>My first choice was whether to use a Live Script (notebook style) or an ordinary script. I chose the ordinary script so that I could easily rerun the entire script top to bottom.</w:t>
-      </w:r>
-      <w:r>
-        <w:t xml:space="preserve"> I had it wipe the command window, clear all of the saved variables and close all of the graph output windows; this was so that previous runs wouldn’t affect the next runs.</w:t>
+      <w:pPr>
+        <w:pStyle w:val="NormalWeb"/>
+        <w:spacing w:before="0" w:beforeAutospacing="0" w:after="0" w:afterAutospacing="0"/>
+      </w:pPr>
+      <w:r>
+        <w:t>For linear regression we normalised the training data and then normalised the test data using the same parameters. This dramatically increased the accuracy of the model (the RMSE went from £4782 down to £2428).</w:t>
       </w:r>
     </w:p>
     <w:p>
-      <w:r>
-        <w:t xml:space="preserve">My next choice was to run </w:t>
-      </w:r>
-      <w:r>
-        <w:t>the data transformation each time the script runs, this would be inadvisable with a larger dataset where it would be best to save these as a new dataset. This did allow me to experiment with different transformations without destroying the original data.</w:t>
-      </w:r>
+      <w:pPr>
+        <w:pStyle w:val="NormalWeb"/>
+        <w:spacing w:before="0" w:beforeAutospacing="0" w:after="0" w:afterAutospacing="0"/>
+      </w:pPr>
     </w:p>
     <w:p>
-      <w:r>
-        <w:t>As I had quite a lot of data</w:t>
-      </w:r>
-      <w:r>
-        <w:t>,</w:t>
-      </w:r>
-      <w:r>
-        <w:t xml:space="preserve"> I didn’t run n-fold cross validation on it (this would involve having n separate mini-models trained and tested on subsets of the data).</w:t>
+      <w:pPr>
+        <w:pStyle w:val="NormalWeb"/>
+        <w:spacing w:before="0" w:beforeAutospacing="0" w:after="0" w:afterAutospacing="0"/>
+      </w:pPr>
+      <w:r>
+        <w:t xml:space="preserve">Using the script </w:t>
+      </w:r>
+      <w:proofErr w:type="spellStart"/>
+      <w:r>
+        <w:t>OptimizeLinearRegression</w:t>
+      </w:r>
+      <w:proofErr w:type="spellEnd"/>
+      <w:r>
+        <w:t xml:space="preserve"> we got the generalised hyper-parameters for linear regression, then we used Bayesian optimisation to get a better lambda figure.</w:t>
       </w:r>
     </w:p>
     <w:p>
-      <w:r>
-        <w:t>Throughout the model I had the script delete temporary variables, this was to save memory space.</w:t>
-      </w:r>
+      <w:pPr>
+        <w:pStyle w:val="NormalWeb"/>
+        <w:spacing w:before="0" w:beforeAutospacing="0" w:after="0" w:afterAutospacing="0"/>
+      </w:pPr>
     </w:p>
     <w:p>
-      <w:r>
-        <w:t>The script is divided up into various subsections so that they can be run independently, as you can in live scripts.</w:t>
+      <w:pPr>
+        <w:pStyle w:val="NormalWeb"/>
+        <w:spacing w:before="0" w:beforeAutospacing="0" w:after="0" w:afterAutospacing="0"/>
+      </w:pPr>
+      <w:r>
+        <w:t xml:space="preserve">For random forest we used the function </w:t>
+      </w:r>
+      <w:proofErr w:type="spellStart"/>
+      <w:r>
+        <w:t>fitrensemble</w:t>
+      </w:r>
+      <w:proofErr w:type="spellEnd"/>
+      <w:r>
+        <w:t xml:space="preserve"> to train a collection of decision trees (I used a template tree so that we could adjust the minimum leaf size). We then used the script </w:t>
+      </w:r>
+      <w:proofErr w:type="spellStart"/>
+      <w:r>
+        <w:t>OptimiseRandomForest</w:t>
+      </w:r>
+      <w:proofErr w:type="spellEnd"/>
+      <w:r>
+        <w:t xml:space="preserve"> to find the best hyperparameters for the model. Then within the same script I used Bayesian optimisation to get the optimum number of trees.</w:t>
+      </w:r>
+    </w:p>
+    <w:p>
+      <w:pPr>
+        <w:pStyle w:val="NormalWeb"/>
+        <w:spacing w:before="0" w:beforeAutospacing="0" w:after="0" w:afterAutospacing="0"/>
+      </w:pPr>
+    </w:p>
+    <w:p>
+      <w:pPr>
+        <w:pStyle w:val="NormalWeb"/>
+        <w:spacing w:before="0" w:beforeAutospacing="0" w:after="0" w:afterAutospacing="0"/>
+      </w:pPr>
+      <w:r>
+        <w:t xml:space="preserve">To fairly analyse both models (so both were looked at the same way) we used the function </w:t>
+      </w:r>
+      <w:proofErr w:type="spellStart"/>
+      <w:r>
+        <w:t>analyseRegression</w:t>
+      </w:r>
+      <w:proofErr w:type="spellEnd"/>
+      <w:r>
+        <w:t>, this worked out the MAE, RMSE and 1 - NMSE, then ran off the residual plots and other graphs.</w:t>
+      </w:r>
+    </w:p>
+    <w:p>
+      <w:pPr>
+        <w:pStyle w:val="NormalWeb"/>
+        <w:spacing w:before="0" w:beforeAutospacing="0" w:after="0" w:afterAutospacing="0"/>
+      </w:pPr>
+    </w:p>
+    <w:p>
+      <w:pPr>
+        <w:pStyle w:val="NormalWeb"/>
+        <w:spacing w:before="0" w:beforeAutospacing="0" w:after="0" w:afterAutospacing="0"/>
+      </w:pPr>
+      <w:r>
+        <w:t>To allow for some experimentation the code in main was sectioned so that the models could be run without needing to rerun the statistics and preparation sections. Long-running sections, such as Feature Importance, experiments with K Fold for Linear Regression and Random Forest and optimising the two models, were placed into their own code files and run once the main script had run.</w:t>
+      </w:r>
+    </w:p>
+    <w:p>
+      <w:pPr>
+        <w:pStyle w:val="Heading1"/>
+        <w:rPr>
+          <w:rFonts w:ascii="Times New Roman" w:eastAsia="Times New Roman" w:hAnsi="Times New Roman" w:cs="Times New Roman"/>
+          <w:color w:val="auto"/>
+          <w:sz w:val="24"/>
+          <w:szCs w:val="24"/>
+          <w:lang w:eastAsia="en-GB"/>
+        </w:rPr>
+      </w:pPr>
+      <w:r>
+        <w:rPr>
+          <w:rFonts w:ascii="Times New Roman" w:eastAsia="Times New Roman" w:hAnsi="Times New Roman" w:cs="Times New Roman"/>
+          <w:color w:val="auto"/>
+          <w:sz w:val="24"/>
+          <w:szCs w:val="24"/>
+          <w:lang w:eastAsia="en-GB"/>
+        </w:rPr>
+        <w:t xml:space="preserve">So that we could get summary statistics on the data we created the function </w:t>
+      </w:r>
+      <w:proofErr w:type="spellStart"/>
+      <w:r>
+        <w:rPr>
+          <w:rFonts w:ascii="Times New Roman" w:eastAsia="Times New Roman" w:hAnsi="Times New Roman" w:cs="Times New Roman"/>
+          <w:color w:val="auto"/>
+          <w:sz w:val="24"/>
+          <w:szCs w:val="24"/>
+          <w:lang w:eastAsia="en-GB"/>
+        </w:rPr>
+        <w:t>GetSummaryStats</w:t>
+      </w:r>
+      <w:proofErr w:type="spellEnd"/>
+      <w:r>
+        <w:rPr>
+          <w:rFonts w:ascii="Times New Roman" w:eastAsia="Times New Roman" w:hAnsi="Times New Roman" w:cs="Times New Roman"/>
+          <w:color w:val="auto"/>
+          <w:sz w:val="24"/>
+          <w:szCs w:val="24"/>
+          <w:lang w:eastAsia="en-GB"/>
+        </w:rPr>
+        <w:t>, this was to recreate Python's Pandas describe function in MATLAB.</w:t>
+      </w:r>
+      <w:r>
+        <w:rPr>
+          <w:rFonts w:ascii="Times New Roman" w:eastAsia="Times New Roman" w:hAnsi="Times New Roman" w:cs="Times New Roman"/>
+          <w:color w:val="auto"/>
+          <w:sz w:val="24"/>
+          <w:szCs w:val="24"/>
+          <w:lang w:eastAsia="en-GB"/>
+        </w:rPr>
+        <w:t xml:space="preserve"> </w:t>
       </w:r>
     </w:p>
     <w:p>
@@ -4873,6 +4983,7 @@
   <w:style w:type="character" w:default="1" w:styleId="DefaultParagraphFont">
     <w:name w:val="Default Paragraph Font"/>
     <w:uiPriority w:val="1"/>
+    <w:semiHidden/>
     <w:unhideWhenUsed/>
   </w:style>
   <w:style w:type="table" w:default="1" w:styleId="TableNormal">
@@ -5002,6 +5113,23 @@
       <w:color w:val="44546A" w:themeColor="text2"/>
       <w:sz w:val="18"/>
       <w:szCs w:val="18"/>
+    </w:rPr>
+  </w:style>
+  <w:style w:type="paragraph" w:styleId="NormalWeb">
+    <w:name w:val="Normal (Web)"/>
+    <w:basedOn w:val="Normal"/>
+    <w:uiPriority w:val="99"/>
+    <w:semiHidden/>
+    <w:unhideWhenUsed/>
+    <w:rsid w:val="0042294E"/>
+    <w:pPr>
+      <w:spacing w:before="100" w:beforeAutospacing="1" w:after="100" w:afterAutospacing="1" w:line="240" w:lineRule="auto"/>
+    </w:pPr>
+    <w:rPr>
+      <w:rFonts w:ascii="Times New Roman" w:eastAsia="Times New Roman" w:hAnsi="Times New Roman" w:cs="Times New Roman"/>
+      <w:sz w:val="24"/>
+      <w:szCs w:val="24"/>
+      <w:lang w:eastAsia="en-GB"/>
     </w:rPr>
   </w:style>
 </w:styles>

</xml_diff>